<commit_message>
Added visual plot for our schedule
</commit_message>
<xml_diff>
--- a/Docs/MSEE_22002_MSEE_22007_PROJECT_REPORT.docx
+++ b/Docs/MSEE_22002_MSEE_22007_PROJECT_REPORT.docx
@@ -581,6 +581,7 @@
           <w:color w:val="auto"/>
           <w:sz w:val="22"/>
           <w:szCs w:val="22"/>
+          <w:lang w:val="en-GB"/>
         </w:rPr>
         <w:id w:val="1221784491"/>
         <w:docPartObj>
@@ -591,7 +592,6 @@
       <w:sdtEndPr>
         <w:rPr>
           <w:rFonts w:eastAsiaTheme="minorHAnsi" w:cstheme="minorBidi"/>
-          <w:lang w:val="en-GB"/>
         </w:rPr>
       </w:sdtEndPr>
       <w:sdtContent>
@@ -643,23 +643,7 @@
               <w:b/>
               <w:bCs/>
             </w:rPr>
-            <w:t>Introduct</w:t>
-          </w:r>
-          <w:r>
-            <w:rPr>
-              <w:rStyle w:val="Hyperlink"/>
-              <w:b/>
-              <w:bCs/>
-            </w:rPr>
-            <w:t>i</w:t>
-          </w:r>
-          <w:r>
-            <w:rPr>
-              <w:rStyle w:val="Hyperlink"/>
-              <w:b/>
-              <w:bCs/>
-            </w:rPr>
-            <w:t>on</w:t>
+            <w:t>Introduction</w:t>
           </w:r>
           <w:r>
             <w:rPr>
@@ -720,19 +704,7 @@
               <w:rPr>
                 <w:rStyle w:val="Hyperlink"/>
               </w:rPr>
-              <w:t>Table of comp</w:t>
-            </w:r>
-            <w:r>
-              <w:rPr>
-                <w:rStyle w:val="Hyperlink"/>
-              </w:rPr>
-              <w:t>a</w:t>
-            </w:r>
-            <w:r>
-              <w:rPr>
-                <w:rStyle w:val="Hyperlink"/>
-              </w:rPr>
-              <w:t>rison</w:t>
+              <w:t>Table of comparison</w:t>
             </w:r>
             <w:r>
               <w:rPr>
@@ -2323,16 +2295,7 @@
                 <w:sz w:val="24"/>
                 <w:szCs w:val="24"/>
               </w:rPr>
-              <w:t>Earliest Deadline F</w:t>
-            </w:r>
-            <w:r>
-              <w:rPr>
-                <w:rFonts w:ascii="Times New Roman" w:eastAsiaTheme="minorEastAsia" w:hAnsi="Times New Roman" w:cs="Times New Roman"/>
-                <w:color w:val="000000" w:themeColor="text1"/>
-                <w:sz w:val="24"/>
-                <w:szCs w:val="24"/>
-              </w:rPr>
-              <w:t>irst</w:t>
+              <w:t>Earliest Deadline First</w:t>
             </w:r>
           </w:p>
           <w:p>
@@ -3861,7 +3824,27 @@
           <w:szCs w:val="24"/>
         </w:rPr>
         <w:tab/>
-        <w:t xml:space="preserve">Before discussing more about CES, let us define a task. A task is a member of taskset with its task number </w:t>
+        <w:t xml:space="preserve">Before discussing more about CES, let us </w:t>
+      </w:r>
+      <w:r>
+        <w:rPr>
+          <w:rFonts w:ascii="Times New Roman" w:eastAsiaTheme="minorEastAsia" w:hAnsi="Times New Roman" w:cs="Times New Roman"/>
+          <w:b/>
+          <w:bCs/>
+          <w:color w:val="000000" w:themeColor="text1"/>
+          <w:sz w:val="24"/>
+          <w:szCs w:val="24"/>
+        </w:rPr>
+        <w:t>define a task</w:t>
+      </w:r>
+      <w:r>
+        <w:rPr>
+          <w:rFonts w:ascii="Times New Roman" w:eastAsiaTheme="minorEastAsia" w:hAnsi="Times New Roman" w:cs="Times New Roman"/>
+          <w:color w:val="000000" w:themeColor="text1"/>
+          <w:sz w:val="24"/>
+          <w:szCs w:val="24"/>
+        </w:rPr>
+        <w:t xml:space="preserve">. A task is a member of taskset with its task number </w:t>
       </w:r>
       <m:oMath>
         <m:r>
@@ -4222,6 +4205,7 @@
       <w:r>
         <w:rPr>
           <w:rFonts w:ascii="Times New Roman" w:eastAsiaTheme="minorEastAsia" w:hAnsi="Times New Roman" w:cs="Times New Roman"/>
+          <w:noProof/>
           <w:color w:val="000000" w:themeColor="text1"/>
           <w:sz w:val="24"/>
           <w:szCs w:val="24"/>
@@ -4587,19 +4571,7 @@
               <w:sz w:val="24"/>
               <w:szCs w:val="24"/>
             </w:rPr>
-            <m:t>≤</m:t>
-          </m:r>
-          <m:r>
-            <m:rPr>
-              <m:sty m:val="bi"/>
-            </m:rPr>
-            <w:rPr>
-              <w:rFonts w:ascii="Cambria Math" w:eastAsiaTheme="minorEastAsia" w:hAnsi="Cambria Math" w:cs="Times New Roman"/>
-              <w:color w:val="000000" w:themeColor="text1"/>
-              <w:sz w:val="24"/>
-              <w:szCs w:val="24"/>
-            </w:rPr>
-            <m:t xml:space="preserve">f≤ </m:t>
+            <m:t xml:space="preserve">≤f≤ </m:t>
           </m:r>
           <m:sSub>
             <m:sSubPr>
@@ -4905,19 +4877,7 @@
               <w:sz w:val="24"/>
               <w:szCs w:val="24"/>
             </w:rPr>
-            <m:t>f</m:t>
-          </m:r>
-          <m:r>
-            <m:rPr>
-              <m:sty m:val="bi"/>
-            </m:rPr>
-            <w:rPr>
-              <w:rFonts w:ascii="Cambria Math" w:eastAsiaTheme="minorEastAsia" w:hAnsi="Cambria Math" w:cs="Times New Roman"/>
-              <w:color w:val="000000" w:themeColor="text1"/>
-              <w:sz w:val="24"/>
-              <w:szCs w:val="24"/>
-            </w:rPr>
-            <m:t>-gcd</m:t>
+            <m:t>f-gcd</m:t>
           </m:r>
           <m:d>
             <m:dPr>
@@ -5099,10 +5059,11 @@
             </m:sub>
           </m:sSub>
           <m:r>
+            <m:rPr>
+              <m:sty m:val="b"/>
+            </m:rPr>
             <w:rPr>
               <w:rFonts w:ascii="Times New Roman" w:eastAsiaTheme="minorEastAsia" w:hAnsi="Times New Roman" w:cs="Times New Roman"/>
-              <w:b/>
-              <w:bCs/>
               <w:color w:val="000000" w:themeColor="text1"/>
               <w:sz w:val="24"/>
               <w:szCs w:val="24"/>
@@ -5144,6 +5105,7 @@
       <w:r>
         <w:rPr>
           <w:rFonts w:ascii="Times New Roman" w:eastAsiaTheme="minorEastAsia" w:hAnsi="Times New Roman" w:cs="Times New Roman"/>
+          <w:noProof/>
           <w:color w:val="000000" w:themeColor="text1"/>
           <w:sz w:val="24"/>
           <w:szCs w:val="24"/>
@@ -5240,29 +5202,7 @@
           <w:sz w:val="24"/>
           <w:szCs w:val="24"/>
         </w:rPr>
-        <w:t>Example of a Task</w:t>
-      </w:r>
-      <w:r>
-        <w:rPr>
-          <w:rFonts w:ascii="Times New Roman" w:eastAsiaTheme="minorEastAsia" w:hAnsi="Times New Roman" w:cs="Times New Roman"/>
-          <w:b/>
-          <w:bCs/>
-          <w:color w:val="000000" w:themeColor="text1"/>
-          <w:sz w:val="24"/>
-          <w:szCs w:val="24"/>
-        </w:rPr>
-        <w:t>set</w:t>
-      </w:r>
-      <w:r>
-        <w:rPr>
-          <w:rFonts w:ascii="Times New Roman" w:eastAsiaTheme="minorEastAsia" w:hAnsi="Times New Roman" w:cs="Times New Roman"/>
-          <w:b/>
-          <w:bCs/>
-          <w:color w:val="000000" w:themeColor="text1"/>
-          <w:sz w:val="24"/>
-          <w:szCs w:val="24"/>
-        </w:rPr>
-        <w:t xml:space="preserve"> Schedule</w:t>
+        <w:t>Example of a Taskset Schedule</w:t>
       </w:r>
     </w:p>
     <w:p>
@@ -5311,13 +5251,664 @@
     </w:p>
     <w:p>
       <w:pPr>
-        <w:rPr>
-          <w:rFonts w:ascii="Times New Roman" w:eastAsiaTheme="minorEastAsia" w:hAnsi="Times New Roman" w:cs="Times New Roman"/>
-          <w:color w:val="000000" w:themeColor="text1"/>
-          <w:sz w:val="24"/>
-          <w:szCs w:val="24"/>
-        </w:rPr>
-      </w:pPr>
+        <w:jc w:val="both"/>
+        <w:rPr>
+          <w:rFonts w:ascii="Times New Roman" w:eastAsiaTheme="minorEastAsia" w:hAnsi="Times New Roman" w:cs="Times New Roman"/>
+          <w:color w:val="000000" w:themeColor="text1"/>
+          <w:sz w:val="24"/>
+          <w:szCs w:val="24"/>
+        </w:rPr>
+      </w:pPr>
+      <w:r>
+        <w:rPr>
+          <w:rFonts w:ascii="Times New Roman" w:eastAsiaTheme="minorEastAsia" w:hAnsi="Times New Roman" w:cs="Times New Roman"/>
+          <w:color w:val="000000" w:themeColor="text1"/>
+          <w:sz w:val="24"/>
+          <w:szCs w:val="24"/>
+        </w:rPr>
+        <w:tab/>
+        <w:t xml:space="preserve">In this project we are meant to design a system such that it takes taskset as an input, and schedules that taskset </w:t>
+      </w:r>
+      <w:r>
+        <w:rPr>
+          <w:rFonts w:ascii="Times New Roman" w:eastAsiaTheme="minorEastAsia" w:hAnsi="Times New Roman" w:cs="Times New Roman"/>
+          <w:color w:val="000000" w:themeColor="text1"/>
+          <w:sz w:val="24"/>
+          <w:szCs w:val="24"/>
+        </w:rPr>
+        <w:t xml:space="preserve">using CES algorithm. To implement this our </w:t>
+      </w:r>
+      <w:r>
+        <w:rPr>
+          <w:rFonts w:ascii="Times New Roman" w:eastAsiaTheme="minorEastAsia" w:hAnsi="Times New Roman" w:cs="Times New Roman"/>
+          <w:b/>
+          <w:bCs/>
+          <w:color w:val="000000" w:themeColor="text1"/>
+          <w:sz w:val="24"/>
+          <w:szCs w:val="24"/>
+        </w:rPr>
+        <w:t>language of choice is Python</w:t>
+      </w:r>
+      <w:r>
+        <w:rPr>
+          <w:rFonts w:ascii="Times New Roman" w:eastAsiaTheme="minorEastAsia" w:hAnsi="Times New Roman" w:cs="Times New Roman"/>
+          <w:color w:val="000000" w:themeColor="text1"/>
+          <w:sz w:val="24"/>
+          <w:szCs w:val="24"/>
+        </w:rPr>
+        <w:t xml:space="preserve">, and </w:t>
+      </w:r>
+      <w:r>
+        <w:rPr>
+          <w:rFonts w:ascii="Times New Roman" w:eastAsiaTheme="minorEastAsia" w:hAnsi="Times New Roman" w:cs="Times New Roman"/>
+          <w:b/>
+          <w:bCs/>
+          <w:color w:val="000000" w:themeColor="text1"/>
+          <w:sz w:val="24"/>
+          <w:szCs w:val="24"/>
+        </w:rPr>
+        <w:t>format of delivery is</w:t>
+      </w:r>
+      <w:r>
+        <w:rPr>
+          <w:rFonts w:ascii="Times New Roman" w:eastAsiaTheme="minorEastAsia" w:hAnsi="Times New Roman" w:cs="Times New Roman"/>
+          <w:color w:val="000000" w:themeColor="text1"/>
+          <w:sz w:val="24"/>
+          <w:szCs w:val="24"/>
+        </w:rPr>
+        <w:t xml:space="preserve"> </w:t>
+      </w:r>
+      <w:r>
+        <w:rPr>
+          <w:rFonts w:ascii="Times New Roman" w:eastAsiaTheme="minorEastAsia" w:hAnsi="Times New Roman" w:cs="Times New Roman"/>
+          <w:b/>
+          <w:bCs/>
+          <w:color w:val="000000" w:themeColor="text1"/>
+          <w:sz w:val="24"/>
+          <w:szCs w:val="24"/>
+        </w:rPr>
+        <w:t>Ju</w:t>
+      </w:r>
+      <w:r>
+        <w:rPr>
+          <w:rFonts w:ascii="Times New Roman" w:eastAsiaTheme="minorEastAsia" w:hAnsi="Times New Roman" w:cs="Times New Roman"/>
+          <w:b/>
+          <w:bCs/>
+          <w:color w:val="000000" w:themeColor="text1"/>
+          <w:sz w:val="24"/>
+          <w:szCs w:val="24"/>
+        </w:rPr>
+        <w:t>py</w:t>
+      </w:r>
+      <w:r>
+        <w:rPr>
+          <w:rFonts w:ascii="Times New Roman" w:eastAsiaTheme="minorEastAsia" w:hAnsi="Times New Roman" w:cs="Times New Roman"/>
+          <w:b/>
+          <w:bCs/>
+          <w:color w:val="000000" w:themeColor="text1"/>
+          <w:sz w:val="24"/>
+          <w:szCs w:val="24"/>
+        </w:rPr>
+        <w:t>ter Notebook</w:t>
+      </w:r>
+      <w:r>
+        <w:rPr>
+          <w:rFonts w:ascii="Times New Roman" w:eastAsiaTheme="minorEastAsia" w:hAnsi="Times New Roman" w:cs="Times New Roman"/>
+          <w:b/>
+          <w:bCs/>
+          <w:color w:val="000000" w:themeColor="text1"/>
+          <w:sz w:val="24"/>
+          <w:szCs w:val="24"/>
+        </w:rPr>
+        <w:t xml:space="preserve"> file</w:t>
+      </w:r>
+      <w:r>
+        <w:rPr>
+          <w:rFonts w:ascii="Times New Roman" w:eastAsiaTheme="minorEastAsia" w:hAnsi="Times New Roman" w:cs="Times New Roman"/>
+          <w:color w:val="000000" w:themeColor="text1"/>
+          <w:sz w:val="24"/>
+          <w:szCs w:val="24"/>
+        </w:rPr>
+        <w:t xml:space="preserve">. </w:t>
+      </w:r>
+      <w:r>
+        <w:rPr>
+          <w:rFonts w:ascii="Times New Roman" w:eastAsiaTheme="minorEastAsia" w:hAnsi="Times New Roman" w:cs="Times New Roman"/>
+          <w:color w:val="000000" w:themeColor="text1"/>
+          <w:sz w:val="24"/>
+          <w:szCs w:val="24"/>
+        </w:rPr>
+        <w:t>Rest is left on the physical implementation, which can be done using FreeRTOS, on some microcontroller supporting it such as STM32F401CCU6 or any ESP32 board. But scope of this project revolves around the periphery of schedule generation rather than the deploying phase on some microcontroller, which is pretty much the same like implementation of any other scheduling algorithm. Although</w:t>
+      </w:r>
+      <w:r>
+        <w:rPr>
+          <w:rFonts w:ascii="Times New Roman" w:eastAsiaTheme="minorEastAsia" w:hAnsi="Times New Roman" w:cs="Times New Roman"/>
+          <w:color w:val="000000" w:themeColor="text1"/>
+          <w:sz w:val="24"/>
+          <w:szCs w:val="24"/>
+        </w:rPr>
+        <w:t xml:space="preserve"> we did not follow any hard software design methodology, but closest representation is </w:t>
+      </w:r>
+      <w:r>
+        <w:rPr>
+          <w:rFonts w:ascii="Times New Roman" w:eastAsiaTheme="minorEastAsia" w:hAnsi="Times New Roman" w:cs="Times New Roman"/>
+          <w:b/>
+          <w:bCs/>
+          <w:color w:val="000000" w:themeColor="text1"/>
+          <w:sz w:val="24"/>
+          <w:szCs w:val="24"/>
+        </w:rPr>
+        <w:t>Iterative Waterfall Model</w:t>
+      </w:r>
+      <w:r>
+        <w:rPr>
+          <w:rFonts w:ascii="Times New Roman" w:eastAsiaTheme="minorEastAsia" w:hAnsi="Times New Roman" w:cs="Times New Roman"/>
+          <w:color w:val="000000" w:themeColor="text1"/>
+          <w:sz w:val="24"/>
+          <w:szCs w:val="24"/>
+        </w:rPr>
+        <w:t>.</w:t>
+      </w:r>
+    </w:p>
+    <w:p>
+      <w:pPr>
+        <w:jc w:val="both"/>
+        <w:rPr>
+          <w:rFonts w:ascii="Times New Roman" w:eastAsiaTheme="minorEastAsia" w:hAnsi="Times New Roman" w:cs="Times New Roman"/>
+          <w:color w:val="000000" w:themeColor="text1"/>
+          <w:sz w:val="24"/>
+          <w:szCs w:val="24"/>
+        </w:rPr>
+      </w:pPr>
+      <w:r>
+        <w:rPr>
+          <w:rFonts w:ascii="Times New Roman" w:eastAsiaTheme="minorEastAsia" w:hAnsi="Times New Roman" w:cs="Times New Roman"/>
+          <w:color w:val="000000" w:themeColor="text1"/>
+          <w:sz w:val="24"/>
+          <w:szCs w:val="24"/>
+        </w:rPr>
+        <w:tab/>
+        <w:t xml:space="preserve">In case of </w:t>
+      </w:r>
+      <w:r>
+        <w:rPr>
+          <w:rFonts w:ascii="Times New Roman" w:eastAsiaTheme="minorEastAsia" w:hAnsi="Times New Roman" w:cs="Times New Roman"/>
+          <w:b/>
+          <w:bCs/>
+          <w:color w:val="000000" w:themeColor="text1"/>
+          <w:sz w:val="24"/>
+          <w:szCs w:val="24"/>
+        </w:rPr>
+        <w:t>Algorithm</w:t>
+      </w:r>
+      <w:r>
+        <w:rPr>
+          <w:rFonts w:ascii="Times New Roman" w:eastAsiaTheme="minorEastAsia" w:hAnsi="Times New Roman" w:cs="Times New Roman"/>
+          <w:color w:val="000000" w:themeColor="text1"/>
+          <w:sz w:val="24"/>
+          <w:szCs w:val="24"/>
+        </w:rPr>
+        <w:t>,</w:t>
+      </w:r>
+      <w:r>
+        <w:rPr>
+          <w:rFonts w:ascii="Times New Roman" w:eastAsiaTheme="minorEastAsia" w:hAnsi="Times New Roman" w:cs="Times New Roman"/>
+          <w:color w:val="000000" w:themeColor="text1"/>
+          <w:sz w:val="24"/>
+          <w:szCs w:val="24"/>
+        </w:rPr>
+        <w:t xml:space="preserve"> </w:t>
+      </w:r>
+      <w:r>
+        <w:rPr>
+          <w:rFonts w:ascii="Times New Roman" w:eastAsiaTheme="minorEastAsia" w:hAnsi="Times New Roman" w:cs="Times New Roman"/>
+          <w:color w:val="000000" w:themeColor="text1"/>
+          <w:sz w:val="24"/>
+          <w:szCs w:val="24"/>
+        </w:rPr>
+        <w:t xml:space="preserve">initial method is same like It starts by receiving tasksets, then it does initial </w:t>
+      </w:r>
+      <w:r>
+        <w:rPr>
+          <w:rFonts w:ascii="Times New Roman" w:eastAsiaTheme="minorEastAsia" w:hAnsi="Times New Roman" w:cs="Times New Roman"/>
+          <w:color w:val="000000" w:themeColor="text1"/>
+          <w:sz w:val="24"/>
+          <w:szCs w:val="24"/>
+        </w:rPr>
+        <w:t>basic tests like checking overall utilization should not cross hundred percent.</w:t>
+      </w:r>
+      <w:r>
+        <w:rPr>
+          <w:rFonts w:ascii="Times New Roman" w:eastAsiaTheme="minorEastAsia" w:hAnsi="Times New Roman" w:cs="Times New Roman"/>
+          <w:color w:val="000000" w:themeColor="text1"/>
+          <w:sz w:val="24"/>
+          <w:szCs w:val="24"/>
+        </w:rPr>
+        <w:t xml:space="preserve"> After scheduler receives the taskset then it computes the hyper period and valid frames. Valid frames are computed using conditions described in the CES description. </w:t>
+      </w:r>
+    </w:p>
+    <w:p>
+      <w:pPr>
+        <w:ind w:firstLine="720"/>
+        <w:jc w:val="both"/>
+        <w:rPr>
+          <w:rFonts w:ascii="Times New Roman" w:eastAsiaTheme="minorEastAsia" w:hAnsi="Times New Roman" w:cs="Times New Roman"/>
+          <w:color w:val="000000" w:themeColor="text1"/>
+          <w:sz w:val="24"/>
+          <w:szCs w:val="24"/>
+        </w:rPr>
+      </w:pPr>
+      <w:r>
+        <w:rPr>
+          <w:rFonts w:ascii="Times New Roman" w:eastAsiaTheme="minorEastAsia" w:hAnsi="Times New Roman" w:cs="Times New Roman"/>
+          <w:color w:val="000000" w:themeColor="text1"/>
+          <w:sz w:val="24"/>
+          <w:szCs w:val="24"/>
+        </w:rPr>
+        <w:t xml:space="preserve">After getting valid frame sizes, real challenge of scheduling begins. Despite getting valid frame sizes does not guarantee the schedule. </w:t>
+      </w:r>
+      <w:r>
+        <w:rPr>
+          <w:rFonts w:ascii="Times New Roman" w:eastAsiaTheme="minorEastAsia" w:hAnsi="Times New Roman" w:cs="Times New Roman"/>
+          <w:color w:val="000000" w:themeColor="text1"/>
+          <w:sz w:val="24"/>
+          <w:szCs w:val="24"/>
+        </w:rPr>
+        <w:t>So,</w:t>
+      </w:r>
+      <w:r>
+        <w:rPr>
+          <w:rFonts w:ascii="Times New Roman" w:eastAsiaTheme="minorEastAsia" w:hAnsi="Times New Roman" w:cs="Times New Roman"/>
+          <w:color w:val="000000" w:themeColor="text1"/>
+          <w:sz w:val="24"/>
+          <w:szCs w:val="24"/>
+        </w:rPr>
+        <w:t xml:space="preserve"> to schedule our taskset, </w:t>
+      </w:r>
+      <w:r>
+        <w:rPr>
+          <w:rFonts w:ascii="Times New Roman" w:eastAsiaTheme="minorEastAsia" w:hAnsi="Times New Roman" w:cs="Times New Roman"/>
+          <w:b/>
+          <w:bCs/>
+          <w:color w:val="000000" w:themeColor="text1"/>
+          <w:sz w:val="24"/>
+          <w:szCs w:val="24"/>
+        </w:rPr>
+        <w:t xml:space="preserve">a bit map </w:t>
+      </w:r>
+      <w:r>
+        <w:rPr>
+          <w:rFonts w:ascii="Times New Roman" w:eastAsiaTheme="minorEastAsia" w:hAnsi="Times New Roman" w:cs="Times New Roman"/>
+          <w:b/>
+          <w:bCs/>
+          <w:color w:val="000000" w:themeColor="text1"/>
+          <w:sz w:val="24"/>
+          <w:szCs w:val="24"/>
+        </w:rPr>
+        <w:t>or bool array block</w:t>
+      </w:r>
+      <w:r>
+        <w:rPr>
+          <w:rFonts w:ascii="Times New Roman" w:eastAsiaTheme="minorEastAsia" w:hAnsi="Times New Roman" w:cs="Times New Roman"/>
+          <w:color w:val="000000" w:themeColor="text1"/>
+          <w:sz w:val="24"/>
+          <w:szCs w:val="24"/>
+        </w:rPr>
+        <w:t xml:space="preserve"> </w:t>
+      </w:r>
+      <w:r>
+        <w:rPr>
+          <w:rFonts w:ascii="Times New Roman" w:eastAsiaTheme="minorEastAsia" w:hAnsi="Times New Roman" w:cs="Times New Roman"/>
+          <w:color w:val="000000" w:themeColor="text1"/>
+          <w:sz w:val="24"/>
+          <w:szCs w:val="24"/>
+        </w:rPr>
+        <w:t xml:space="preserve">is created of </w:t>
+      </w:r>
+      <w:r>
+        <w:rPr>
+          <w:rFonts w:ascii="Times New Roman" w:eastAsiaTheme="minorEastAsia" w:hAnsi="Times New Roman" w:cs="Times New Roman"/>
+          <w:b/>
+          <w:bCs/>
+          <w:color w:val="000000" w:themeColor="text1"/>
+          <w:sz w:val="24"/>
+          <w:szCs w:val="24"/>
+        </w:rPr>
+        <w:t>3-dimensions</w:t>
+      </w:r>
+      <w:r>
+        <w:rPr>
+          <w:rFonts w:ascii="Times New Roman" w:eastAsiaTheme="minorEastAsia" w:hAnsi="Times New Roman" w:cs="Times New Roman"/>
+          <w:b/>
+          <w:bCs/>
+          <w:color w:val="000000" w:themeColor="text1"/>
+          <w:sz w:val="24"/>
+          <w:szCs w:val="24"/>
+        </w:rPr>
+        <w:t>,</w:t>
+      </w:r>
+      <w:r>
+        <w:rPr>
+          <w:rFonts w:ascii="Times New Roman" w:eastAsiaTheme="minorEastAsia" w:hAnsi="Times New Roman" w:cs="Times New Roman"/>
+          <w:color w:val="000000" w:themeColor="text1"/>
+          <w:sz w:val="24"/>
+          <w:szCs w:val="24"/>
+        </w:rPr>
+        <w:t xml:space="preserve"> where dimensions are </w:t>
+      </w:r>
+      <w:r>
+        <w:rPr>
+          <w:rFonts w:ascii="Times New Roman" w:eastAsiaTheme="minorEastAsia" w:hAnsi="Times New Roman" w:cs="Times New Roman"/>
+          <w:b/>
+          <w:bCs/>
+          <w:color w:val="000000" w:themeColor="text1"/>
+          <w:sz w:val="24"/>
+          <w:szCs w:val="24"/>
+        </w:rPr>
+        <w:t>Tasks</w:t>
+      </w:r>
+      <w:r>
+        <w:rPr>
+          <w:rFonts w:ascii="Times New Roman" w:eastAsiaTheme="minorEastAsia" w:hAnsi="Times New Roman" w:cs="Times New Roman"/>
+          <w:color w:val="000000" w:themeColor="text1"/>
+          <w:sz w:val="24"/>
+          <w:szCs w:val="24"/>
+        </w:rPr>
+        <w:t xml:space="preserve"> by </w:t>
+      </w:r>
+      <w:r>
+        <w:rPr>
+          <w:rFonts w:ascii="Times New Roman" w:eastAsiaTheme="minorEastAsia" w:hAnsi="Times New Roman" w:cs="Times New Roman"/>
+          <w:b/>
+          <w:bCs/>
+          <w:color w:val="000000" w:themeColor="text1"/>
+          <w:sz w:val="24"/>
+          <w:szCs w:val="24"/>
+        </w:rPr>
+        <w:t>Instances</w:t>
+      </w:r>
+      <w:r>
+        <w:rPr>
+          <w:rFonts w:ascii="Times New Roman" w:eastAsiaTheme="minorEastAsia" w:hAnsi="Times New Roman" w:cs="Times New Roman"/>
+          <w:color w:val="000000" w:themeColor="text1"/>
+          <w:sz w:val="24"/>
+          <w:szCs w:val="24"/>
+        </w:rPr>
+        <w:t xml:space="preserve"> by </w:t>
+      </w:r>
+      <w:r>
+        <w:rPr>
+          <w:rFonts w:ascii="Times New Roman" w:eastAsiaTheme="minorEastAsia" w:hAnsi="Times New Roman" w:cs="Times New Roman"/>
+          <w:b/>
+          <w:bCs/>
+          <w:color w:val="000000" w:themeColor="text1"/>
+          <w:sz w:val="24"/>
+          <w:szCs w:val="24"/>
+        </w:rPr>
+        <w:t>Frames</w:t>
+      </w:r>
+      <w:r>
+        <w:rPr>
+          <w:rFonts w:ascii="Times New Roman" w:eastAsiaTheme="minorEastAsia" w:hAnsi="Times New Roman" w:cs="Times New Roman"/>
+          <w:color w:val="000000" w:themeColor="text1"/>
+          <w:sz w:val="24"/>
+          <w:szCs w:val="24"/>
+        </w:rPr>
+        <w:t>.</w:t>
+      </w:r>
+      <w:r>
+        <w:rPr>
+          <w:rFonts w:ascii="Times New Roman" w:eastAsiaTheme="minorEastAsia" w:hAnsi="Times New Roman" w:cs="Times New Roman"/>
+          <w:color w:val="000000" w:themeColor="text1"/>
+          <w:sz w:val="24"/>
+          <w:szCs w:val="24"/>
+        </w:rPr>
+        <w:t xml:space="preserve"> </w:t>
+      </w:r>
+      <w:r>
+        <w:rPr>
+          <w:rFonts w:ascii="Times New Roman" w:eastAsiaTheme="minorEastAsia" w:hAnsi="Times New Roman" w:cs="Times New Roman"/>
+          <w:color w:val="000000" w:themeColor="text1"/>
+          <w:sz w:val="24"/>
+          <w:szCs w:val="24"/>
+        </w:rPr>
+        <w:t>True value represents that j</w:t>
+      </w:r>
+      <w:r>
+        <w:rPr>
+          <w:rFonts w:ascii="Times New Roman" w:eastAsiaTheme="minorEastAsia" w:hAnsi="Times New Roman" w:cs="Times New Roman"/>
+          <w:color w:val="000000" w:themeColor="text1"/>
+          <w:sz w:val="24"/>
+          <w:szCs w:val="24"/>
+          <w:vertAlign w:val="superscript"/>
+        </w:rPr>
+        <w:t>th</w:t>
+      </w:r>
+      <w:r>
+        <w:rPr>
+          <w:rFonts w:ascii="Times New Roman" w:eastAsiaTheme="minorEastAsia" w:hAnsi="Times New Roman" w:cs="Times New Roman"/>
+          <w:color w:val="000000" w:themeColor="text1"/>
+          <w:sz w:val="24"/>
+          <w:szCs w:val="24"/>
+        </w:rPr>
+        <w:t xml:space="preserve"> instance of i</w:t>
+      </w:r>
+      <w:r>
+        <w:rPr>
+          <w:rFonts w:ascii="Times New Roman" w:eastAsiaTheme="minorEastAsia" w:hAnsi="Times New Roman" w:cs="Times New Roman"/>
+          <w:color w:val="000000" w:themeColor="text1"/>
+          <w:sz w:val="24"/>
+          <w:szCs w:val="24"/>
+          <w:vertAlign w:val="superscript"/>
+        </w:rPr>
+        <w:t>th</w:t>
+      </w:r>
+      <w:r>
+        <w:rPr>
+          <w:rFonts w:ascii="Times New Roman" w:eastAsiaTheme="minorEastAsia" w:hAnsi="Times New Roman" w:cs="Times New Roman"/>
+          <w:color w:val="000000" w:themeColor="text1"/>
+          <w:sz w:val="24"/>
+          <w:szCs w:val="24"/>
+          <w:vertAlign w:val="superscript"/>
+        </w:rPr>
+        <w:t xml:space="preserve"> </w:t>
+      </w:r>
+      <w:r>
+        <w:rPr>
+          <w:rFonts w:ascii="Times New Roman" w:eastAsiaTheme="minorEastAsia" w:hAnsi="Times New Roman" w:cs="Times New Roman"/>
+          <w:color w:val="000000" w:themeColor="text1"/>
+          <w:sz w:val="24"/>
+          <w:szCs w:val="24"/>
+        </w:rPr>
+        <w:t>task is schedule</w:t>
+      </w:r>
+      <w:r>
+        <w:rPr>
+          <w:rFonts w:ascii="Times New Roman" w:eastAsiaTheme="minorEastAsia" w:hAnsi="Times New Roman" w:cs="Times New Roman"/>
+          <w:color w:val="000000" w:themeColor="text1"/>
+          <w:sz w:val="24"/>
+          <w:szCs w:val="24"/>
+        </w:rPr>
+        <w:t>d</w:t>
+      </w:r>
+      <w:r>
+        <w:rPr>
+          <w:rFonts w:ascii="Times New Roman" w:eastAsiaTheme="minorEastAsia" w:hAnsi="Times New Roman" w:cs="Times New Roman"/>
+          <w:color w:val="000000" w:themeColor="text1"/>
+          <w:sz w:val="24"/>
+          <w:szCs w:val="24"/>
+        </w:rPr>
+        <w:t xml:space="preserve"> in k</w:t>
+      </w:r>
+      <w:r>
+        <w:rPr>
+          <w:rFonts w:ascii="Times New Roman" w:eastAsiaTheme="minorEastAsia" w:hAnsi="Times New Roman" w:cs="Times New Roman"/>
+          <w:color w:val="000000" w:themeColor="text1"/>
+          <w:sz w:val="24"/>
+          <w:szCs w:val="24"/>
+          <w:vertAlign w:val="superscript"/>
+        </w:rPr>
+        <w:t>th</w:t>
+      </w:r>
+      <w:r>
+        <w:rPr>
+          <w:rFonts w:ascii="Times New Roman" w:eastAsiaTheme="minorEastAsia" w:hAnsi="Times New Roman" w:cs="Times New Roman"/>
+          <w:color w:val="000000" w:themeColor="text1"/>
+          <w:sz w:val="24"/>
+          <w:szCs w:val="24"/>
+        </w:rPr>
+        <w:t xml:space="preserve"> frame.</w:t>
+      </w:r>
+      <w:r>
+        <w:rPr>
+          <w:rFonts w:ascii="Times New Roman" w:eastAsiaTheme="minorEastAsia" w:hAnsi="Times New Roman" w:cs="Times New Roman"/>
+          <w:color w:val="000000" w:themeColor="text1"/>
+          <w:sz w:val="24"/>
+          <w:szCs w:val="24"/>
+        </w:rPr>
+        <w:t xml:space="preserve"> On a supporting </w:t>
+      </w:r>
+      <w:r>
+        <w:rPr>
+          <w:rFonts w:ascii="Times New Roman" w:eastAsiaTheme="minorEastAsia" w:hAnsi="Times New Roman" w:cs="Times New Roman"/>
+          <w:color w:val="000000" w:themeColor="text1"/>
+          <w:sz w:val="24"/>
+          <w:szCs w:val="24"/>
+        </w:rPr>
+        <w:t>note,</w:t>
+      </w:r>
+      <w:r>
+        <w:rPr>
+          <w:rFonts w:ascii="Times New Roman" w:eastAsiaTheme="minorEastAsia" w:hAnsi="Times New Roman" w:cs="Times New Roman"/>
+          <w:color w:val="000000" w:themeColor="text1"/>
+          <w:sz w:val="24"/>
+          <w:szCs w:val="24"/>
+        </w:rPr>
+        <w:t xml:space="preserve"> that this bit mapping is generated by taking care of time periods, deadlines, and phases of the taskset. </w:t>
+      </w:r>
+    </w:p>
+    <w:p>
+      <w:pPr>
+        <w:ind w:firstLine="720"/>
+        <w:jc w:val="both"/>
+        <w:rPr>
+          <w:rFonts w:ascii="Times New Roman" w:eastAsiaTheme="minorEastAsia" w:hAnsi="Times New Roman" w:cs="Times New Roman"/>
+          <w:color w:val="000000" w:themeColor="text1"/>
+          <w:sz w:val="24"/>
+          <w:szCs w:val="24"/>
+        </w:rPr>
+      </w:pPr>
+      <w:r>
+        <w:rPr>
+          <w:rFonts w:ascii="Times New Roman" w:eastAsiaTheme="minorEastAsia" w:hAnsi="Times New Roman" w:cs="Times New Roman"/>
+          <w:color w:val="000000" w:themeColor="text1"/>
+          <w:sz w:val="24"/>
+          <w:szCs w:val="24"/>
+        </w:rPr>
+        <w:t xml:space="preserve">In the last part once we have the bit map, we can create our own algorithm that picks bit map frame by frame. For each frame first it deciphers what tasks instances qualify to be in first frame. After getting all qualifying task instances, then it checks what are the tasks instances that can be scheduled in our current frame but not in the next frame are assigned as a constraint to be mandatory tasks for the current frame. After getting mandatory tasks, and other tasks that can be scheduled in the current frame, it tries to generate a combination that does not miss mandatory tasks, and combination should schedule maximum number of tasks to fit in the </w:t>
+      </w:r>
+      <w:r>
+        <w:rPr>
+          <w:rFonts w:ascii="Times New Roman" w:eastAsiaTheme="minorEastAsia" w:hAnsi="Times New Roman" w:cs="Times New Roman"/>
+          <w:color w:val="000000" w:themeColor="text1"/>
+          <w:sz w:val="24"/>
+          <w:szCs w:val="24"/>
+        </w:rPr>
+        <w:lastRenderedPageBreak/>
+        <w:t>frame without violation of frame sizes. After schedule a particular task instance in the current frame, it marks the same instance in the other frames as false, which in other words mean that you do not want to schedule same instance of the task again</w:t>
+      </w:r>
+      <w:r>
+        <w:rPr>
+          <w:rFonts w:ascii="Times New Roman" w:eastAsiaTheme="minorEastAsia" w:hAnsi="Times New Roman" w:cs="Times New Roman"/>
+          <w:color w:val="000000" w:themeColor="text1"/>
+          <w:sz w:val="24"/>
+          <w:szCs w:val="24"/>
+        </w:rPr>
+        <w:t xml:space="preserve">. Then we repeat that all steps for all frames, and in the end, we check our bit map if there is any task instance left unscheduled. In case if whole bit map tells you false then it means that all </w:t>
+      </w:r>
+      <w:r>
+        <w:rPr>
+          <w:rFonts w:ascii="Times New Roman" w:eastAsiaTheme="minorEastAsia" w:hAnsi="Times New Roman" w:cs="Times New Roman"/>
+          <w:color w:val="000000" w:themeColor="text1"/>
+          <w:sz w:val="24"/>
+          <w:szCs w:val="24"/>
+        </w:rPr>
+        <w:t>tasks’</w:t>
+      </w:r>
+      <w:r>
+        <w:rPr>
+          <w:rFonts w:ascii="Times New Roman" w:eastAsiaTheme="minorEastAsia" w:hAnsi="Times New Roman" w:cs="Times New Roman"/>
+          <w:color w:val="000000" w:themeColor="text1"/>
+          <w:sz w:val="24"/>
+          <w:szCs w:val="24"/>
+        </w:rPr>
+        <w:t xml:space="preserve"> instances are scheduled with the given frame size, and schedule is exported in csv file format for the user convince.</w:t>
+      </w:r>
+    </w:p>
+    <w:p>
+      <w:pPr>
+        <w:jc w:val="both"/>
+        <w:rPr>
+          <w:rFonts w:ascii="Times New Roman" w:eastAsiaTheme="minorEastAsia" w:hAnsi="Times New Roman" w:cs="Times New Roman"/>
+          <w:color w:val="000000" w:themeColor="text1"/>
+          <w:sz w:val="24"/>
+          <w:szCs w:val="24"/>
+        </w:rPr>
+      </w:pPr>
+    </w:p>
+    <w:p>
+      <w:pPr>
+        <w:rPr>
+          <w:rFonts w:ascii="Times New Roman" w:eastAsiaTheme="minorEastAsia" w:hAnsi="Times New Roman" w:cs="Times New Roman"/>
+          <w:b/>
+          <w:bCs/>
+          <w:color w:val="2F5496" w:themeColor="accent1" w:themeShade="BF"/>
+          <w:sz w:val="24"/>
+          <w:szCs w:val="24"/>
+        </w:rPr>
+      </w:pPr>
+      <w:r>
+        <w:rPr>
+          <w:rFonts w:ascii="Times New Roman" w:eastAsiaTheme="minorEastAsia" w:hAnsi="Times New Roman" w:cs="Times New Roman"/>
+          <w:b/>
+          <w:bCs/>
+          <w:color w:val="2F5496" w:themeColor="accent1" w:themeShade="BF"/>
+          <w:sz w:val="24"/>
+          <w:szCs w:val="24"/>
+        </w:rPr>
+        <w:t>Results</w:t>
+      </w:r>
+      <w:r>
+        <w:rPr>
+          <w:rFonts w:ascii="Times New Roman" w:eastAsiaTheme="minorEastAsia" w:hAnsi="Times New Roman" w:cs="Times New Roman"/>
+          <w:b/>
+          <w:bCs/>
+          <w:color w:val="2F5496" w:themeColor="accent1" w:themeShade="BF"/>
+          <w:sz w:val="24"/>
+          <w:szCs w:val="24"/>
+        </w:rPr>
+        <w:t>:</w:t>
+      </w:r>
+    </w:p>
+    <w:p>
+      <w:pPr>
+        <w:jc w:val="both"/>
+        <w:rPr>
+          <w:rFonts w:ascii="Times New Roman" w:eastAsiaTheme="minorEastAsia" w:hAnsi="Times New Roman" w:cs="Times New Roman"/>
+          <w:color w:val="000000" w:themeColor="text1"/>
+          <w:sz w:val="24"/>
+          <w:szCs w:val="24"/>
+        </w:rPr>
+      </w:pPr>
+      <w:r>
+        <w:rPr>
+          <w:rFonts w:ascii="Times New Roman" w:eastAsiaTheme="minorEastAsia" w:hAnsi="Times New Roman" w:cs="Times New Roman"/>
+          <w:color w:val="000000" w:themeColor="text1"/>
+          <w:sz w:val="24"/>
+          <w:szCs w:val="24"/>
+        </w:rPr>
+        <w:tab/>
+      </w:r>
     </w:p>
     <w:sectPr>
       <w:footerReference w:type="default" r:id="rId10"/>
@@ -6385,6 +6976,7 @@
   <w:style w:type="character" w:default="1" w:styleId="DefaultParagraphFont">
     <w:name w:val="Default Paragraph Font"/>
     <w:uiPriority w:val="1"/>
+    <w:semiHidden/>
     <w:unhideWhenUsed/>
   </w:style>
   <w:style w:type="table" w:default="1" w:styleId="TableNormal">
@@ -6753,7 +7345,9 @@
   </w:compat>
   <w:rsids>
     <w:rsidRoot w:val="00F2263B"/>
+    <w:rsid w:val="00492954"/>
     <w:rsid w:val="006A526D"/>
+    <w:rsid w:val="006E0B58"/>
     <w:rsid w:val="00A87A03"/>
     <w:rsid w:val="00F2263B"/>
     <w:rsid w:val="00F72275"/>
@@ -7207,26 +7801,6 @@
     <w:semiHidden/>
     <w:unhideWhenUsed/>
   </w:style>
-  <w:style w:type="paragraph" w:customStyle="1" w:styleId="87E9E27719444129880FCABE982F5EB1">
-    <w:name w:val="87E9E27719444129880FCABE982F5EB1"/>
-    <w:rsid w:val="00F2263B"/>
-  </w:style>
-  <w:style w:type="paragraph" w:customStyle="1" w:styleId="F6788B8A68CB4D2CBD6803DA9CE92F85">
-    <w:name w:val="F6788B8A68CB4D2CBD6803DA9CE92F85"/>
-    <w:rsid w:val="00F2263B"/>
-  </w:style>
-  <w:style w:type="paragraph" w:customStyle="1" w:styleId="035D1029D14E4985A3E57F69B1CE29D0">
-    <w:name w:val="035D1029D14E4985A3E57F69B1CE29D0"/>
-    <w:rsid w:val="00F2263B"/>
-  </w:style>
-  <w:style w:type="paragraph" w:customStyle="1" w:styleId="3AA0C0F8DD6E4AFD815B9127E272CB20">
-    <w:name w:val="3AA0C0F8DD6E4AFD815B9127E272CB20"/>
-    <w:rsid w:val="006A526D"/>
-  </w:style>
-  <w:style w:type="paragraph" w:customStyle="1" w:styleId="2E386CD2C2DC491CBA5896AC383AD31A">
-    <w:name w:val="2E386CD2C2DC491CBA5896AC383AD31A"/>
-    <w:rsid w:val="006A526D"/>
-  </w:style>
   <w:style w:type="paragraph" w:customStyle="1" w:styleId="97CA76C193A241DB8ADAC8CECCEA7550">
     <w:name w:val="97CA76C193A241DB8ADAC8CECCEA7550"/>
     <w:rsid w:val="006A526D"/>

</xml_diff>

<commit_message>
Fixed plot aesthetics, removed some extra print and check lines, and updated report
</commit_message>
<xml_diff>
--- a/Docs/MSEE_22002_MSEE_22007_PROJECT_REPORT.docx
+++ b/Docs/MSEE_22002_MSEE_22007_PROJECT_REPORT.docx
@@ -172,7 +172,29 @@
           <w:szCs w:val="32"/>
           <w:shd w:val="clear" w:color="auto" w:fill="FFFFFF"/>
         </w:rPr>
-        <w:t xml:space="preserve"> &amp; Zain-ul-Abidin</w:t>
+        <w:t xml:space="preserve"> &amp; Zain-</w:t>
+      </w:r>
+      <w:proofErr w:type="spellStart"/>
+      <w:r>
+        <w:rPr>
+          <w:rFonts w:ascii="Times New Roman" w:hAnsi="Times New Roman" w:cs="Times New Roman"/>
+          <w:color w:val="2F5496" w:themeColor="accent1" w:themeShade="BF"/>
+          <w:sz w:val="32"/>
+          <w:szCs w:val="32"/>
+          <w:shd w:val="clear" w:color="auto" w:fill="FFFFFF"/>
+        </w:rPr>
+        <w:t>ul</w:t>
+      </w:r>
+      <w:proofErr w:type="spellEnd"/>
+      <w:r>
+        <w:rPr>
+          <w:rFonts w:ascii="Times New Roman" w:hAnsi="Times New Roman" w:cs="Times New Roman"/>
+          <w:color w:val="2F5496" w:themeColor="accent1" w:themeShade="BF"/>
+          <w:sz w:val="32"/>
+          <w:szCs w:val="32"/>
+          <w:shd w:val="clear" w:color="auto" w:fill="FFFFFF"/>
+        </w:rPr>
+        <w:t>-Abidin</w:t>
       </w:r>
     </w:p>
     <w:p>
@@ -369,53 +391,49 @@
           <w:shd w:val="clear" w:color="auto" w:fill="FFFFFF"/>
           <w:lang w:val="en-US"/>
         </w:rPr>
-        <w:t>Dr. Rehan Ahmed</w:t>
-      </w:r>
-    </w:p>
-    <w:p>
-      <w:pPr>
-        <w:spacing w:line="480" w:lineRule="auto"/>
-        <w:jc w:val="center"/>
+        <w:t xml:space="preserve">Dr. </w:t>
+      </w:r>
+      <w:proofErr w:type="spellStart"/>
+      <w:r>
         <w:rPr>
           <w:rFonts w:ascii="Times New Roman" w:hAnsi="Times New Roman" w:cs="Times New Roman"/>
-          <w:b/>
-          <w:bCs/>
           <w:color w:val="2F5496" w:themeColor="accent1" w:themeShade="BF"/>
           <w:sz w:val="32"/>
           <w:szCs w:val="32"/>
           <w:shd w:val="clear" w:color="auto" w:fill="FFFFFF"/>
           <w:lang w:val="en-US"/>
         </w:rPr>
-      </w:pPr>
+        <w:t>Rehan</w:t>
+      </w:r>
+      <w:proofErr w:type="spellEnd"/>
       <w:r>
         <w:rPr>
           <w:rFonts w:ascii="Times New Roman" w:hAnsi="Times New Roman" w:cs="Times New Roman"/>
-          <w:b/>
-          <w:bCs/>
           <w:color w:val="2F5496" w:themeColor="accent1" w:themeShade="BF"/>
           <w:sz w:val="32"/>
           <w:szCs w:val="32"/>
           <w:shd w:val="clear" w:color="auto" w:fill="FFFFFF"/>
           <w:lang w:val="en-US"/>
         </w:rPr>
-        <w:t xml:space="preserve">Teaching Assistant: </w:t>
-      </w:r>
-      <w:r>
+        <w:t xml:space="preserve"> Ahmed</w:t>
+      </w:r>
+    </w:p>
+    <w:p>
+      <w:pPr>
+        <w:spacing w:line="480" w:lineRule="auto"/>
+        <w:jc w:val="center"/>
         <w:rPr>
           <w:rFonts w:ascii="Times New Roman" w:hAnsi="Times New Roman" w:cs="Times New Roman"/>
+          <w:b/>
+          <w:bCs/>
           <w:color w:val="2F5496" w:themeColor="accent1" w:themeShade="BF"/>
           <w:sz w:val="32"/>
           <w:szCs w:val="32"/>
           <w:shd w:val="clear" w:color="auto" w:fill="FFFFFF"/>
           <w:lang w:val="en-US"/>
         </w:rPr>
-        <w:t>Emad Ali &amp; Rabia Ahmed</w:t>
-      </w:r>
-    </w:p>
-    <w:p>
-      <w:pPr>
-        <w:spacing w:line="480" w:lineRule="auto"/>
-        <w:jc w:val="center"/>
+      </w:pPr>
+      <w:r>
         <w:rPr>
           <w:rFonts w:ascii="Times New Roman" w:hAnsi="Times New Roman" w:cs="Times New Roman"/>
           <w:b/>
@@ -426,20 +444,24 @@
           <w:shd w:val="clear" w:color="auto" w:fill="FFFFFF"/>
           <w:lang w:val="en-US"/>
         </w:rPr>
-      </w:pPr>
+        <w:t xml:space="preserve">Teaching Assistant: </w:t>
+      </w:r>
       <w:r>
         <w:rPr>
           <w:rFonts w:ascii="Times New Roman" w:hAnsi="Times New Roman" w:cs="Times New Roman"/>
-          <w:b/>
-          <w:bCs/>
           <w:color w:val="2F5496" w:themeColor="accent1" w:themeShade="BF"/>
           <w:sz w:val="32"/>
           <w:szCs w:val="32"/>
           <w:shd w:val="clear" w:color="auto" w:fill="FFFFFF"/>
-        </w:rPr>
-        <w:t>May</w:t>
-      </w:r>
-      <w:r>
+          <w:lang w:val="en-US"/>
+        </w:rPr>
+        <w:t>Emad Ali &amp; Rabia Ahmed</w:t>
+      </w:r>
+    </w:p>
+    <w:p>
+      <w:pPr>
+        <w:spacing w:line="480" w:lineRule="auto"/>
+        <w:jc w:val="center"/>
         <w:rPr>
           <w:rFonts w:ascii="Times New Roman" w:hAnsi="Times New Roman" w:cs="Times New Roman"/>
           <w:b/>
@@ -448,9 +470,9 @@
           <w:sz w:val="32"/>
           <w:szCs w:val="32"/>
           <w:shd w:val="clear" w:color="auto" w:fill="FFFFFF"/>
-        </w:rPr>
-        <w:t xml:space="preserve"> </w:t>
-      </w:r>
+          <w:lang w:val="en-US"/>
+        </w:rPr>
+      </w:pPr>
       <w:r>
         <w:rPr>
           <w:rFonts w:ascii="Times New Roman" w:hAnsi="Times New Roman" w:cs="Times New Roman"/>
@@ -461,7 +483,43 @@
           <w:szCs w:val="32"/>
           <w:shd w:val="clear" w:color="auto" w:fill="FFFFFF"/>
         </w:rPr>
-        <w:t>23</w:t>
+        <w:t>May</w:t>
+      </w:r>
+      <w:r>
+        <w:rPr>
+          <w:rFonts w:ascii="Times New Roman" w:hAnsi="Times New Roman" w:cs="Times New Roman"/>
+          <w:b/>
+          <w:bCs/>
+          <w:color w:val="2F5496" w:themeColor="accent1" w:themeShade="BF"/>
+          <w:sz w:val="32"/>
+          <w:szCs w:val="32"/>
+          <w:shd w:val="clear" w:color="auto" w:fill="FFFFFF"/>
+        </w:rPr>
+        <w:t xml:space="preserve"> </w:t>
+      </w:r>
+      <w:r>
+        <w:rPr>
+          <w:rFonts w:ascii="Times New Roman" w:hAnsi="Times New Roman" w:cs="Times New Roman"/>
+          <w:b/>
+          <w:bCs/>
+          <w:color w:val="2F5496" w:themeColor="accent1" w:themeShade="BF"/>
+          <w:sz w:val="32"/>
+          <w:szCs w:val="32"/>
+          <w:shd w:val="clear" w:color="auto" w:fill="FFFFFF"/>
+        </w:rPr>
+        <w:t>2</w:t>
+      </w:r>
+      <w:r>
+        <w:rPr>
+          <w:rFonts w:ascii="Times New Roman" w:hAnsi="Times New Roman" w:cs="Times New Roman"/>
+          <w:b/>
+          <w:bCs/>
+          <w:color w:val="2F5496" w:themeColor="accent1" w:themeShade="BF"/>
+          <w:sz w:val="32"/>
+          <w:szCs w:val="32"/>
+          <w:shd w:val="clear" w:color="auto" w:fill="FFFFFF"/>
+        </w:rPr>
+        <w:t>5</w:t>
       </w:r>
       <w:r>
         <w:rPr>
@@ -598,9 +656,36 @@
         <w:p>
           <w:pPr>
             <w:pStyle w:val="TOCHeading"/>
+            <w:jc w:val="center"/>
+            <w:rPr>
+              <w:rFonts w:ascii="Times New Roman" w:hAnsi="Times New Roman" w:cs="Times New Roman"/>
+              <w:b/>
+              <w:bCs/>
+            </w:rPr>
           </w:pPr>
           <w:r>
-            <w:t>Content</w:t>
+            <w:rPr>
+              <w:rFonts w:ascii="Times New Roman" w:hAnsi="Times New Roman" w:cs="Times New Roman"/>
+              <w:b/>
+              <w:bCs/>
+            </w:rPr>
+            <w:t>~ (C</w:t>
+          </w:r>
+          <w:r>
+            <w:rPr>
+              <w:rFonts w:ascii="Times New Roman" w:hAnsi="Times New Roman" w:cs="Times New Roman"/>
+              <w:b/>
+              <w:bCs/>
+            </w:rPr>
+            <w:t>ontent</w:t>
+          </w:r>
+          <w:r>
+            <w:rPr>
+              <w:rFonts w:ascii="Times New Roman" w:hAnsi="Times New Roman" w:cs="Times New Roman"/>
+              <w:b/>
+              <w:bCs/>
+            </w:rPr>
+            <w:t>) ~</w:t>
           </w:r>
         </w:p>
         <w:p>
@@ -608,10 +693,28 @@
             <w:pStyle w:val="TOC1"/>
             <w:rPr>
               <w:rStyle w:val="Hyperlink"/>
+              <w:rFonts w:ascii="Times New Roman" w:hAnsi="Times New Roman"/>
             </w:rPr>
           </w:pPr>
           <w:r>
             <w:rPr>
+              <w:rFonts w:ascii="Times New Roman" w:hAnsi="Times New Roman"/>
+              <w:b/>
+              <w:bCs/>
+            </w:rPr>
+            <w:br/>
+          </w:r>
+          <w:r>
+            <w:rPr>
+              <w:rFonts w:ascii="Times New Roman" w:hAnsi="Times New Roman"/>
+              <w:b/>
+              <w:bCs/>
+            </w:rPr>
+            <w:br/>
+          </w:r>
+          <w:r>
+            <w:rPr>
+              <w:rFonts w:ascii="Times New Roman" w:hAnsi="Times New Roman"/>
               <w:b/>
               <w:bCs/>
             </w:rPr>
@@ -619,6 +722,7 @@
           </w:r>
           <w:r>
             <w:rPr>
+              <w:rFonts w:ascii="Times New Roman" w:hAnsi="Times New Roman"/>
               <w:b/>
               <w:bCs/>
             </w:rPr>
@@ -626,12 +730,14 @@
           </w:r>
           <w:r>
             <w:rPr>
+              <w:rFonts w:ascii="Times New Roman" w:hAnsi="Times New Roman"/>
               <w:b/>
               <w:bCs/>
             </w:rPr>
           </w:r>
           <w:r>
             <w:rPr>
+              <w:rFonts w:ascii="Times New Roman" w:hAnsi="Times New Roman"/>
               <w:b/>
               <w:bCs/>
             </w:rPr>
@@ -640,22 +746,38 @@
           <w:r>
             <w:rPr>
               <w:rStyle w:val="Hyperlink"/>
+              <w:rFonts w:ascii="Times New Roman" w:hAnsi="Times New Roman"/>
               <w:b/>
               <w:bCs/>
-            </w:rPr>
-            <w:t>Introduction</w:t>
+              <w:color w:val="2F5496" w:themeColor="accent1" w:themeShade="BF"/>
+            </w:rPr>
+            <w:t>I</w:t>
           </w:r>
           <w:r>
             <w:rPr>
               <w:rStyle w:val="Hyperlink"/>
+              <w:rFonts w:ascii="Times New Roman" w:hAnsi="Times New Roman"/>
+              <w:b/>
+              <w:bCs/>
+              <w:color w:val="2F5496" w:themeColor="accent1" w:themeShade="BF"/>
+            </w:rPr>
+            <w:t>ntroduction</w:t>
+          </w:r>
+          <w:r>
+            <w:rPr>
+              <w:rStyle w:val="Hyperlink"/>
+              <w:rFonts w:ascii="Times New Roman" w:hAnsi="Times New Roman"/>
+              <w:color w:val="2F5496" w:themeColor="accent1" w:themeShade="BF"/>
             </w:rPr>
             <w:ptab w:relativeTo="margin" w:alignment="right" w:leader="dot"/>
           </w:r>
           <w:r>
             <w:rPr>
               <w:rStyle w:val="Hyperlink"/>
+              <w:rFonts w:ascii="Times New Roman" w:hAnsi="Times New Roman"/>
               <w:b/>
               <w:bCs/>
+              <w:color w:val="2F5496" w:themeColor="accent1" w:themeShade="BF"/>
             </w:rPr>
             <w:t>2</w:t>
           </w:r>
@@ -666,23 +788,27 @@
             <w:ind w:left="216"/>
             <w:rPr>
               <w:rStyle w:val="Hyperlink"/>
+              <w:rFonts w:ascii="Times New Roman" w:hAnsi="Times New Roman"/>
             </w:rPr>
           </w:pPr>
           <w:r>
             <w:rPr>
               <w:rStyle w:val="Hyperlink"/>
+              <w:rFonts w:ascii="Times New Roman" w:hAnsi="Times New Roman"/>
             </w:rPr>
             <w:t>Scheduling Algorithms Overview</w:t>
           </w:r>
           <w:r>
             <w:rPr>
               <w:rStyle w:val="Hyperlink"/>
+              <w:rFonts w:ascii="Times New Roman" w:hAnsi="Times New Roman"/>
             </w:rPr>
             <w:ptab w:relativeTo="margin" w:alignment="right" w:leader="dot"/>
           </w:r>
           <w:r>
             <w:rPr>
               <w:rStyle w:val="Hyperlink"/>
+              <w:rFonts w:ascii="Times New Roman" w:hAnsi="Times New Roman"/>
             </w:rPr>
             <w:t>2</w:t>
           </w:r>
@@ -691,9 +817,13 @@
           <w:pPr>
             <w:pStyle w:val="TOC3"/>
             <w:ind w:left="446"/>
+            <w:rPr>
+              <w:rFonts w:ascii="Times New Roman" w:hAnsi="Times New Roman"/>
+            </w:rPr>
           </w:pPr>
           <w:r>
             <w:rPr>
+              <w:rFonts w:ascii="Times New Roman" w:hAnsi="Times New Roman"/>
               <w:b/>
               <w:bCs/>
             </w:rPr>
@@ -703,34 +833,46 @@
             <w:r>
               <w:rPr>
                 <w:rStyle w:val="Hyperlink"/>
+                <w:rFonts w:ascii="Times New Roman" w:hAnsi="Times New Roman"/>
               </w:rPr>
               <w:t>Table of comparison</w:t>
             </w:r>
             <w:r>
               <w:rPr>
                 <w:rStyle w:val="Hyperlink"/>
+                <w:rFonts w:ascii="Times New Roman" w:hAnsi="Times New Roman"/>
               </w:rPr>
               <w:ptab w:relativeTo="margin" w:alignment="right" w:leader="dot"/>
             </w:r>
             <w:r>
               <w:rPr>
                 <w:rStyle w:val="Hyperlink"/>
+                <w:rFonts w:ascii="Times New Roman" w:hAnsi="Times New Roman"/>
               </w:rPr>
               <w:t>2</w:t>
             </w:r>
           </w:hyperlink>
+          <w:r>
+            <w:rPr>
+              <w:rStyle w:val="Hyperlink"/>
+              <w:rFonts w:ascii="Times New Roman" w:hAnsi="Times New Roman"/>
+            </w:rPr>
+            <w:br/>
+          </w:r>
         </w:p>
         <w:p>
           <w:pPr>
             <w:pStyle w:val="TOC1"/>
             <w:rPr>
               <w:rStyle w:val="Hyperlink"/>
+              <w:rFonts w:ascii="Times New Roman" w:hAnsi="Times New Roman"/>
               <w:b/>
               <w:bCs/>
             </w:rPr>
           </w:pPr>
           <w:r>
             <w:rPr>
+              <w:rFonts w:ascii="Times New Roman" w:hAnsi="Times New Roman"/>
               <w:b/>
               <w:bCs/>
             </w:rPr>
@@ -738,6 +880,7 @@
           </w:r>
           <w:r>
             <w:rPr>
+              <w:rFonts w:ascii="Times New Roman" w:hAnsi="Times New Roman"/>
               <w:b/>
               <w:bCs/>
             </w:rPr>
@@ -745,12 +888,14 @@
           </w:r>
           <w:r>
             <w:rPr>
+              <w:rFonts w:ascii="Times New Roman" w:hAnsi="Times New Roman"/>
               <w:b/>
               <w:bCs/>
             </w:rPr>
           </w:r>
           <w:r>
             <w:rPr>
+              <w:rFonts w:ascii="Times New Roman" w:hAnsi="Times New Roman"/>
               <w:b/>
               <w:bCs/>
             </w:rPr>
@@ -759,22 +904,38 @@
           <w:r>
             <w:rPr>
               <w:rStyle w:val="Hyperlink"/>
+              <w:rFonts w:ascii="Times New Roman" w:hAnsi="Times New Roman"/>
               <w:b/>
               <w:bCs/>
-            </w:rPr>
-            <w:t>Cyclic Executive Scheduling</w:t>
+              <w:color w:val="2F5496" w:themeColor="accent1" w:themeShade="BF"/>
+            </w:rPr>
+            <w:t>C</w:t>
           </w:r>
           <w:r>
             <w:rPr>
               <w:rStyle w:val="Hyperlink"/>
+              <w:rFonts w:ascii="Times New Roman" w:hAnsi="Times New Roman"/>
+              <w:b/>
+              <w:bCs/>
+              <w:color w:val="2F5496" w:themeColor="accent1" w:themeShade="BF"/>
+            </w:rPr>
+            <w:t>yclic Executive Scheduling</w:t>
+          </w:r>
+          <w:r>
+            <w:rPr>
+              <w:rStyle w:val="Hyperlink"/>
+              <w:rFonts w:ascii="Times New Roman" w:hAnsi="Times New Roman"/>
+              <w:color w:val="2F5496" w:themeColor="accent1" w:themeShade="BF"/>
             </w:rPr>
             <w:ptab w:relativeTo="margin" w:alignment="right" w:leader="dot"/>
           </w:r>
           <w:r>
             <w:rPr>
               <w:rStyle w:val="Hyperlink"/>
+              <w:rFonts w:ascii="Times New Roman" w:hAnsi="Times New Roman"/>
               <w:b/>
               <w:bCs/>
+              <w:color w:val="2F5496" w:themeColor="accent1" w:themeShade="BF"/>
             </w:rPr>
             <w:t>3</w:t>
           </w:r>
@@ -785,23 +946,27 @@
             <w:ind w:left="216"/>
             <w:rPr>
               <w:rStyle w:val="Hyperlink"/>
+              <w:rFonts w:ascii="Times New Roman" w:hAnsi="Times New Roman"/>
             </w:rPr>
           </w:pPr>
           <w:r>
             <w:rPr>
               <w:rStyle w:val="Hyperlink"/>
+              <w:rFonts w:ascii="Times New Roman" w:hAnsi="Times New Roman"/>
             </w:rPr>
             <w:t>Why do we need CES?</w:t>
           </w:r>
           <w:r>
             <w:rPr>
               <w:rStyle w:val="Hyperlink"/>
+              <w:rFonts w:ascii="Times New Roman" w:hAnsi="Times New Roman"/>
             </w:rPr>
             <w:ptab w:relativeTo="margin" w:alignment="right" w:leader="dot"/>
           </w:r>
           <w:r>
             <w:rPr>
               <w:rStyle w:val="Hyperlink"/>
+              <w:rFonts w:ascii="Times New Roman" w:hAnsi="Times New Roman"/>
             </w:rPr>
             <w:t>3</w:t>
           </w:r>
@@ -811,6 +976,7 @@
             <w:pStyle w:val="TOC3"/>
             <w:ind w:left="0" w:firstLine="216"/>
             <w:rPr>
+              <w:rFonts w:ascii="Times New Roman" w:hAnsi="Times New Roman"/>
               <w:b/>
               <w:bCs/>
             </w:rPr>
@@ -818,69 +984,143 @@
           <w:r>
             <w:rPr>
               <w:rStyle w:val="Hyperlink"/>
+              <w:rFonts w:ascii="Times New Roman" w:hAnsi="Times New Roman"/>
             </w:rPr>
             <w:t>Notations</w:t>
           </w:r>
           <w:r>
             <w:rPr>
               <w:rStyle w:val="Hyperlink"/>
+              <w:rFonts w:ascii="Times New Roman" w:hAnsi="Times New Roman"/>
             </w:rPr>
             <w:t xml:space="preserve">, </w:t>
           </w:r>
           <w:r>
             <w:rPr>
               <w:rStyle w:val="Hyperlink"/>
+              <w:rFonts w:ascii="Times New Roman" w:hAnsi="Times New Roman"/>
             </w:rPr>
             <w:t>Terminologies</w:t>
           </w:r>
           <w:r>
             <w:rPr>
               <w:rStyle w:val="Hyperlink"/>
+              <w:rFonts w:ascii="Times New Roman" w:hAnsi="Times New Roman"/>
             </w:rPr>
             <w:t>, and Scheduling Scheme (without violations)</w:t>
           </w:r>
           <w:r>
             <w:rPr>
               <w:rStyle w:val="Hyperlink"/>
+              <w:rFonts w:ascii="Times New Roman" w:hAnsi="Times New Roman"/>
             </w:rPr>
             <w:ptab w:relativeTo="margin" w:alignment="right" w:leader="dot"/>
           </w:r>
           <w:r>
             <w:rPr>
               <w:rStyle w:val="Hyperlink"/>
+              <w:rFonts w:ascii="Times New Roman" w:hAnsi="Times New Roman"/>
             </w:rPr>
             <w:t>3</w:t>
           </w:r>
           <w:r>
             <w:rPr>
+              <w:rFonts w:ascii="Times New Roman" w:hAnsi="Times New Roman"/>
               <w:b/>
               <w:bCs/>
             </w:rPr>
             <w:fldChar w:fldCharType="end"/>
+          </w:r>
+          <w:r>
+            <w:rPr>
+              <w:rFonts w:ascii="Times New Roman" w:hAnsi="Times New Roman"/>
+              <w:b/>
+              <w:bCs/>
+            </w:rPr>
+            <w:br/>
           </w:r>
         </w:p>
         <w:p>
           <w:pPr>
             <w:pStyle w:val="TOC1"/>
             <w:rPr>
+              <w:rStyle w:val="Hyperlink"/>
+              <w:rFonts w:ascii="Times New Roman" w:hAnsi="Times New Roman"/>
               <w:b/>
               <w:bCs/>
+              <w:color w:val="000000" w:themeColor="text1"/>
             </w:rPr>
           </w:pPr>
           <w:r>
             <w:rPr>
+              <w:rFonts w:ascii="Times New Roman" w:hAnsi="Times New Roman"/>
               <w:b/>
               <w:bCs/>
-            </w:rPr>
-            <w:t>Implementation</w:t>
+              <w:color w:val="000000" w:themeColor="text1"/>
+            </w:rPr>
+            <w:fldChar w:fldCharType="begin"/>
           </w:r>
           <w:r>
+            <w:rPr>
+              <w:rFonts w:ascii="Times New Roman" w:hAnsi="Times New Roman"/>
+              <w:b/>
+              <w:bCs/>
+              <w:color w:val="000000" w:themeColor="text1"/>
+            </w:rPr>
+            <w:instrText xml:space="preserve"> HYPERLINK  \l "Implementation" </w:instrText>
+          </w:r>
+          <w:r>
+            <w:rPr>
+              <w:rFonts w:ascii="Times New Roman" w:hAnsi="Times New Roman"/>
+              <w:b/>
+              <w:bCs/>
+              <w:color w:val="000000" w:themeColor="text1"/>
+            </w:rPr>
+          </w:r>
+          <w:r>
+            <w:rPr>
+              <w:rFonts w:ascii="Times New Roman" w:hAnsi="Times New Roman"/>
+              <w:b/>
+              <w:bCs/>
+              <w:color w:val="000000" w:themeColor="text1"/>
+            </w:rPr>
+            <w:fldChar w:fldCharType="separate"/>
+          </w:r>
+          <w:r>
+            <w:rPr>
+              <w:rStyle w:val="Hyperlink"/>
+              <w:rFonts w:ascii="Times New Roman" w:hAnsi="Times New Roman"/>
+              <w:b/>
+              <w:bCs/>
+              <w:color w:val="2F5496" w:themeColor="accent1" w:themeShade="BF"/>
+            </w:rPr>
+            <w:t>I</w:t>
+          </w:r>
+          <w:r>
+            <w:rPr>
+              <w:rStyle w:val="Hyperlink"/>
+              <w:rFonts w:ascii="Times New Roman" w:hAnsi="Times New Roman"/>
+              <w:b/>
+              <w:bCs/>
+              <w:color w:val="2F5496" w:themeColor="accent1" w:themeShade="BF"/>
+            </w:rPr>
+            <w:t>mplementation</w:t>
+          </w:r>
+          <w:r>
+            <w:rPr>
+              <w:rStyle w:val="Hyperlink"/>
+              <w:rFonts w:ascii="Times New Roman" w:hAnsi="Times New Roman"/>
+              <w:color w:val="2F5496" w:themeColor="accent1" w:themeShade="BF"/>
+            </w:rPr>
             <w:ptab w:relativeTo="margin" w:alignment="right" w:leader="dot"/>
           </w:r>
           <w:r>
             <w:rPr>
+              <w:rStyle w:val="Hyperlink"/>
+              <w:rFonts w:ascii="Times New Roman" w:hAnsi="Times New Roman"/>
               <w:b/>
               <w:bCs/>
+              <w:color w:val="2F5496" w:themeColor="accent1" w:themeShade="BF"/>
             </w:rPr>
             <w:t>4</w:t>
           </w:r>
@@ -889,111 +1129,236 @@
           <w:pPr>
             <w:pStyle w:val="TOC2"/>
             <w:ind w:left="216"/>
+            <w:rPr>
+              <w:rStyle w:val="Hyperlink"/>
+              <w:rFonts w:ascii="Times New Roman" w:hAnsi="Times New Roman"/>
+              <w:color w:val="000000" w:themeColor="text1"/>
+            </w:rPr>
           </w:pPr>
           <w:r>
+            <w:rPr>
+              <w:rStyle w:val="Hyperlink"/>
+              <w:rFonts w:ascii="Times New Roman" w:hAnsi="Times New Roman"/>
+              <w:color w:val="000000" w:themeColor="text1"/>
+            </w:rPr>
             <w:t>Procedure</w:t>
           </w:r>
           <w:r>
+            <w:rPr>
+              <w:rStyle w:val="Hyperlink"/>
+              <w:rFonts w:ascii="Times New Roman" w:hAnsi="Times New Roman"/>
+              <w:color w:val="000000" w:themeColor="text1"/>
+            </w:rPr>
             <w:ptab w:relativeTo="margin" w:alignment="right" w:leader="dot"/>
           </w:r>
           <w:r>
-            <w:t>5</w:t>
+            <w:rPr>
+              <w:rStyle w:val="Hyperlink"/>
+              <w:rFonts w:ascii="Times New Roman" w:hAnsi="Times New Roman"/>
+              <w:color w:val="000000" w:themeColor="text1"/>
+            </w:rPr>
+            <w:t>4</w:t>
           </w:r>
         </w:p>
         <w:p>
           <w:pPr>
             <w:pStyle w:val="TOC3"/>
-            <w:ind w:left="446"/>
+            <w:ind w:left="0" w:firstLine="216"/>
+            <w:rPr>
+              <w:rFonts w:ascii="Times New Roman" w:hAnsi="Times New Roman"/>
+            </w:rPr>
           </w:pPr>
           <w:r>
+            <w:rPr>
+              <w:rStyle w:val="Hyperlink"/>
+              <w:rFonts w:ascii="Times New Roman" w:hAnsi="Times New Roman"/>
+              <w:color w:val="000000" w:themeColor="text1"/>
+            </w:rPr>
             <w:t>Algorithm</w:t>
           </w:r>
           <w:r>
+            <w:rPr>
+              <w:rStyle w:val="Hyperlink"/>
+              <w:rFonts w:ascii="Times New Roman" w:hAnsi="Times New Roman"/>
+              <w:color w:val="000000" w:themeColor="text1"/>
+            </w:rPr>
             <w:ptab w:relativeTo="margin" w:alignment="right" w:leader="dot"/>
           </w:r>
           <w:r>
-            <w:t>6</w:t>
+            <w:rPr>
+              <w:rStyle w:val="Hyperlink"/>
+              <w:rFonts w:ascii="Times New Roman" w:hAnsi="Times New Roman"/>
+              <w:color w:val="000000" w:themeColor="text1"/>
+            </w:rPr>
+            <w:t>4</w:t>
+          </w:r>
+          <w:r>
+            <w:rPr>
+              <w:rFonts w:ascii="Times New Roman" w:hAnsi="Times New Roman"/>
+              <w:b/>
+              <w:bCs/>
+              <w:color w:val="000000" w:themeColor="text1"/>
+            </w:rPr>
+            <w:fldChar w:fldCharType="end"/>
+          </w:r>
+          <w:r>
+            <w:rPr>
+              <w:rFonts w:ascii="Times New Roman" w:hAnsi="Times New Roman"/>
+              <w:b/>
+              <w:bCs/>
+            </w:rPr>
+            <w:br/>
           </w:r>
         </w:p>
         <w:p>
           <w:pPr>
             <w:pStyle w:val="TOC1"/>
             <w:rPr>
+              <w:rStyle w:val="Hyperlink"/>
+              <w:rFonts w:ascii="Times New Roman" w:hAnsi="Times New Roman"/>
               <w:b/>
               <w:bCs/>
             </w:rPr>
           </w:pPr>
           <w:r>
             <w:rPr>
+              <w:rFonts w:ascii="Times New Roman" w:hAnsi="Times New Roman"/>
               <w:b/>
               <w:bCs/>
             </w:rPr>
-            <w:t>Results</w:t>
+            <w:fldChar w:fldCharType="begin"/>
           </w:r>
           <w:r>
+            <w:rPr>
+              <w:rFonts w:ascii="Times New Roman" w:hAnsi="Times New Roman"/>
+              <w:b/>
+              <w:bCs/>
+            </w:rPr>
+            <w:instrText xml:space="preserve"> HYPERLINK  \l "Results" </w:instrText>
+          </w:r>
+          <w:r>
+            <w:rPr>
+              <w:rFonts w:ascii="Times New Roman" w:hAnsi="Times New Roman"/>
+              <w:b/>
+              <w:bCs/>
+            </w:rPr>
+          </w:r>
+          <w:r>
+            <w:rPr>
+              <w:rFonts w:ascii="Times New Roman" w:hAnsi="Times New Roman"/>
+              <w:b/>
+              <w:bCs/>
+            </w:rPr>
+            <w:fldChar w:fldCharType="separate"/>
+          </w:r>
+          <w:r>
+            <w:rPr>
+              <w:rStyle w:val="Hyperlink"/>
+              <w:rFonts w:ascii="Times New Roman" w:hAnsi="Times New Roman"/>
+              <w:b/>
+              <w:bCs/>
+              <w:color w:val="2F5496" w:themeColor="accent1" w:themeShade="BF"/>
+            </w:rPr>
+            <w:t>Re</w:t>
+          </w:r>
+          <w:r>
+            <w:rPr>
+              <w:rStyle w:val="Hyperlink"/>
+              <w:rFonts w:ascii="Times New Roman" w:hAnsi="Times New Roman"/>
+              <w:b/>
+              <w:bCs/>
+              <w:color w:val="2F5496" w:themeColor="accent1" w:themeShade="BF"/>
+            </w:rPr>
+            <w:t>sults</w:t>
+          </w:r>
+          <w:r>
+            <w:rPr>
+              <w:rStyle w:val="Hyperlink"/>
+              <w:rFonts w:ascii="Times New Roman" w:hAnsi="Times New Roman"/>
+              <w:color w:val="2F5496" w:themeColor="accent1" w:themeShade="BF"/>
+            </w:rPr>
             <w:ptab w:relativeTo="margin" w:alignment="right" w:leader="dot"/>
           </w:r>
           <w:r>
             <w:rPr>
+              <w:rStyle w:val="Hyperlink"/>
+              <w:rFonts w:ascii="Times New Roman" w:hAnsi="Times New Roman"/>
               <w:b/>
               <w:bCs/>
-            </w:rPr>
-            <w:t>4</w:t>
+              <w:color w:val="2F5496" w:themeColor="accent1" w:themeShade="BF"/>
+            </w:rPr>
+            <w:t>5</w:t>
           </w:r>
         </w:p>
         <w:p>
           <w:pPr>
             <w:pStyle w:val="TOC2"/>
             <w:ind w:left="216"/>
+            <w:rPr>
+              <w:rFonts w:ascii="Times New Roman" w:hAnsi="Times New Roman"/>
+            </w:rPr>
           </w:pPr>
-          <w:sdt>
-            <w:sdtPr>
-              <w:id w:val="617184255"/>
-              <w:placeholder>
-                <w:docPart w:val="97CA76C193A241DB8ADAC8CECCEA7550"/>
-              </w:placeholder>
-              <w:temporary/>
-              <w:showingPlcHdr/>
-            </w:sdtPr>
-            <w:sdtContent>
-              <w:r>
-                <w:t>Type chapter title (level 2)</w:t>
-              </w:r>
-            </w:sdtContent>
-          </w:sdt>
           <w:r>
+            <w:rPr>
+              <w:rStyle w:val="Hyperlink"/>
+              <w:rFonts w:ascii="Times New Roman" w:hAnsi="Times New Roman"/>
+            </w:rPr>
+            <w:t>Demonstration</w:t>
+          </w:r>
+          <w:r>
+            <w:rPr>
+              <w:rStyle w:val="Hyperlink"/>
+              <w:rFonts w:ascii="Times New Roman" w:hAnsi="Times New Roman"/>
+            </w:rPr>
             <w:ptab w:relativeTo="margin" w:alignment="right" w:leader="dot"/>
           </w:r>
           <w:r>
+            <w:rPr>
+              <w:rStyle w:val="Hyperlink"/>
+              <w:rFonts w:ascii="Times New Roman" w:hAnsi="Times New Roman"/>
+            </w:rPr>
             <w:t>5</w:t>
+          </w:r>
+          <w:r>
+            <w:rPr>
+              <w:rFonts w:ascii="Times New Roman" w:hAnsi="Times New Roman"/>
+              <w:b/>
+              <w:bCs/>
+            </w:rPr>
+            <w:fldChar w:fldCharType="end"/>
           </w:r>
         </w:p>
         <w:p>
           <w:pPr>
             <w:pStyle w:val="TOC3"/>
-            <w:ind w:left="446"/>
+            <w:ind w:left="0" w:firstLine="216"/>
+            <w:rPr>
+              <w:rFonts w:ascii="Times New Roman" w:hAnsi="Times New Roman"/>
+            </w:rPr>
           </w:pPr>
-          <w:sdt>
-            <w:sdtPr>
-              <w:id w:val="1210302970"/>
-              <w:placeholder>
-                <w:docPart w:val="F2FE4561A1E34BB8A5565220F36FFF8B"/>
-              </w:placeholder>
-              <w:temporary/>
-              <w:showingPlcHdr/>
-            </w:sdtPr>
-            <w:sdtContent>
-              <w:r>
-                <w:t>Type chapter title (level 3)</w:t>
-              </w:r>
-            </w:sdtContent>
-          </w:sdt>
-          <w:r>
-            <w:ptab w:relativeTo="margin" w:alignment="right" w:leader="dot"/>
-          </w:r>
-          <w:r>
-            <w:t>6</w:t>
-          </w:r>
+          <w:hyperlink w:anchor="Plot" w:history="1">
+            <w:r>
+              <w:rPr>
+                <w:rStyle w:val="Hyperlink"/>
+                <w:rFonts w:ascii="Times New Roman" w:hAnsi="Times New Roman"/>
+              </w:rPr>
+              <w:t>Schedule Plot</w:t>
+            </w:r>
+            <w:r>
+              <w:rPr>
+                <w:rStyle w:val="Hyperlink"/>
+                <w:rFonts w:ascii="Times New Roman" w:hAnsi="Times New Roman"/>
+              </w:rPr>
+              <w:ptab w:relativeTo="margin" w:alignment="right" w:leader="dot"/>
+            </w:r>
+            <w:r>
+              <w:rPr>
+                <w:rStyle w:val="Hyperlink"/>
+                <w:rFonts w:ascii="Times New Roman" w:hAnsi="Times New Roman"/>
+              </w:rPr>
+              <w:t>6</w:t>
+            </w:r>
+          </w:hyperlink>
         </w:p>
         <w:p>
           <w:pPr>
@@ -1144,7 +1509,6 @@
     </w:p>
     <w:p>
       <w:pPr>
-        <w:jc w:val="center"/>
         <w:rPr>
           <w:rFonts w:ascii="Times New Roman" w:hAnsi="Times New Roman" w:cs="Times New Roman"/>
           <w:b/>
@@ -1158,7 +1522,6 @@
     </w:p>
     <w:p>
       <w:pPr>
-        <w:jc w:val="center"/>
         <w:rPr>
           <w:rFonts w:ascii="Times New Roman" w:hAnsi="Times New Roman" w:cs="Times New Roman"/>
           <w:b/>
@@ -1172,7 +1535,6 @@
     </w:p>
     <w:p>
       <w:pPr>
-        <w:jc w:val="center"/>
         <w:rPr>
           <w:rFonts w:ascii="Times New Roman" w:hAnsi="Times New Roman" w:cs="Times New Roman"/>
           <w:b/>
@@ -1197,9 +1559,7 @@
           <w:lang w:val="en-US"/>
         </w:rPr>
       </w:pPr>
-    </w:p>
-    <w:p>
-      <w:pPr>
+      <w:r>
         <w:rPr>
           <w:rFonts w:ascii="Times New Roman" w:hAnsi="Times New Roman" w:cs="Times New Roman"/>
           <w:b/>
@@ -1209,11 +1569,10 @@
           <w:szCs w:val="32"/>
           <w:lang w:val="en-US"/>
         </w:rPr>
-      </w:pPr>
-    </w:p>
-    <w:p>
-      <w:pPr>
-        <w:jc w:val="center"/>
+        <w:lastRenderedPageBreak/>
+        <w:t>~ (</w:t>
+      </w:r>
+      <w:r>
         <w:rPr>
           <w:rFonts w:ascii="Times New Roman" w:hAnsi="Times New Roman" w:cs="Times New Roman"/>
           <w:b/>
@@ -1223,7 +1582,8 @@
           <w:szCs w:val="32"/>
           <w:lang w:val="en-US"/>
         </w:rPr>
-      </w:pPr>
+        <w:t>Cyclic Executive Scheduling</w:t>
+      </w:r>
       <w:r>
         <w:rPr>
           <w:rFonts w:ascii="Times New Roman" w:hAnsi="Times New Roman" w:cs="Times New Roman"/>
@@ -1234,8 +1594,7 @@
           <w:szCs w:val="32"/>
           <w:lang w:val="en-US"/>
         </w:rPr>
-        <w:lastRenderedPageBreak/>
-        <w:t>~ (</w:t>
+        <w:t xml:space="preserve"> </w:t>
       </w:r>
       <w:r>
         <w:rPr>
@@ -1247,7 +1606,7 @@
           <w:szCs w:val="32"/>
           <w:lang w:val="en-US"/>
         </w:rPr>
-        <w:t>Cyclic Executive Scheduling</w:t>
+        <w:t>(Time Triggered Approach)</w:t>
       </w:r>
       <w:r>
         <w:rPr>
@@ -1259,7 +1618,7 @@
           <w:szCs w:val="32"/>
           <w:lang w:val="en-US"/>
         </w:rPr>
-        <w:t xml:space="preserve"> </w:t>
+        <w:t>)</w:t>
       </w:r>
       <w:r>
         <w:rPr>
@@ -1271,30 +1630,6 @@
           <w:szCs w:val="32"/>
           <w:lang w:val="en-US"/>
         </w:rPr>
-        <w:t>(Time Triggered Approach)</w:t>
-      </w:r>
-      <w:r>
-        <w:rPr>
-          <w:rFonts w:ascii="Times New Roman" w:hAnsi="Times New Roman" w:cs="Times New Roman"/>
-          <w:b/>
-          <w:bCs/>
-          <w:color w:val="2F5496" w:themeColor="accent1" w:themeShade="BF"/>
-          <w:sz w:val="32"/>
-          <w:szCs w:val="32"/>
-          <w:lang w:val="en-US"/>
-        </w:rPr>
-        <w:t>)</w:t>
-      </w:r>
-      <w:r>
-        <w:rPr>
-          <w:rFonts w:ascii="Times New Roman" w:hAnsi="Times New Roman" w:cs="Times New Roman"/>
-          <w:b/>
-          <w:bCs/>
-          <w:color w:val="2F5496" w:themeColor="accent1" w:themeShade="BF"/>
-          <w:sz w:val="32"/>
-          <w:szCs w:val="32"/>
-          <w:lang w:val="en-US"/>
-        </w:rPr>
         <w:t xml:space="preserve"> ~</w:t>
       </w:r>
     </w:p>
@@ -1525,7 +1860,17 @@
           <w:sz w:val="24"/>
           <w:szCs w:val="24"/>
         </w:rPr>
-        <w:t xml:space="preserve"> our</w:t>
+        <w:t xml:space="preserve"> </w:t>
+      </w:r>
+      <w:proofErr w:type="spellStart"/>
+      <w:r>
+        <w:rPr>
+          <w:rFonts w:ascii="Times New Roman" w:eastAsiaTheme="minorEastAsia" w:hAnsi="Times New Roman" w:cs="Times New Roman"/>
+          <w:color w:val="000000" w:themeColor="text1"/>
+          <w:sz w:val="24"/>
+          <w:szCs w:val="24"/>
+        </w:rPr>
+        <w:t>our</w:t>
       </w:r>
       <w:r>
         <w:rPr>
@@ -1543,7 +1888,17 @@
           <w:sz w:val="24"/>
           <w:szCs w:val="24"/>
         </w:rPr>
-        <w:t>project.</w:t>
+        <w:t>project</w:t>
+      </w:r>
+      <w:proofErr w:type="spellEnd"/>
+      <w:r>
+        <w:rPr>
+          <w:rFonts w:ascii="Times New Roman" w:eastAsiaTheme="minorEastAsia" w:hAnsi="Times New Roman" w:cs="Times New Roman"/>
+          <w:color w:val="000000" w:themeColor="text1"/>
+          <w:sz w:val="24"/>
+          <w:szCs w:val="24"/>
+        </w:rPr>
+        <w:t>.</w:t>
       </w:r>
       <w:r>
         <w:rPr>
@@ -5060,7 +5415,7 @@
           </m:sSub>
           <m:r>
             <m:rPr>
-              <m:sty m:val="b"/>
+              <m:sty m:val="p"/>
             </m:rPr>
             <w:rPr>
               <w:rFonts w:ascii="Times New Roman" w:eastAsiaTheme="minorEastAsia" w:hAnsi="Times New Roman" w:cs="Times New Roman"/>
@@ -5226,6 +5581,7 @@
           <w:szCs w:val="24"/>
         </w:rPr>
       </w:pPr>
+      <w:bookmarkStart w:id="6" w:name="Implementation"/>
       <w:r>
         <w:rPr>
           <w:rFonts w:ascii="Times New Roman" w:eastAsiaTheme="minorEastAsia" w:hAnsi="Times New Roman" w:cs="Times New Roman"/>
@@ -5247,6 +5603,201 @@
           <w:szCs w:val="24"/>
         </w:rPr>
         <w:t>:</w:t>
+      </w:r>
+    </w:p>
+    <w:bookmarkEnd w:id="6"/>
+    <w:p>
+      <w:pPr>
+        <w:jc w:val="both"/>
+        <w:rPr>
+          <w:rFonts w:ascii="Times New Roman" w:eastAsiaTheme="minorEastAsia" w:hAnsi="Times New Roman" w:cs="Times New Roman"/>
+          <w:color w:val="000000" w:themeColor="text1"/>
+          <w:sz w:val="24"/>
+          <w:szCs w:val="24"/>
+        </w:rPr>
+      </w:pPr>
+      <w:r>
+        <w:rPr>
+          <w:rFonts w:ascii="Times New Roman" w:eastAsiaTheme="minorEastAsia" w:hAnsi="Times New Roman" w:cs="Times New Roman"/>
+          <w:color w:val="000000" w:themeColor="text1"/>
+          <w:sz w:val="24"/>
+          <w:szCs w:val="24"/>
+        </w:rPr>
+        <w:tab/>
+        <w:t xml:space="preserve">In this project we are meant to design a system such that it takes taskset as an input, and schedules that taskset </w:t>
+      </w:r>
+      <w:r>
+        <w:rPr>
+          <w:rFonts w:ascii="Times New Roman" w:eastAsiaTheme="minorEastAsia" w:hAnsi="Times New Roman" w:cs="Times New Roman"/>
+          <w:color w:val="000000" w:themeColor="text1"/>
+          <w:sz w:val="24"/>
+          <w:szCs w:val="24"/>
+        </w:rPr>
+        <w:t xml:space="preserve">using CES algorithm. To implement this our </w:t>
+      </w:r>
+      <w:r>
+        <w:rPr>
+          <w:rFonts w:ascii="Times New Roman" w:eastAsiaTheme="minorEastAsia" w:hAnsi="Times New Roman" w:cs="Times New Roman"/>
+          <w:b/>
+          <w:bCs/>
+          <w:color w:val="000000" w:themeColor="text1"/>
+          <w:sz w:val="24"/>
+          <w:szCs w:val="24"/>
+        </w:rPr>
+        <w:t>language of choice is Python</w:t>
+      </w:r>
+      <w:r>
+        <w:rPr>
+          <w:rFonts w:ascii="Times New Roman" w:eastAsiaTheme="minorEastAsia" w:hAnsi="Times New Roman" w:cs="Times New Roman"/>
+          <w:color w:val="000000" w:themeColor="text1"/>
+          <w:sz w:val="24"/>
+          <w:szCs w:val="24"/>
+        </w:rPr>
+        <w:t xml:space="preserve">, and </w:t>
+      </w:r>
+      <w:r>
+        <w:rPr>
+          <w:rFonts w:ascii="Times New Roman" w:eastAsiaTheme="minorEastAsia" w:hAnsi="Times New Roman" w:cs="Times New Roman"/>
+          <w:b/>
+          <w:bCs/>
+          <w:color w:val="000000" w:themeColor="text1"/>
+          <w:sz w:val="24"/>
+          <w:szCs w:val="24"/>
+        </w:rPr>
+        <w:t>format of delivery is</w:t>
+      </w:r>
+      <w:r>
+        <w:rPr>
+          <w:rFonts w:ascii="Times New Roman" w:eastAsiaTheme="minorEastAsia" w:hAnsi="Times New Roman" w:cs="Times New Roman"/>
+          <w:color w:val="000000" w:themeColor="text1"/>
+          <w:sz w:val="24"/>
+          <w:szCs w:val="24"/>
+        </w:rPr>
+        <w:t xml:space="preserve"> </w:t>
+      </w:r>
+      <w:proofErr w:type="spellStart"/>
+      <w:r>
+        <w:rPr>
+          <w:rFonts w:ascii="Times New Roman" w:eastAsiaTheme="minorEastAsia" w:hAnsi="Times New Roman" w:cs="Times New Roman"/>
+          <w:b/>
+          <w:bCs/>
+          <w:color w:val="000000" w:themeColor="text1"/>
+          <w:sz w:val="24"/>
+          <w:szCs w:val="24"/>
+        </w:rPr>
+        <w:t>Ju</w:t>
+      </w:r>
+      <w:r>
+        <w:rPr>
+          <w:rFonts w:ascii="Times New Roman" w:eastAsiaTheme="minorEastAsia" w:hAnsi="Times New Roman" w:cs="Times New Roman"/>
+          <w:b/>
+          <w:bCs/>
+          <w:color w:val="000000" w:themeColor="text1"/>
+          <w:sz w:val="24"/>
+          <w:szCs w:val="24"/>
+        </w:rPr>
+        <w:t>py</w:t>
+      </w:r>
+      <w:r>
+        <w:rPr>
+          <w:rFonts w:ascii="Times New Roman" w:eastAsiaTheme="minorEastAsia" w:hAnsi="Times New Roman" w:cs="Times New Roman"/>
+          <w:b/>
+          <w:bCs/>
+          <w:color w:val="000000" w:themeColor="text1"/>
+          <w:sz w:val="24"/>
+          <w:szCs w:val="24"/>
+        </w:rPr>
+        <w:t>ter</w:t>
+      </w:r>
+      <w:proofErr w:type="spellEnd"/>
+      <w:r>
+        <w:rPr>
+          <w:rFonts w:ascii="Times New Roman" w:eastAsiaTheme="minorEastAsia" w:hAnsi="Times New Roman" w:cs="Times New Roman"/>
+          <w:b/>
+          <w:bCs/>
+          <w:color w:val="000000" w:themeColor="text1"/>
+          <w:sz w:val="24"/>
+          <w:szCs w:val="24"/>
+        </w:rPr>
+        <w:t xml:space="preserve"> Notebook</w:t>
+      </w:r>
+      <w:r>
+        <w:rPr>
+          <w:rFonts w:ascii="Times New Roman" w:eastAsiaTheme="minorEastAsia" w:hAnsi="Times New Roman" w:cs="Times New Roman"/>
+          <w:b/>
+          <w:bCs/>
+          <w:color w:val="000000" w:themeColor="text1"/>
+          <w:sz w:val="24"/>
+          <w:szCs w:val="24"/>
+        </w:rPr>
+        <w:t xml:space="preserve"> file</w:t>
+      </w:r>
+      <w:r>
+        <w:rPr>
+          <w:rFonts w:ascii="Times New Roman" w:eastAsiaTheme="minorEastAsia" w:hAnsi="Times New Roman" w:cs="Times New Roman"/>
+          <w:color w:val="000000" w:themeColor="text1"/>
+          <w:sz w:val="24"/>
+          <w:szCs w:val="24"/>
+        </w:rPr>
+        <w:t xml:space="preserve">. </w:t>
+      </w:r>
+      <w:r>
+        <w:rPr>
+          <w:rFonts w:ascii="Times New Roman" w:eastAsiaTheme="minorEastAsia" w:hAnsi="Times New Roman" w:cs="Times New Roman"/>
+          <w:color w:val="000000" w:themeColor="text1"/>
+          <w:sz w:val="24"/>
+          <w:szCs w:val="24"/>
+        </w:rPr>
+        <w:t xml:space="preserve">Rest is left on the physical implementation, which can be done using </w:t>
+      </w:r>
+      <w:proofErr w:type="spellStart"/>
+      <w:r>
+        <w:rPr>
+          <w:rFonts w:ascii="Times New Roman" w:eastAsiaTheme="minorEastAsia" w:hAnsi="Times New Roman" w:cs="Times New Roman"/>
+          <w:color w:val="000000" w:themeColor="text1"/>
+          <w:sz w:val="24"/>
+          <w:szCs w:val="24"/>
+        </w:rPr>
+        <w:t>FreeRTOS</w:t>
+      </w:r>
+      <w:proofErr w:type="spellEnd"/>
+      <w:r>
+        <w:rPr>
+          <w:rFonts w:ascii="Times New Roman" w:eastAsiaTheme="minorEastAsia" w:hAnsi="Times New Roman" w:cs="Times New Roman"/>
+          <w:color w:val="000000" w:themeColor="text1"/>
+          <w:sz w:val="24"/>
+          <w:szCs w:val="24"/>
+        </w:rPr>
+        <w:t>, on some microcontroller supporting it such as STM32F401CCU6 or any ESP32 board. But scope of this project revolves around the periphery of schedule generation rather than the deploying phase on some microcontroller, which is pretty much the same like implementation of any other scheduling algorithm. Although</w:t>
+      </w:r>
+      <w:r>
+        <w:rPr>
+          <w:rFonts w:ascii="Times New Roman" w:eastAsiaTheme="minorEastAsia" w:hAnsi="Times New Roman" w:cs="Times New Roman"/>
+          <w:color w:val="000000" w:themeColor="text1"/>
+          <w:sz w:val="24"/>
+          <w:szCs w:val="24"/>
+        </w:rPr>
+        <w:t xml:space="preserve"> we did not follow any hard software design methodology, but closest representation is </w:t>
+      </w:r>
+      <w:r>
+        <w:rPr>
+          <w:rFonts w:ascii="Times New Roman" w:eastAsiaTheme="minorEastAsia" w:hAnsi="Times New Roman" w:cs="Times New Roman"/>
+          <w:b/>
+          <w:bCs/>
+          <w:color w:val="000000" w:themeColor="text1"/>
+          <w:sz w:val="24"/>
+          <w:szCs w:val="24"/>
+        </w:rPr>
+        <w:t>Iterative Waterfall Model</w:t>
+      </w:r>
+      <w:r>
+        <w:rPr>
+          <w:rFonts w:ascii="Times New Roman" w:eastAsiaTheme="minorEastAsia" w:hAnsi="Times New Roman" w:cs="Times New Roman"/>
+          <w:color w:val="000000" w:themeColor="text1"/>
+          <w:sz w:val="24"/>
+          <w:szCs w:val="24"/>
+        </w:rPr>
+        <w:t>.</w:t>
       </w:r>
     </w:p>
     <w:p>
@@ -5267,47 +5818,27 @@
           <w:szCs w:val="24"/>
         </w:rPr>
         <w:tab/>
-        <w:t xml:space="preserve">In this project we are meant to design a system such that it takes taskset as an input, and schedules that taskset </w:t>
-      </w:r>
-      <w:r>
-        <w:rPr>
-          <w:rFonts w:ascii="Times New Roman" w:eastAsiaTheme="minorEastAsia" w:hAnsi="Times New Roman" w:cs="Times New Roman"/>
-          <w:color w:val="000000" w:themeColor="text1"/>
-          <w:sz w:val="24"/>
-          <w:szCs w:val="24"/>
-        </w:rPr>
-        <w:t xml:space="preserve">using CES algorithm. To implement this our </w:t>
-      </w:r>
-      <w:r>
-        <w:rPr>
-          <w:rFonts w:ascii="Times New Roman" w:eastAsiaTheme="minorEastAsia" w:hAnsi="Times New Roman" w:cs="Times New Roman"/>
-          <w:b/>
-          <w:bCs/>
-          <w:color w:val="000000" w:themeColor="text1"/>
-          <w:sz w:val="24"/>
-          <w:szCs w:val="24"/>
-        </w:rPr>
-        <w:t>language of choice is Python</w:t>
-      </w:r>
-      <w:r>
-        <w:rPr>
-          <w:rFonts w:ascii="Times New Roman" w:eastAsiaTheme="minorEastAsia" w:hAnsi="Times New Roman" w:cs="Times New Roman"/>
-          <w:color w:val="000000" w:themeColor="text1"/>
-          <w:sz w:val="24"/>
-          <w:szCs w:val="24"/>
-        </w:rPr>
-        <w:t xml:space="preserve">, and </w:t>
-      </w:r>
-      <w:r>
-        <w:rPr>
-          <w:rFonts w:ascii="Times New Roman" w:eastAsiaTheme="minorEastAsia" w:hAnsi="Times New Roman" w:cs="Times New Roman"/>
-          <w:b/>
-          <w:bCs/>
-          <w:color w:val="000000" w:themeColor="text1"/>
-          <w:sz w:val="24"/>
-          <w:szCs w:val="24"/>
-        </w:rPr>
-        <w:t>format of delivery is</w:t>
+        <w:t xml:space="preserve">In case of </w:t>
+      </w:r>
+      <w:r>
+        <w:rPr>
+          <w:rFonts w:ascii="Times New Roman" w:eastAsiaTheme="minorEastAsia" w:hAnsi="Times New Roman" w:cs="Times New Roman"/>
+          <w:b/>
+          <w:bCs/>
+          <w:color w:val="000000" w:themeColor="text1"/>
+          <w:sz w:val="24"/>
+          <w:szCs w:val="24"/>
+        </w:rPr>
+        <w:t>Algorithm</w:t>
+      </w:r>
+      <w:r>
+        <w:rPr>
+          <w:rFonts w:ascii="Times New Roman" w:eastAsiaTheme="minorEastAsia" w:hAnsi="Times New Roman" w:cs="Times New Roman"/>
+          <w:color w:val="000000" w:themeColor="text1"/>
+          <w:sz w:val="24"/>
+          <w:szCs w:val="24"/>
+        </w:rPr>
+        <w:t>,</w:t>
       </w:r>
       <w:r>
         <w:rPr>
@@ -5321,97 +5852,34 @@
       <w:r>
         <w:rPr>
           <w:rFonts w:ascii="Times New Roman" w:eastAsiaTheme="minorEastAsia" w:hAnsi="Times New Roman" w:cs="Times New Roman"/>
-          <w:b/>
-          <w:bCs/>
-          <w:color w:val="000000" w:themeColor="text1"/>
-          <w:sz w:val="24"/>
-          <w:szCs w:val="24"/>
-        </w:rPr>
-        <w:t>Ju</w:t>
-      </w:r>
-      <w:r>
-        <w:rPr>
-          <w:rFonts w:ascii="Times New Roman" w:eastAsiaTheme="minorEastAsia" w:hAnsi="Times New Roman" w:cs="Times New Roman"/>
-          <w:b/>
-          <w:bCs/>
-          <w:color w:val="000000" w:themeColor="text1"/>
-          <w:sz w:val="24"/>
-          <w:szCs w:val="24"/>
-        </w:rPr>
-        <w:t>py</w:t>
-      </w:r>
-      <w:r>
-        <w:rPr>
-          <w:rFonts w:ascii="Times New Roman" w:eastAsiaTheme="minorEastAsia" w:hAnsi="Times New Roman" w:cs="Times New Roman"/>
-          <w:b/>
-          <w:bCs/>
-          <w:color w:val="000000" w:themeColor="text1"/>
-          <w:sz w:val="24"/>
-          <w:szCs w:val="24"/>
-        </w:rPr>
-        <w:t>ter Notebook</w:t>
-      </w:r>
-      <w:r>
-        <w:rPr>
-          <w:rFonts w:ascii="Times New Roman" w:eastAsiaTheme="minorEastAsia" w:hAnsi="Times New Roman" w:cs="Times New Roman"/>
-          <w:b/>
-          <w:bCs/>
-          <w:color w:val="000000" w:themeColor="text1"/>
-          <w:sz w:val="24"/>
-          <w:szCs w:val="24"/>
-        </w:rPr>
-        <w:t xml:space="preserve"> file</w:t>
-      </w:r>
-      <w:r>
-        <w:rPr>
-          <w:rFonts w:ascii="Times New Roman" w:eastAsiaTheme="minorEastAsia" w:hAnsi="Times New Roman" w:cs="Times New Roman"/>
-          <w:color w:val="000000" w:themeColor="text1"/>
-          <w:sz w:val="24"/>
-          <w:szCs w:val="24"/>
-        </w:rPr>
-        <w:t xml:space="preserve">. </w:t>
-      </w:r>
-      <w:r>
-        <w:rPr>
-          <w:rFonts w:ascii="Times New Roman" w:eastAsiaTheme="minorEastAsia" w:hAnsi="Times New Roman" w:cs="Times New Roman"/>
-          <w:color w:val="000000" w:themeColor="text1"/>
-          <w:sz w:val="24"/>
-          <w:szCs w:val="24"/>
-        </w:rPr>
-        <w:t>Rest is left on the physical implementation, which can be done using FreeRTOS, on some microcontroller supporting it such as STM32F401CCU6 or any ESP32 board. But scope of this project revolves around the periphery of schedule generation rather than the deploying phase on some microcontroller, which is pretty much the same like implementation of any other scheduling algorithm. Although</w:t>
-      </w:r>
-      <w:r>
-        <w:rPr>
-          <w:rFonts w:ascii="Times New Roman" w:eastAsiaTheme="minorEastAsia" w:hAnsi="Times New Roman" w:cs="Times New Roman"/>
-          <w:color w:val="000000" w:themeColor="text1"/>
-          <w:sz w:val="24"/>
-          <w:szCs w:val="24"/>
-        </w:rPr>
-        <w:t xml:space="preserve"> we did not follow any hard software design methodology, but closest representation is </w:t>
-      </w:r>
-      <w:r>
-        <w:rPr>
-          <w:rFonts w:ascii="Times New Roman" w:eastAsiaTheme="minorEastAsia" w:hAnsi="Times New Roman" w:cs="Times New Roman"/>
-          <w:b/>
-          <w:bCs/>
-          <w:color w:val="000000" w:themeColor="text1"/>
-          <w:sz w:val="24"/>
-          <w:szCs w:val="24"/>
-        </w:rPr>
-        <w:t>Iterative Waterfall Model</w:t>
-      </w:r>
-      <w:r>
-        <w:rPr>
-          <w:rFonts w:ascii="Times New Roman" w:eastAsiaTheme="minorEastAsia" w:hAnsi="Times New Roman" w:cs="Times New Roman"/>
-          <w:color w:val="000000" w:themeColor="text1"/>
-          <w:sz w:val="24"/>
-          <w:szCs w:val="24"/>
-        </w:rPr>
-        <w:t>.</w:t>
+          <w:color w:val="000000" w:themeColor="text1"/>
+          <w:sz w:val="24"/>
+          <w:szCs w:val="24"/>
+        </w:rPr>
+        <w:t xml:space="preserve">initial method is same like It starts by receiving tasksets, then it does initial </w:t>
+      </w:r>
+      <w:r>
+        <w:rPr>
+          <w:rFonts w:ascii="Times New Roman" w:eastAsiaTheme="minorEastAsia" w:hAnsi="Times New Roman" w:cs="Times New Roman"/>
+          <w:color w:val="000000" w:themeColor="text1"/>
+          <w:sz w:val="24"/>
+          <w:szCs w:val="24"/>
+        </w:rPr>
+        <w:t>basic tests like checking overall utilization should not cross hundred percent.</w:t>
+      </w:r>
+      <w:r>
+        <w:rPr>
+          <w:rFonts w:ascii="Times New Roman" w:eastAsiaTheme="minorEastAsia" w:hAnsi="Times New Roman" w:cs="Times New Roman"/>
+          <w:color w:val="000000" w:themeColor="text1"/>
+          <w:sz w:val="24"/>
+          <w:szCs w:val="24"/>
+        </w:rPr>
+        <w:t xml:space="preserve"> After scheduler receives the taskset then it computes the hyper period and valid frames. Valid frames are computed using conditions described in the CES description. </w:t>
       </w:r>
     </w:p>
     <w:p>
       <w:pPr>
+        <w:ind w:firstLine="720"/>
         <w:jc w:val="both"/>
         <w:rPr>
           <w:rFonts w:ascii="Times New Roman" w:eastAsiaTheme="minorEastAsia" w:hAnsi="Times New Roman" w:cs="Times New Roman"/>
@@ -5427,23 +5895,82 @@
           <w:sz w:val="24"/>
           <w:szCs w:val="24"/>
         </w:rPr>
-        <w:tab/>
-        <w:t xml:space="preserve">In case of </w:t>
-      </w:r>
-      <w:r>
-        <w:rPr>
-          <w:rFonts w:ascii="Times New Roman" w:eastAsiaTheme="minorEastAsia" w:hAnsi="Times New Roman" w:cs="Times New Roman"/>
-          <w:b/>
-          <w:bCs/>
-          <w:color w:val="000000" w:themeColor="text1"/>
-          <w:sz w:val="24"/>
-          <w:szCs w:val="24"/>
-        </w:rPr>
-        <w:t>Algorithm</w:t>
-      </w:r>
-      <w:r>
-        <w:rPr>
-          <w:rFonts w:ascii="Times New Roman" w:eastAsiaTheme="minorEastAsia" w:hAnsi="Times New Roman" w:cs="Times New Roman"/>
+        <w:t xml:space="preserve">After getting valid frame sizes, real challenge of scheduling begins. Despite getting valid frame sizes does not guarantee the schedule. </w:t>
+      </w:r>
+      <w:r>
+        <w:rPr>
+          <w:rFonts w:ascii="Times New Roman" w:eastAsiaTheme="minorEastAsia" w:hAnsi="Times New Roman" w:cs="Times New Roman"/>
+          <w:color w:val="000000" w:themeColor="text1"/>
+          <w:sz w:val="24"/>
+          <w:szCs w:val="24"/>
+        </w:rPr>
+        <w:t>So,</w:t>
+      </w:r>
+      <w:r>
+        <w:rPr>
+          <w:rFonts w:ascii="Times New Roman" w:eastAsiaTheme="minorEastAsia" w:hAnsi="Times New Roman" w:cs="Times New Roman"/>
+          <w:color w:val="000000" w:themeColor="text1"/>
+          <w:sz w:val="24"/>
+          <w:szCs w:val="24"/>
+        </w:rPr>
+        <w:t xml:space="preserve"> to schedule our taskset, </w:t>
+      </w:r>
+      <w:r>
+        <w:rPr>
+          <w:rFonts w:ascii="Times New Roman" w:eastAsiaTheme="minorEastAsia" w:hAnsi="Times New Roman" w:cs="Times New Roman"/>
+          <w:b/>
+          <w:bCs/>
+          <w:color w:val="000000" w:themeColor="text1"/>
+          <w:sz w:val="24"/>
+          <w:szCs w:val="24"/>
+        </w:rPr>
+        <w:t xml:space="preserve">a bit map </w:t>
+      </w:r>
+      <w:r>
+        <w:rPr>
+          <w:rFonts w:ascii="Times New Roman" w:eastAsiaTheme="minorEastAsia" w:hAnsi="Times New Roman" w:cs="Times New Roman"/>
+          <w:b/>
+          <w:bCs/>
+          <w:color w:val="000000" w:themeColor="text1"/>
+          <w:sz w:val="24"/>
+          <w:szCs w:val="24"/>
+        </w:rPr>
+        <w:t>or bool array block</w:t>
+      </w:r>
+      <w:r>
+        <w:rPr>
+          <w:rFonts w:ascii="Times New Roman" w:eastAsiaTheme="minorEastAsia" w:hAnsi="Times New Roman" w:cs="Times New Roman"/>
+          <w:color w:val="000000" w:themeColor="text1"/>
+          <w:sz w:val="24"/>
+          <w:szCs w:val="24"/>
+        </w:rPr>
+        <w:t xml:space="preserve"> </w:t>
+      </w:r>
+      <w:r>
+        <w:rPr>
+          <w:rFonts w:ascii="Times New Roman" w:eastAsiaTheme="minorEastAsia" w:hAnsi="Times New Roman" w:cs="Times New Roman"/>
+          <w:color w:val="000000" w:themeColor="text1"/>
+          <w:sz w:val="24"/>
+          <w:szCs w:val="24"/>
+        </w:rPr>
+        <w:t xml:space="preserve">is created of </w:t>
+      </w:r>
+      <w:r>
+        <w:rPr>
+          <w:rFonts w:ascii="Times New Roman" w:eastAsiaTheme="minorEastAsia" w:hAnsi="Times New Roman" w:cs="Times New Roman"/>
+          <w:b/>
+          <w:bCs/>
+          <w:color w:val="000000" w:themeColor="text1"/>
+          <w:sz w:val="24"/>
+          <w:szCs w:val="24"/>
+        </w:rPr>
+        <w:t>3-dimensions</w:t>
+      </w:r>
+      <w:r>
+        <w:rPr>
+          <w:rFonts w:ascii="Times New Roman" w:eastAsiaTheme="minorEastAsia" w:hAnsi="Times New Roman" w:cs="Times New Roman"/>
+          <w:b/>
+          <w:bCs/>
           <w:color w:val="000000" w:themeColor="text1"/>
           <w:sz w:val="24"/>
           <w:szCs w:val="24"/>
@@ -5457,6 +5984,75 @@
           <w:sz w:val="24"/>
           <w:szCs w:val="24"/>
         </w:rPr>
+        <w:t xml:space="preserve"> where dimensions are </w:t>
+      </w:r>
+      <w:r>
+        <w:rPr>
+          <w:rFonts w:ascii="Times New Roman" w:eastAsiaTheme="minorEastAsia" w:hAnsi="Times New Roman" w:cs="Times New Roman"/>
+          <w:b/>
+          <w:bCs/>
+          <w:color w:val="000000" w:themeColor="text1"/>
+          <w:sz w:val="24"/>
+          <w:szCs w:val="24"/>
+        </w:rPr>
+        <w:t>Tasks</w:t>
+      </w:r>
+      <w:r>
+        <w:rPr>
+          <w:rFonts w:ascii="Times New Roman" w:eastAsiaTheme="minorEastAsia" w:hAnsi="Times New Roman" w:cs="Times New Roman"/>
+          <w:color w:val="000000" w:themeColor="text1"/>
+          <w:sz w:val="24"/>
+          <w:szCs w:val="24"/>
+        </w:rPr>
+        <w:t xml:space="preserve"> by </w:t>
+      </w:r>
+      <w:r>
+        <w:rPr>
+          <w:rFonts w:ascii="Times New Roman" w:eastAsiaTheme="minorEastAsia" w:hAnsi="Times New Roman" w:cs="Times New Roman"/>
+          <w:b/>
+          <w:bCs/>
+          <w:color w:val="000000" w:themeColor="text1"/>
+          <w:sz w:val="24"/>
+          <w:szCs w:val="24"/>
+        </w:rPr>
+        <w:t>Instances</w:t>
+      </w:r>
+      <w:r>
+        <w:rPr>
+          <w:rFonts w:ascii="Times New Roman" w:eastAsiaTheme="minorEastAsia" w:hAnsi="Times New Roman" w:cs="Times New Roman"/>
+          <w:color w:val="000000" w:themeColor="text1"/>
+          <w:sz w:val="24"/>
+          <w:szCs w:val="24"/>
+        </w:rPr>
+        <w:t xml:space="preserve"> by </w:t>
+      </w:r>
+      <w:r>
+        <w:rPr>
+          <w:rFonts w:ascii="Times New Roman" w:eastAsiaTheme="minorEastAsia" w:hAnsi="Times New Roman" w:cs="Times New Roman"/>
+          <w:b/>
+          <w:bCs/>
+          <w:color w:val="000000" w:themeColor="text1"/>
+          <w:sz w:val="24"/>
+          <w:szCs w:val="24"/>
+        </w:rPr>
+        <w:t>Frames</w:t>
+      </w:r>
+      <w:r>
+        <w:rPr>
+          <w:rFonts w:ascii="Times New Roman" w:eastAsiaTheme="minorEastAsia" w:hAnsi="Times New Roman" w:cs="Times New Roman"/>
+          <w:color w:val="000000" w:themeColor="text1"/>
+          <w:sz w:val="24"/>
+          <w:szCs w:val="24"/>
+        </w:rPr>
+        <w:t>.</w:t>
+      </w:r>
+      <w:r>
+        <w:rPr>
+          <w:rFonts w:ascii="Times New Roman" w:eastAsiaTheme="minorEastAsia" w:hAnsi="Times New Roman" w:cs="Times New Roman"/>
+          <w:color w:val="000000" w:themeColor="text1"/>
+          <w:sz w:val="24"/>
+          <w:szCs w:val="24"/>
+        </w:rPr>
         <w:t xml:space="preserve"> </w:t>
       </w:r>
       <w:r>
@@ -5466,25 +6062,141 @@
           <w:sz w:val="24"/>
           <w:szCs w:val="24"/>
         </w:rPr>
-        <w:t xml:space="preserve">initial method is same like It starts by receiving tasksets, then it does initial </w:t>
-      </w:r>
-      <w:r>
-        <w:rPr>
-          <w:rFonts w:ascii="Times New Roman" w:eastAsiaTheme="minorEastAsia" w:hAnsi="Times New Roman" w:cs="Times New Roman"/>
-          <w:color w:val="000000" w:themeColor="text1"/>
-          <w:sz w:val="24"/>
-          <w:szCs w:val="24"/>
-        </w:rPr>
-        <w:t>basic tests like checking overall utilization should not cross hundred percent.</w:t>
-      </w:r>
-      <w:r>
-        <w:rPr>
-          <w:rFonts w:ascii="Times New Roman" w:eastAsiaTheme="minorEastAsia" w:hAnsi="Times New Roman" w:cs="Times New Roman"/>
-          <w:color w:val="000000" w:themeColor="text1"/>
-          <w:sz w:val="24"/>
-          <w:szCs w:val="24"/>
-        </w:rPr>
-        <w:t xml:space="preserve"> After scheduler receives the taskset then it computes the hyper period and valid frames. Valid frames are computed using conditions described in the CES description. </w:t>
+        <w:t xml:space="preserve">True value represents that </w:t>
+      </w:r>
+      <w:proofErr w:type="spellStart"/>
+      <w:r>
+        <w:rPr>
+          <w:rFonts w:ascii="Times New Roman" w:eastAsiaTheme="minorEastAsia" w:hAnsi="Times New Roman" w:cs="Times New Roman"/>
+          <w:color w:val="000000" w:themeColor="text1"/>
+          <w:sz w:val="24"/>
+          <w:szCs w:val="24"/>
+        </w:rPr>
+        <w:t>j</w:t>
+      </w:r>
+      <w:r>
+        <w:rPr>
+          <w:rFonts w:ascii="Times New Roman" w:eastAsiaTheme="minorEastAsia" w:hAnsi="Times New Roman" w:cs="Times New Roman"/>
+          <w:color w:val="000000" w:themeColor="text1"/>
+          <w:sz w:val="24"/>
+          <w:szCs w:val="24"/>
+          <w:vertAlign w:val="superscript"/>
+        </w:rPr>
+        <w:t>th</w:t>
+      </w:r>
+      <w:proofErr w:type="spellEnd"/>
+      <w:r>
+        <w:rPr>
+          <w:rFonts w:ascii="Times New Roman" w:eastAsiaTheme="minorEastAsia" w:hAnsi="Times New Roman" w:cs="Times New Roman"/>
+          <w:color w:val="000000" w:themeColor="text1"/>
+          <w:sz w:val="24"/>
+          <w:szCs w:val="24"/>
+        </w:rPr>
+        <w:t xml:space="preserve"> instance of </w:t>
+      </w:r>
+      <w:proofErr w:type="spellStart"/>
+      <w:r>
+        <w:rPr>
+          <w:rFonts w:ascii="Times New Roman" w:eastAsiaTheme="minorEastAsia" w:hAnsi="Times New Roman" w:cs="Times New Roman"/>
+          <w:color w:val="000000" w:themeColor="text1"/>
+          <w:sz w:val="24"/>
+          <w:szCs w:val="24"/>
+        </w:rPr>
+        <w:t>i</w:t>
+      </w:r>
+      <w:r>
+        <w:rPr>
+          <w:rFonts w:ascii="Times New Roman" w:eastAsiaTheme="minorEastAsia" w:hAnsi="Times New Roman" w:cs="Times New Roman"/>
+          <w:color w:val="000000" w:themeColor="text1"/>
+          <w:sz w:val="24"/>
+          <w:szCs w:val="24"/>
+          <w:vertAlign w:val="superscript"/>
+        </w:rPr>
+        <w:t>th</w:t>
+      </w:r>
+      <w:proofErr w:type="spellEnd"/>
+      <w:r>
+        <w:rPr>
+          <w:rFonts w:ascii="Times New Roman" w:eastAsiaTheme="minorEastAsia" w:hAnsi="Times New Roman" w:cs="Times New Roman"/>
+          <w:color w:val="000000" w:themeColor="text1"/>
+          <w:sz w:val="24"/>
+          <w:szCs w:val="24"/>
+          <w:vertAlign w:val="superscript"/>
+        </w:rPr>
+        <w:t xml:space="preserve"> </w:t>
+      </w:r>
+      <w:r>
+        <w:rPr>
+          <w:rFonts w:ascii="Times New Roman" w:eastAsiaTheme="minorEastAsia" w:hAnsi="Times New Roman" w:cs="Times New Roman"/>
+          <w:color w:val="000000" w:themeColor="text1"/>
+          <w:sz w:val="24"/>
+          <w:szCs w:val="24"/>
+        </w:rPr>
+        <w:t>task is schedule</w:t>
+      </w:r>
+      <w:r>
+        <w:rPr>
+          <w:rFonts w:ascii="Times New Roman" w:eastAsiaTheme="minorEastAsia" w:hAnsi="Times New Roman" w:cs="Times New Roman"/>
+          <w:color w:val="000000" w:themeColor="text1"/>
+          <w:sz w:val="24"/>
+          <w:szCs w:val="24"/>
+        </w:rPr>
+        <w:t>d</w:t>
+      </w:r>
+      <w:r>
+        <w:rPr>
+          <w:rFonts w:ascii="Times New Roman" w:eastAsiaTheme="minorEastAsia" w:hAnsi="Times New Roman" w:cs="Times New Roman"/>
+          <w:color w:val="000000" w:themeColor="text1"/>
+          <w:sz w:val="24"/>
+          <w:szCs w:val="24"/>
+        </w:rPr>
+        <w:t xml:space="preserve"> in k</w:t>
+      </w:r>
+      <w:r>
+        <w:rPr>
+          <w:rFonts w:ascii="Times New Roman" w:eastAsiaTheme="minorEastAsia" w:hAnsi="Times New Roman" w:cs="Times New Roman"/>
+          <w:color w:val="000000" w:themeColor="text1"/>
+          <w:sz w:val="24"/>
+          <w:szCs w:val="24"/>
+          <w:vertAlign w:val="superscript"/>
+        </w:rPr>
+        <w:t>th</w:t>
+      </w:r>
+      <w:r>
+        <w:rPr>
+          <w:rFonts w:ascii="Times New Roman" w:eastAsiaTheme="minorEastAsia" w:hAnsi="Times New Roman" w:cs="Times New Roman"/>
+          <w:color w:val="000000" w:themeColor="text1"/>
+          <w:sz w:val="24"/>
+          <w:szCs w:val="24"/>
+        </w:rPr>
+        <w:t xml:space="preserve"> frame.</w:t>
+      </w:r>
+      <w:r>
+        <w:rPr>
+          <w:rFonts w:ascii="Times New Roman" w:eastAsiaTheme="minorEastAsia" w:hAnsi="Times New Roman" w:cs="Times New Roman"/>
+          <w:color w:val="000000" w:themeColor="text1"/>
+          <w:sz w:val="24"/>
+          <w:szCs w:val="24"/>
+        </w:rPr>
+        <w:t xml:space="preserve"> On a supporting </w:t>
+      </w:r>
+      <w:r>
+        <w:rPr>
+          <w:rFonts w:ascii="Times New Roman" w:eastAsiaTheme="minorEastAsia" w:hAnsi="Times New Roman" w:cs="Times New Roman"/>
+          <w:color w:val="000000" w:themeColor="text1"/>
+          <w:sz w:val="24"/>
+          <w:szCs w:val="24"/>
+        </w:rPr>
+        <w:t>note,</w:t>
+      </w:r>
+      <w:r>
+        <w:rPr>
+          <w:rFonts w:ascii="Times New Roman" w:eastAsiaTheme="minorEastAsia" w:hAnsi="Times New Roman" w:cs="Times New Roman"/>
+          <w:color w:val="000000" w:themeColor="text1"/>
+          <w:sz w:val="24"/>
+          <w:szCs w:val="24"/>
+        </w:rPr>
+        <w:t xml:space="preserve"> that this bit mapping is generated by taking care of time periods, deadlines, and phases of the taskset. </w:t>
       </w:r>
     </w:p>
     <w:p>
@@ -5505,291 +6217,48 @@
           <w:sz w:val="24"/>
           <w:szCs w:val="24"/>
         </w:rPr>
-        <w:t xml:space="preserve">After getting valid frame sizes, real challenge of scheduling begins. Despite getting valid frame sizes does not guarantee the schedule. </w:t>
-      </w:r>
-      <w:r>
-        <w:rPr>
-          <w:rFonts w:ascii="Times New Roman" w:eastAsiaTheme="minorEastAsia" w:hAnsi="Times New Roman" w:cs="Times New Roman"/>
-          <w:color w:val="000000" w:themeColor="text1"/>
-          <w:sz w:val="24"/>
-          <w:szCs w:val="24"/>
-        </w:rPr>
-        <w:t>So,</w:t>
-      </w:r>
-      <w:r>
-        <w:rPr>
-          <w:rFonts w:ascii="Times New Roman" w:eastAsiaTheme="minorEastAsia" w:hAnsi="Times New Roman" w:cs="Times New Roman"/>
-          <w:color w:val="000000" w:themeColor="text1"/>
-          <w:sz w:val="24"/>
-          <w:szCs w:val="24"/>
-        </w:rPr>
-        <w:t xml:space="preserve"> to schedule our taskset, </w:t>
-      </w:r>
-      <w:r>
-        <w:rPr>
-          <w:rFonts w:ascii="Times New Roman" w:eastAsiaTheme="minorEastAsia" w:hAnsi="Times New Roman" w:cs="Times New Roman"/>
-          <w:b/>
-          <w:bCs/>
-          <w:color w:val="000000" w:themeColor="text1"/>
-          <w:sz w:val="24"/>
-          <w:szCs w:val="24"/>
-        </w:rPr>
-        <w:t xml:space="preserve">a bit map </w:t>
-      </w:r>
-      <w:r>
-        <w:rPr>
-          <w:rFonts w:ascii="Times New Roman" w:eastAsiaTheme="minorEastAsia" w:hAnsi="Times New Roman" w:cs="Times New Roman"/>
-          <w:b/>
-          <w:bCs/>
-          <w:color w:val="000000" w:themeColor="text1"/>
-          <w:sz w:val="24"/>
-          <w:szCs w:val="24"/>
-        </w:rPr>
-        <w:t>or bool array block</w:t>
-      </w:r>
-      <w:r>
-        <w:rPr>
-          <w:rFonts w:ascii="Times New Roman" w:eastAsiaTheme="minorEastAsia" w:hAnsi="Times New Roman" w:cs="Times New Roman"/>
-          <w:color w:val="000000" w:themeColor="text1"/>
-          <w:sz w:val="24"/>
-          <w:szCs w:val="24"/>
-        </w:rPr>
-        <w:t xml:space="preserve"> </w:t>
-      </w:r>
-      <w:r>
-        <w:rPr>
-          <w:rFonts w:ascii="Times New Roman" w:eastAsiaTheme="minorEastAsia" w:hAnsi="Times New Roman" w:cs="Times New Roman"/>
-          <w:color w:val="000000" w:themeColor="text1"/>
-          <w:sz w:val="24"/>
-          <w:szCs w:val="24"/>
-        </w:rPr>
-        <w:t xml:space="preserve">is created of </w:t>
-      </w:r>
-      <w:r>
-        <w:rPr>
-          <w:rFonts w:ascii="Times New Roman" w:eastAsiaTheme="minorEastAsia" w:hAnsi="Times New Roman" w:cs="Times New Roman"/>
-          <w:b/>
-          <w:bCs/>
-          <w:color w:val="000000" w:themeColor="text1"/>
-          <w:sz w:val="24"/>
-          <w:szCs w:val="24"/>
-        </w:rPr>
-        <w:t>3-dimensions</w:t>
-      </w:r>
-      <w:r>
-        <w:rPr>
-          <w:rFonts w:ascii="Times New Roman" w:eastAsiaTheme="minorEastAsia" w:hAnsi="Times New Roman" w:cs="Times New Roman"/>
-          <w:b/>
-          <w:bCs/>
-          <w:color w:val="000000" w:themeColor="text1"/>
-          <w:sz w:val="24"/>
-          <w:szCs w:val="24"/>
-        </w:rPr>
-        <w:t>,</w:t>
-      </w:r>
-      <w:r>
-        <w:rPr>
-          <w:rFonts w:ascii="Times New Roman" w:eastAsiaTheme="minorEastAsia" w:hAnsi="Times New Roman" w:cs="Times New Roman"/>
-          <w:color w:val="000000" w:themeColor="text1"/>
-          <w:sz w:val="24"/>
-          <w:szCs w:val="24"/>
-        </w:rPr>
-        <w:t xml:space="preserve"> where dimensions are </w:t>
-      </w:r>
-      <w:r>
-        <w:rPr>
-          <w:rFonts w:ascii="Times New Roman" w:eastAsiaTheme="minorEastAsia" w:hAnsi="Times New Roman" w:cs="Times New Roman"/>
-          <w:b/>
-          <w:bCs/>
-          <w:color w:val="000000" w:themeColor="text1"/>
-          <w:sz w:val="24"/>
-          <w:szCs w:val="24"/>
-        </w:rPr>
-        <w:t>Tasks</w:t>
-      </w:r>
-      <w:r>
-        <w:rPr>
-          <w:rFonts w:ascii="Times New Roman" w:eastAsiaTheme="minorEastAsia" w:hAnsi="Times New Roman" w:cs="Times New Roman"/>
-          <w:color w:val="000000" w:themeColor="text1"/>
-          <w:sz w:val="24"/>
-          <w:szCs w:val="24"/>
-        </w:rPr>
-        <w:t xml:space="preserve"> by </w:t>
-      </w:r>
-      <w:r>
-        <w:rPr>
-          <w:rFonts w:ascii="Times New Roman" w:eastAsiaTheme="minorEastAsia" w:hAnsi="Times New Roman" w:cs="Times New Roman"/>
-          <w:b/>
-          <w:bCs/>
-          <w:color w:val="000000" w:themeColor="text1"/>
-          <w:sz w:val="24"/>
-          <w:szCs w:val="24"/>
-        </w:rPr>
-        <w:t>Instances</w:t>
-      </w:r>
-      <w:r>
-        <w:rPr>
-          <w:rFonts w:ascii="Times New Roman" w:eastAsiaTheme="minorEastAsia" w:hAnsi="Times New Roman" w:cs="Times New Roman"/>
-          <w:color w:val="000000" w:themeColor="text1"/>
-          <w:sz w:val="24"/>
-          <w:szCs w:val="24"/>
-        </w:rPr>
-        <w:t xml:space="preserve"> by </w:t>
-      </w:r>
-      <w:r>
-        <w:rPr>
-          <w:rFonts w:ascii="Times New Roman" w:eastAsiaTheme="minorEastAsia" w:hAnsi="Times New Roman" w:cs="Times New Roman"/>
-          <w:b/>
-          <w:bCs/>
-          <w:color w:val="000000" w:themeColor="text1"/>
-          <w:sz w:val="24"/>
-          <w:szCs w:val="24"/>
-        </w:rPr>
-        <w:t>Frames</w:t>
-      </w:r>
-      <w:r>
-        <w:rPr>
-          <w:rFonts w:ascii="Times New Roman" w:eastAsiaTheme="minorEastAsia" w:hAnsi="Times New Roman" w:cs="Times New Roman"/>
-          <w:color w:val="000000" w:themeColor="text1"/>
-          <w:sz w:val="24"/>
-          <w:szCs w:val="24"/>
-        </w:rPr>
-        <w:t>.</w:t>
-      </w:r>
-      <w:r>
-        <w:rPr>
-          <w:rFonts w:ascii="Times New Roman" w:eastAsiaTheme="minorEastAsia" w:hAnsi="Times New Roman" w:cs="Times New Roman"/>
-          <w:color w:val="000000" w:themeColor="text1"/>
-          <w:sz w:val="24"/>
-          <w:szCs w:val="24"/>
-        </w:rPr>
-        <w:t xml:space="preserve"> </w:t>
-      </w:r>
-      <w:r>
-        <w:rPr>
-          <w:rFonts w:ascii="Times New Roman" w:eastAsiaTheme="minorEastAsia" w:hAnsi="Times New Roman" w:cs="Times New Roman"/>
-          <w:color w:val="000000" w:themeColor="text1"/>
-          <w:sz w:val="24"/>
-          <w:szCs w:val="24"/>
-        </w:rPr>
-        <w:t>True value represents that j</w:t>
-      </w:r>
-      <w:r>
-        <w:rPr>
-          <w:rFonts w:ascii="Times New Roman" w:eastAsiaTheme="minorEastAsia" w:hAnsi="Times New Roman" w:cs="Times New Roman"/>
-          <w:color w:val="000000" w:themeColor="text1"/>
-          <w:sz w:val="24"/>
-          <w:szCs w:val="24"/>
-          <w:vertAlign w:val="superscript"/>
-        </w:rPr>
-        <w:t>th</w:t>
-      </w:r>
-      <w:r>
-        <w:rPr>
-          <w:rFonts w:ascii="Times New Roman" w:eastAsiaTheme="minorEastAsia" w:hAnsi="Times New Roman" w:cs="Times New Roman"/>
-          <w:color w:val="000000" w:themeColor="text1"/>
-          <w:sz w:val="24"/>
-          <w:szCs w:val="24"/>
-        </w:rPr>
-        <w:t xml:space="preserve"> instance of i</w:t>
-      </w:r>
-      <w:r>
-        <w:rPr>
-          <w:rFonts w:ascii="Times New Roman" w:eastAsiaTheme="minorEastAsia" w:hAnsi="Times New Roman" w:cs="Times New Roman"/>
-          <w:color w:val="000000" w:themeColor="text1"/>
-          <w:sz w:val="24"/>
-          <w:szCs w:val="24"/>
-          <w:vertAlign w:val="superscript"/>
-        </w:rPr>
-        <w:t>th</w:t>
-      </w:r>
-      <w:r>
-        <w:rPr>
-          <w:rFonts w:ascii="Times New Roman" w:eastAsiaTheme="minorEastAsia" w:hAnsi="Times New Roman" w:cs="Times New Roman"/>
-          <w:color w:val="000000" w:themeColor="text1"/>
-          <w:sz w:val="24"/>
-          <w:szCs w:val="24"/>
-          <w:vertAlign w:val="superscript"/>
-        </w:rPr>
-        <w:t xml:space="preserve"> </w:t>
-      </w:r>
-      <w:r>
-        <w:rPr>
-          <w:rFonts w:ascii="Times New Roman" w:eastAsiaTheme="minorEastAsia" w:hAnsi="Times New Roman" w:cs="Times New Roman"/>
-          <w:color w:val="000000" w:themeColor="text1"/>
-          <w:sz w:val="24"/>
-          <w:szCs w:val="24"/>
-        </w:rPr>
-        <w:t>task is schedule</w:t>
-      </w:r>
-      <w:r>
-        <w:rPr>
-          <w:rFonts w:ascii="Times New Roman" w:eastAsiaTheme="minorEastAsia" w:hAnsi="Times New Roman" w:cs="Times New Roman"/>
-          <w:color w:val="000000" w:themeColor="text1"/>
-          <w:sz w:val="24"/>
-          <w:szCs w:val="24"/>
-        </w:rPr>
-        <w:t>d</w:t>
-      </w:r>
-      <w:r>
-        <w:rPr>
-          <w:rFonts w:ascii="Times New Roman" w:eastAsiaTheme="minorEastAsia" w:hAnsi="Times New Roman" w:cs="Times New Roman"/>
-          <w:color w:val="000000" w:themeColor="text1"/>
-          <w:sz w:val="24"/>
-          <w:szCs w:val="24"/>
-        </w:rPr>
-        <w:t xml:space="preserve"> in k</w:t>
-      </w:r>
-      <w:r>
-        <w:rPr>
-          <w:rFonts w:ascii="Times New Roman" w:eastAsiaTheme="minorEastAsia" w:hAnsi="Times New Roman" w:cs="Times New Roman"/>
-          <w:color w:val="000000" w:themeColor="text1"/>
-          <w:sz w:val="24"/>
-          <w:szCs w:val="24"/>
-          <w:vertAlign w:val="superscript"/>
-        </w:rPr>
-        <w:t>th</w:t>
-      </w:r>
-      <w:r>
-        <w:rPr>
-          <w:rFonts w:ascii="Times New Roman" w:eastAsiaTheme="minorEastAsia" w:hAnsi="Times New Roman" w:cs="Times New Roman"/>
-          <w:color w:val="000000" w:themeColor="text1"/>
-          <w:sz w:val="24"/>
-          <w:szCs w:val="24"/>
-        </w:rPr>
-        <w:t xml:space="preserve"> frame.</w:t>
-      </w:r>
-      <w:r>
-        <w:rPr>
-          <w:rFonts w:ascii="Times New Roman" w:eastAsiaTheme="minorEastAsia" w:hAnsi="Times New Roman" w:cs="Times New Roman"/>
-          <w:color w:val="000000" w:themeColor="text1"/>
-          <w:sz w:val="24"/>
-          <w:szCs w:val="24"/>
-        </w:rPr>
-        <w:t xml:space="preserve"> On a supporting </w:t>
-      </w:r>
-      <w:r>
-        <w:rPr>
-          <w:rFonts w:ascii="Times New Roman" w:eastAsiaTheme="minorEastAsia" w:hAnsi="Times New Roman" w:cs="Times New Roman"/>
-          <w:color w:val="000000" w:themeColor="text1"/>
-          <w:sz w:val="24"/>
-          <w:szCs w:val="24"/>
-        </w:rPr>
-        <w:t>note,</w:t>
-      </w:r>
-      <w:r>
-        <w:rPr>
-          <w:rFonts w:ascii="Times New Roman" w:eastAsiaTheme="minorEastAsia" w:hAnsi="Times New Roman" w:cs="Times New Roman"/>
-          <w:color w:val="000000" w:themeColor="text1"/>
-          <w:sz w:val="24"/>
-          <w:szCs w:val="24"/>
-        </w:rPr>
-        <w:t xml:space="preserve"> that this bit mapping is generated by taking care of time periods, deadlines, and phases of the taskset. </w:t>
+        <w:t xml:space="preserve">In the last part once we have the bit map, we can create our own algorithm that picks bit map frame by frame. For each frame first it deciphers what tasks instances qualify to be in first frame. After getting all qualifying task instances, then it checks what are the tasks instances that can be scheduled in our current frame but not in the next frame are assigned as a constraint to be mandatory tasks for the current frame. After getting mandatory tasks, and other tasks that can be scheduled in the current frame, it tries to generate a combination that does not miss mandatory tasks, and combination should schedule maximum number of tasks to fit in the </w:t>
+      </w:r>
+      <w:r>
+        <w:rPr>
+          <w:rFonts w:ascii="Times New Roman" w:eastAsiaTheme="minorEastAsia" w:hAnsi="Times New Roman" w:cs="Times New Roman"/>
+          <w:color w:val="000000" w:themeColor="text1"/>
+          <w:sz w:val="24"/>
+          <w:szCs w:val="24"/>
+        </w:rPr>
+        <w:lastRenderedPageBreak/>
+        <w:t>frame without violation of frame sizes. After schedule a particular task instance in the current frame, it marks the same instance in the other frames as false, which in other words mean that you do not want to schedule same instance of the task again</w:t>
+      </w:r>
+      <w:r>
+        <w:rPr>
+          <w:rFonts w:ascii="Times New Roman" w:eastAsiaTheme="minorEastAsia" w:hAnsi="Times New Roman" w:cs="Times New Roman"/>
+          <w:color w:val="000000" w:themeColor="text1"/>
+          <w:sz w:val="24"/>
+          <w:szCs w:val="24"/>
+        </w:rPr>
+        <w:t xml:space="preserve">. Then we repeat that all steps for all frames, and in the end, we check our bit map if there is any task instance left unscheduled. In case if whole bit map tells you false then it means that all </w:t>
+      </w:r>
+      <w:r>
+        <w:rPr>
+          <w:rFonts w:ascii="Times New Roman" w:eastAsiaTheme="minorEastAsia" w:hAnsi="Times New Roman" w:cs="Times New Roman"/>
+          <w:color w:val="000000" w:themeColor="text1"/>
+          <w:sz w:val="24"/>
+          <w:szCs w:val="24"/>
+        </w:rPr>
+        <w:t>tasks’</w:t>
+      </w:r>
+      <w:r>
+        <w:rPr>
+          <w:rFonts w:ascii="Times New Roman" w:eastAsiaTheme="minorEastAsia" w:hAnsi="Times New Roman" w:cs="Times New Roman"/>
+          <w:color w:val="000000" w:themeColor="text1"/>
+          <w:sz w:val="24"/>
+          <w:szCs w:val="24"/>
+        </w:rPr>
+        <w:t xml:space="preserve"> instances are scheduled with the given frame size, and schedule is exported in csv file format for the user convince.</w:t>
       </w:r>
     </w:p>
     <w:p>
       <w:pPr>
-        <w:ind w:firstLine="720"/>
         <w:jc w:val="both"/>
         <w:rPr>
           <w:rFonts w:ascii="Times New Roman" w:eastAsiaTheme="minorEastAsia" w:hAnsi="Times New Roman" w:cs="Times New Roman"/>
@@ -5798,55 +6267,45 @@
           <w:szCs w:val="24"/>
         </w:rPr>
       </w:pPr>
-      <w:r>
-        <w:rPr>
-          <w:rFonts w:ascii="Times New Roman" w:eastAsiaTheme="minorEastAsia" w:hAnsi="Times New Roman" w:cs="Times New Roman"/>
-          <w:color w:val="000000" w:themeColor="text1"/>
-          <w:sz w:val="24"/>
-          <w:szCs w:val="24"/>
-        </w:rPr>
-        <w:t xml:space="preserve">In the last part once we have the bit map, we can create our own algorithm that picks bit map frame by frame. For each frame first it deciphers what tasks instances qualify to be in first frame. After getting all qualifying task instances, then it checks what are the tasks instances that can be scheduled in our current frame but not in the next frame are assigned as a constraint to be mandatory tasks for the current frame. After getting mandatory tasks, and other tasks that can be scheduled in the current frame, it tries to generate a combination that does not miss mandatory tasks, and combination should schedule maximum number of tasks to fit in the </w:t>
-      </w:r>
-      <w:r>
-        <w:rPr>
-          <w:rFonts w:ascii="Times New Roman" w:eastAsiaTheme="minorEastAsia" w:hAnsi="Times New Roman" w:cs="Times New Roman"/>
-          <w:color w:val="000000" w:themeColor="text1"/>
-          <w:sz w:val="24"/>
-          <w:szCs w:val="24"/>
-        </w:rPr>
-        <w:lastRenderedPageBreak/>
-        <w:t>frame without violation of frame sizes. After schedule a particular task instance in the current frame, it marks the same instance in the other frames as false, which in other words mean that you do not want to schedule same instance of the task again</w:t>
-      </w:r>
-      <w:r>
-        <w:rPr>
-          <w:rFonts w:ascii="Times New Roman" w:eastAsiaTheme="minorEastAsia" w:hAnsi="Times New Roman" w:cs="Times New Roman"/>
-          <w:color w:val="000000" w:themeColor="text1"/>
-          <w:sz w:val="24"/>
-          <w:szCs w:val="24"/>
-        </w:rPr>
-        <w:t xml:space="preserve">. Then we repeat that all steps for all frames, and in the end, we check our bit map if there is any task instance left unscheduled. In case if whole bit map tells you false then it means that all </w:t>
-      </w:r>
-      <w:r>
-        <w:rPr>
-          <w:rFonts w:ascii="Times New Roman" w:eastAsiaTheme="minorEastAsia" w:hAnsi="Times New Roman" w:cs="Times New Roman"/>
-          <w:color w:val="000000" w:themeColor="text1"/>
-          <w:sz w:val="24"/>
-          <w:szCs w:val="24"/>
-        </w:rPr>
-        <w:t>tasks’</w:t>
-      </w:r>
-      <w:r>
-        <w:rPr>
-          <w:rFonts w:ascii="Times New Roman" w:eastAsiaTheme="minorEastAsia" w:hAnsi="Times New Roman" w:cs="Times New Roman"/>
-          <w:color w:val="000000" w:themeColor="text1"/>
-          <w:sz w:val="24"/>
-          <w:szCs w:val="24"/>
-        </w:rPr>
-        <w:t xml:space="preserve"> instances are scheduled with the given frame size, and schedule is exported in csv file format for the user convince.</w:t>
-      </w:r>
     </w:p>
     <w:p>
       <w:pPr>
+        <w:rPr>
+          <w:rFonts w:ascii="Times New Roman" w:eastAsiaTheme="minorEastAsia" w:hAnsi="Times New Roman" w:cs="Times New Roman"/>
+          <w:b/>
+          <w:bCs/>
+          <w:color w:val="2F5496" w:themeColor="accent1" w:themeShade="BF"/>
+          <w:sz w:val="24"/>
+          <w:szCs w:val="24"/>
+        </w:rPr>
+      </w:pPr>
+      <w:bookmarkStart w:id="7" w:name="Results"/>
+      <w:r>
+        <w:rPr>
+          <w:rFonts w:ascii="Times New Roman" w:eastAsiaTheme="minorEastAsia" w:hAnsi="Times New Roman" w:cs="Times New Roman"/>
+          <w:b/>
+          <w:bCs/>
+          <w:color w:val="2F5496" w:themeColor="accent1" w:themeShade="BF"/>
+          <w:sz w:val="24"/>
+          <w:szCs w:val="24"/>
+        </w:rPr>
+        <w:t>Results</w:t>
+      </w:r>
+      <w:r>
+        <w:rPr>
+          <w:rFonts w:ascii="Times New Roman" w:eastAsiaTheme="minorEastAsia" w:hAnsi="Times New Roman" w:cs="Times New Roman"/>
+          <w:b/>
+          <w:bCs/>
+          <w:color w:val="2F5496" w:themeColor="accent1" w:themeShade="BF"/>
+          <w:sz w:val="24"/>
+          <w:szCs w:val="24"/>
+        </w:rPr>
+        <w:t>:</w:t>
+      </w:r>
+    </w:p>
+    <w:bookmarkEnd w:id="7"/>
+    <w:p>
+      <w:pPr>
         <w:jc w:val="both"/>
         <w:rPr>
           <w:rFonts w:ascii="Times New Roman" w:eastAsiaTheme="minorEastAsia" w:hAnsi="Times New Roman" w:cs="Times New Roman"/>
@@ -5855,63 +6314,426 @@
           <w:szCs w:val="24"/>
         </w:rPr>
       </w:pPr>
+      <w:r>
+        <w:rPr>
+          <w:rFonts w:ascii="Times New Roman" w:eastAsiaTheme="minorEastAsia" w:hAnsi="Times New Roman" w:cs="Times New Roman"/>
+          <w:b/>
+          <w:bCs/>
+          <w:color w:val="2F5496" w:themeColor="accent1" w:themeShade="BF"/>
+          <w:sz w:val="24"/>
+          <w:szCs w:val="24"/>
+        </w:rPr>
+        <w:tab/>
+      </w:r>
+      <w:r>
+        <w:rPr>
+          <w:rFonts w:ascii="Times New Roman" w:eastAsiaTheme="minorEastAsia" w:hAnsi="Times New Roman" w:cs="Times New Roman"/>
+          <w:color w:val="000000" w:themeColor="text1"/>
+          <w:sz w:val="24"/>
+          <w:szCs w:val="24"/>
+        </w:rPr>
+        <w:t>In demonstration of scheduling scheme, I created taskset object, and later add more tasks in the taskset. Then CES scheduler would receive a taskset object as input to create an object of scheduler. Then scheduler is told to find a feasible schedule which will create .csv format file or files for every frame size it could schedule. Then later we can use function of plot schedule to draw plot for all scheduled frame sizes, and export a .</w:t>
+      </w:r>
+      <w:proofErr w:type="spellStart"/>
+      <w:r>
+        <w:rPr>
+          <w:rFonts w:ascii="Times New Roman" w:eastAsiaTheme="minorEastAsia" w:hAnsi="Times New Roman" w:cs="Times New Roman"/>
+          <w:color w:val="000000" w:themeColor="text1"/>
+          <w:sz w:val="24"/>
+          <w:szCs w:val="24"/>
+        </w:rPr>
+        <w:t>png</w:t>
+      </w:r>
+      <w:proofErr w:type="spellEnd"/>
+      <w:r>
+        <w:rPr>
+          <w:rFonts w:ascii="Times New Roman" w:eastAsiaTheme="minorEastAsia" w:hAnsi="Times New Roman" w:cs="Times New Roman"/>
+          <w:color w:val="000000" w:themeColor="text1"/>
+          <w:sz w:val="24"/>
+          <w:szCs w:val="24"/>
+        </w:rPr>
+        <w:t xml:space="preserve"> image file with labelled output schedule as snippets attached below.</w:t>
+      </w:r>
     </w:p>
     <w:p>
       <w:pPr>
         <w:rPr>
           <w:rFonts w:ascii="Times New Roman" w:eastAsiaTheme="minorEastAsia" w:hAnsi="Times New Roman" w:cs="Times New Roman"/>
-          <w:b/>
-          <w:bCs/>
-          <w:color w:val="2F5496" w:themeColor="accent1" w:themeShade="BF"/>
-          <w:sz w:val="24"/>
-          <w:szCs w:val="24"/>
-        </w:rPr>
-      </w:pPr>
-      <w:r>
-        <w:rPr>
-          <w:rFonts w:ascii="Times New Roman" w:eastAsiaTheme="minorEastAsia" w:hAnsi="Times New Roman" w:cs="Times New Roman"/>
-          <w:b/>
-          <w:bCs/>
-          <w:color w:val="2F5496" w:themeColor="accent1" w:themeShade="BF"/>
-          <w:sz w:val="24"/>
-          <w:szCs w:val="24"/>
-        </w:rPr>
-        <w:t>Results</w:t>
-      </w:r>
-      <w:r>
-        <w:rPr>
-          <w:rFonts w:ascii="Times New Roman" w:eastAsiaTheme="minorEastAsia" w:hAnsi="Times New Roman" w:cs="Times New Roman"/>
-          <w:b/>
-          <w:bCs/>
-          <w:color w:val="2F5496" w:themeColor="accent1" w:themeShade="BF"/>
-          <w:sz w:val="24"/>
-          <w:szCs w:val="24"/>
-        </w:rPr>
-        <w:t>:</w:t>
+          <w:color w:val="000000" w:themeColor="text1"/>
+          <w:sz w:val="24"/>
+          <w:szCs w:val="24"/>
+        </w:rPr>
+      </w:pPr>
+      <w:r>
+        <w:rPr>
+          <w:rFonts w:ascii="Times New Roman" w:eastAsiaTheme="minorEastAsia" w:hAnsi="Times New Roman" w:cs="Times New Roman"/>
+          <w:color w:val="000000" w:themeColor="text1"/>
+          <w:sz w:val="24"/>
+          <w:szCs w:val="24"/>
+        </w:rPr>
+        <w:drawing>
+          <wp:inline distT="0" distB="0" distL="0" distR="0" wp14:anchorId="3446C583" wp14:editId="576872FB">
+            <wp:extent cx="4364990" cy="2629952"/>
+            <wp:effectExtent l="0" t="0" r="0" b="0"/>
+            <wp:docPr id="752518064" name="Picture 1"/>
+            <wp:cNvGraphicFramePr>
+              <a:graphicFrameLocks xmlns:a="http://schemas.openxmlformats.org/drawingml/2006/main" noChangeAspect="1"/>
+            </wp:cNvGraphicFramePr>
+            <a:graphic xmlns:a="http://schemas.openxmlformats.org/drawingml/2006/main">
+              <a:graphicData uri="http://schemas.openxmlformats.org/drawingml/2006/picture">
+                <pic:pic xmlns:pic="http://schemas.openxmlformats.org/drawingml/2006/picture">
+                  <pic:nvPicPr>
+                    <pic:cNvPr id="752518064" name=""/>
+                    <pic:cNvPicPr/>
+                  </pic:nvPicPr>
+                  <pic:blipFill>
+                    <a:blip r:embed="rId10"/>
+                    <a:stretch>
+                      <a:fillRect/>
+                    </a:stretch>
+                  </pic:blipFill>
+                  <pic:spPr>
+                    <a:xfrm>
+                      <a:off x="0" y="0"/>
+                      <a:ext cx="4376336" cy="2636788"/>
+                    </a:xfrm>
+                    <a:prstGeom prst="rect">
+                      <a:avLst/>
+                    </a:prstGeom>
+                  </pic:spPr>
+                </pic:pic>
+              </a:graphicData>
+            </a:graphic>
+          </wp:inline>
+        </w:drawing>
       </w:r>
     </w:p>
     <w:p>
       <w:pPr>
-        <w:jc w:val="both"/>
-        <w:rPr>
-          <w:rFonts w:ascii="Times New Roman" w:eastAsiaTheme="minorEastAsia" w:hAnsi="Times New Roman" w:cs="Times New Roman"/>
-          <w:color w:val="000000" w:themeColor="text1"/>
-          <w:sz w:val="24"/>
-          <w:szCs w:val="24"/>
-        </w:rPr>
-      </w:pPr>
-      <w:r>
-        <w:rPr>
-          <w:rFonts w:ascii="Times New Roman" w:eastAsiaTheme="minorEastAsia" w:hAnsi="Times New Roman" w:cs="Times New Roman"/>
-          <w:color w:val="000000" w:themeColor="text1"/>
-          <w:sz w:val="24"/>
-          <w:szCs w:val="24"/>
-        </w:rPr>
-        <w:tab/>
+        <w:rPr>
+          <w:rFonts w:ascii="Times New Roman" w:eastAsiaTheme="minorEastAsia" w:hAnsi="Times New Roman" w:cs="Times New Roman"/>
+          <w:color w:val="000000" w:themeColor="text1"/>
+          <w:sz w:val="24"/>
+          <w:szCs w:val="24"/>
+        </w:rPr>
+      </w:pPr>
+      <w:r>
+        <w:rPr>
+          <w:rFonts w:ascii="Times New Roman" w:eastAsiaTheme="minorEastAsia" w:hAnsi="Times New Roman" w:cs="Times New Roman"/>
+          <w:color w:val="000000" w:themeColor="text1"/>
+          <w:sz w:val="24"/>
+          <w:szCs w:val="24"/>
+        </w:rPr>
+        <w:drawing>
+          <wp:inline distT="0" distB="0" distL="0" distR="0" wp14:anchorId="6D2AED92" wp14:editId="3B3B65EC">
+            <wp:extent cx="4375150" cy="2868950"/>
+            <wp:effectExtent l="0" t="0" r="6350" b="7620"/>
+            <wp:docPr id="1924782692" name="Picture 1"/>
+            <wp:cNvGraphicFramePr>
+              <a:graphicFrameLocks xmlns:a="http://schemas.openxmlformats.org/drawingml/2006/main" noChangeAspect="1"/>
+            </wp:cNvGraphicFramePr>
+            <a:graphic xmlns:a="http://schemas.openxmlformats.org/drawingml/2006/main">
+              <a:graphicData uri="http://schemas.openxmlformats.org/drawingml/2006/picture">
+                <pic:pic xmlns:pic="http://schemas.openxmlformats.org/drawingml/2006/picture">
+                  <pic:nvPicPr>
+                    <pic:cNvPr id="1924782692" name=""/>
+                    <pic:cNvPicPr/>
+                  </pic:nvPicPr>
+                  <pic:blipFill>
+                    <a:blip r:embed="rId11"/>
+                    <a:stretch>
+                      <a:fillRect/>
+                    </a:stretch>
+                  </pic:blipFill>
+                  <pic:spPr>
+                    <a:xfrm>
+                      <a:off x="0" y="0"/>
+                      <a:ext cx="4386022" cy="2876079"/>
+                    </a:xfrm>
+                    <a:prstGeom prst="rect">
+                      <a:avLst/>
+                    </a:prstGeom>
+                  </pic:spPr>
+                </pic:pic>
+              </a:graphicData>
+            </a:graphic>
+          </wp:inline>
+        </w:drawing>
+      </w:r>
+    </w:p>
+    <w:p>
+      <w:pPr>
+        <w:rPr>
+          <w:rFonts w:ascii="Times New Roman" w:eastAsiaTheme="minorEastAsia" w:hAnsi="Times New Roman" w:cs="Times New Roman"/>
+          <w:color w:val="000000" w:themeColor="text1"/>
+          <w:sz w:val="24"/>
+          <w:szCs w:val="24"/>
+        </w:rPr>
+      </w:pPr>
+      <w:r>
+        <w:rPr>
+          <w:rFonts w:ascii="Times New Roman" w:eastAsiaTheme="minorEastAsia" w:hAnsi="Times New Roman" w:cs="Times New Roman"/>
+          <w:color w:val="000000" w:themeColor="text1"/>
+          <w:sz w:val="24"/>
+          <w:szCs w:val="24"/>
+        </w:rPr>
+        <w:lastRenderedPageBreak/>
+        <w:drawing>
+          <wp:inline distT="0" distB="0" distL="0" distR="0" wp14:anchorId="40619C40" wp14:editId="5083C8C2">
+            <wp:extent cx="3238500" cy="1584119"/>
+            <wp:effectExtent l="0" t="0" r="0" b="0"/>
+            <wp:docPr id="518546212" name="Picture 1"/>
+            <wp:cNvGraphicFramePr>
+              <a:graphicFrameLocks xmlns:a="http://schemas.openxmlformats.org/drawingml/2006/main" noChangeAspect="1"/>
+            </wp:cNvGraphicFramePr>
+            <a:graphic xmlns:a="http://schemas.openxmlformats.org/drawingml/2006/main">
+              <a:graphicData uri="http://schemas.openxmlformats.org/drawingml/2006/picture">
+                <pic:pic xmlns:pic="http://schemas.openxmlformats.org/drawingml/2006/picture">
+                  <pic:nvPicPr>
+                    <pic:cNvPr id="518546212" name=""/>
+                    <pic:cNvPicPr/>
+                  </pic:nvPicPr>
+                  <pic:blipFill>
+                    <a:blip r:embed="rId12"/>
+                    <a:stretch>
+                      <a:fillRect/>
+                    </a:stretch>
+                  </pic:blipFill>
+                  <pic:spPr>
+                    <a:xfrm>
+                      <a:off x="0" y="0"/>
+                      <a:ext cx="3267151" cy="1598134"/>
+                    </a:xfrm>
+                    <a:prstGeom prst="rect">
+                      <a:avLst/>
+                    </a:prstGeom>
+                  </pic:spPr>
+                </pic:pic>
+              </a:graphicData>
+            </a:graphic>
+          </wp:inline>
+        </w:drawing>
+      </w:r>
+    </w:p>
+    <w:p>
+      <w:pPr>
+        <w:rPr>
+          <w:rFonts w:ascii="Times New Roman" w:eastAsiaTheme="minorEastAsia" w:hAnsi="Times New Roman" w:cs="Times New Roman"/>
+          <w:color w:val="000000" w:themeColor="text1"/>
+          <w:sz w:val="24"/>
+          <w:szCs w:val="24"/>
+        </w:rPr>
+      </w:pPr>
+      <w:r>
+        <w:rPr>
+          <w:rFonts w:ascii="Times New Roman" w:eastAsiaTheme="minorEastAsia" w:hAnsi="Times New Roman" w:cs="Times New Roman"/>
+          <w:color w:val="000000" w:themeColor="text1"/>
+          <w:sz w:val="24"/>
+          <w:szCs w:val="24"/>
+        </w:rPr>
+        <w:drawing>
+          <wp:inline distT="0" distB="0" distL="0" distR="0" wp14:anchorId="0B2C49F1" wp14:editId="5B4BE875">
+            <wp:extent cx="3954880" cy="2597150"/>
+            <wp:effectExtent l="0" t="0" r="7620" b="0"/>
+            <wp:docPr id="222493262" name="Picture 1"/>
+            <wp:cNvGraphicFramePr>
+              <a:graphicFrameLocks xmlns:a="http://schemas.openxmlformats.org/drawingml/2006/main" noChangeAspect="1"/>
+            </wp:cNvGraphicFramePr>
+            <a:graphic xmlns:a="http://schemas.openxmlformats.org/drawingml/2006/main">
+              <a:graphicData uri="http://schemas.openxmlformats.org/drawingml/2006/picture">
+                <pic:pic xmlns:pic="http://schemas.openxmlformats.org/drawingml/2006/picture">
+                  <pic:nvPicPr>
+                    <pic:cNvPr id="222493262" name=""/>
+                    <pic:cNvPicPr/>
+                  </pic:nvPicPr>
+                  <pic:blipFill>
+                    <a:blip r:embed="rId13"/>
+                    <a:stretch>
+                      <a:fillRect/>
+                    </a:stretch>
+                  </pic:blipFill>
+                  <pic:spPr>
+                    <a:xfrm>
+                      <a:off x="0" y="0"/>
+                      <a:ext cx="4026248" cy="2644017"/>
+                    </a:xfrm>
+                    <a:prstGeom prst="rect">
+                      <a:avLst/>
+                    </a:prstGeom>
+                  </pic:spPr>
+                </pic:pic>
+              </a:graphicData>
+            </a:graphic>
+          </wp:inline>
+        </w:drawing>
+      </w:r>
+    </w:p>
+    <w:p>
+      <w:pPr>
+        <w:rPr>
+          <w:rFonts w:ascii="Times New Roman" w:eastAsiaTheme="minorEastAsia" w:hAnsi="Times New Roman" w:cs="Times New Roman"/>
+          <w:color w:val="000000" w:themeColor="text1"/>
+          <w:sz w:val="24"/>
+          <w:szCs w:val="24"/>
+        </w:rPr>
+      </w:pPr>
+      <w:r>
+        <w:rPr>
+          <w:rFonts w:ascii="Times New Roman" w:eastAsiaTheme="minorEastAsia" w:hAnsi="Times New Roman" w:cs="Times New Roman"/>
+          <w:color w:val="000000" w:themeColor="text1"/>
+          <w:sz w:val="24"/>
+          <w:szCs w:val="24"/>
+        </w:rPr>
+        <w:drawing>
+          <wp:inline distT="0" distB="0" distL="0" distR="0" wp14:anchorId="25F7DB23" wp14:editId="6219F71E">
+            <wp:extent cx="3181350" cy="1565821"/>
+            <wp:effectExtent l="0" t="0" r="0" b="0"/>
+            <wp:docPr id="1022744236" name="Picture 1"/>
+            <wp:cNvGraphicFramePr>
+              <a:graphicFrameLocks xmlns:a="http://schemas.openxmlformats.org/drawingml/2006/main" noChangeAspect="1"/>
+            </wp:cNvGraphicFramePr>
+            <a:graphic xmlns:a="http://schemas.openxmlformats.org/drawingml/2006/main">
+              <a:graphicData uri="http://schemas.openxmlformats.org/drawingml/2006/picture">
+                <pic:pic xmlns:pic="http://schemas.openxmlformats.org/drawingml/2006/picture">
+                  <pic:nvPicPr>
+                    <pic:cNvPr id="1022744236" name=""/>
+                    <pic:cNvPicPr/>
+                  </pic:nvPicPr>
+                  <pic:blipFill>
+                    <a:blip r:embed="rId14"/>
+                    <a:stretch>
+                      <a:fillRect/>
+                    </a:stretch>
+                  </pic:blipFill>
+                  <pic:spPr>
+                    <a:xfrm>
+                      <a:off x="0" y="0"/>
+                      <a:ext cx="3205221" cy="1577570"/>
+                    </a:xfrm>
+                    <a:prstGeom prst="rect">
+                      <a:avLst/>
+                    </a:prstGeom>
+                  </pic:spPr>
+                </pic:pic>
+              </a:graphicData>
+            </a:graphic>
+          </wp:inline>
+        </w:drawing>
+      </w:r>
+    </w:p>
+    <w:p>
+      <w:pPr>
+        <w:rPr>
+          <w:rFonts w:ascii="Times New Roman" w:eastAsiaTheme="minorEastAsia" w:hAnsi="Times New Roman" w:cs="Times New Roman"/>
+          <w:b/>
+          <w:bCs/>
+          <w:color w:val="000000" w:themeColor="text1"/>
+          <w:sz w:val="24"/>
+          <w:szCs w:val="24"/>
+        </w:rPr>
+      </w:pPr>
+      <w:bookmarkStart w:id="8" w:name="Plot"/>
+      <w:r>
+        <w:rPr>
+          <w:rFonts w:ascii="Times New Roman" w:eastAsiaTheme="minorEastAsia" w:hAnsi="Times New Roman" w:cs="Times New Roman"/>
+          <w:b/>
+          <w:bCs/>
+          <w:color w:val="000000" w:themeColor="text1"/>
+          <w:sz w:val="24"/>
+          <w:szCs w:val="24"/>
+        </w:rPr>
+        <w:t xml:space="preserve">Final </w:t>
+      </w:r>
+      <w:r>
+        <w:rPr>
+          <w:rFonts w:ascii="Times New Roman" w:eastAsiaTheme="minorEastAsia" w:hAnsi="Times New Roman" w:cs="Times New Roman"/>
+          <w:b/>
+          <w:bCs/>
+          <w:color w:val="000000" w:themeColor="text1"/>
+          <w:sz w:val="24"/>
+          <w:szCs w:val="24"/>
+        </w:rPr>
+        <w:t>Schedule</w:t>
+      </w:r>
+      <w:r>
+        <w:rPr>
+          <w:rFonts w:ascii="Times New Roman" w:eastAsiaTheme="minorEastAsia" w:hAnsi="Times New Roman" w:cs="Times New Roman"/>
+          <w:b/>
+          <w:bCs/>
+          <w:color w:val="000000" w:themeColor="text1"/>
+          <w:sz w:val="24"/>
+          <w:szCs w:val="24"/>
+        </w:rPr>
+        <w:t xml:space="preserve"> Plot</w:t>
+      </w:r>
+      <w:bookmarkEnd w:id="8"/>
+      <w:r>
+        <w:rPr>
+          <w:rFonts w:ascii="Times New Roman" w:eastAsiaTheme="minorEastAsia" w:hAnsi="Times New Roman" w:cs="Times New Roman"/>
+          <w:b/>
+          <w:bCs/>
+          <w:color w:val="000000" w:themeColor="text1"/>
+          <w:sz w:val="24"/>
+          <w:szCs w:val="24"/>
+        </w:rPr>
+        <w:t>:</w:t>
+      </w:r>
+    </w:p>
+    <w:p>
+      <w:pPr>
+        <w:rPr>
+          <w:rFonts w:ascii="Times New Roman" w:eastAsiaTheme="minorEastAsia" w:hAnsi="Times New Roman" w:cs="Times New Roman"/>
+          <w:color w:val="000000" w:themeColor="text1"/>
+          <w:sz w:val="24"/>
+          <w:szCs w:val="24"/>
+        </w:rPr>
+      </w:pPr>
+      <w:r>
+        <w:rPr>
+          <w:rFonts w:ascii="Times New Roman" w:eastAsiaTheme="minorEastAsia" w:hAnsi="Times New Roman" w:cs="Times New Roman"/>
+          <w:color w:val="000000" w:themeColor="text1"/>
+          <w:sz w:val="24"/>
+          <w:szCs w:val="24"/>
+        </w:rPr>
+        <w:drawing>
+          <wp:inline distT="0" distB="0" distL="0" distR="0" wp14:anchorId="1ED1CC60" wp14:editId="7FB08B27">
+            <wp:extent cx="5731510" cy="2472055"/>
+            <wp:effectExtent l="0" t="0" r="2540" b="4445"/>
+            <wp:docPr id="1943926352" name="Picture 1"/>
+            <wp:cNvGraphicFramePr>
+              <a:graphicFrameLocks xmlns:a="http://schemas.openxmlformats.org/drawingml/2006/main" noChangeAspect="1"/>
+            </wp:cNvGraphicFramePr>
+            <a:graphic xmlns:a="http://schemas.openxmlformats.org/drawingml/2006/main">
+              <a:graphicData uri="http://schemas.openxmlformats.org/drawingml/2006/picture">
+                <pic:pic xmlns:pic="http://schemas.openxmlformats.org/drawingml/2006/picture">
+                  <pic:nvPicPr>
+                    <pic:cNvPr id="1943926352" name=""/>
+                    <pic:cNvPicPr/>
+                  </pic:nvPicPr>
+                  <pic:blipFill>
+                    <a:blip r:embed="rId15"/>
+                    <a:stretch>
+                      <a:fillRect/>
+                    </a:stretch>
+                  </pic:blipFill>
+                  <pic:spPr>
+                    <a:xfrm>
+                      <a:off x="0" y="0"/>
+                      <a:ext cx="5731510" cy="2472055"/>
+                    </a:xfrm>
+                    <a:prstGeom prst="rect">
+                      <a:avLst/>
+                    </a:prstGeom>
+                  </pic:spPr>
+                </pic:pic>
+              </a:graphicData>
+            </a:graphic>
+          </wp:inline>
+        </w:drawing>
       </w:r>
     </w:p>
     <w:sectPr>
-      <w:footerReference w:type="default" r:id="rId10"/>
+      <w:footerReference w:type="default" r:id="rId16"/>
       <w:pgSz w:w="11906" w:h="16838"/>
       <w:pgMar w:top="1440" w:right="1440" w:bottom="1440" w:left="1440" w:header="720" w:footer="720" w:gutter="0"/>
       <w:pgNumType w:start="0"/>
@@ -7216,619 +8038,6 @@
 </w:styles>
 </file>
 
-<file path=word/glossary/document.xml><?xml version="1.0" encoding="utf-8"?>
-<w:glossaryDocument xmlns:wpc="http://schemas.microsoft.com/office/word/2010/wordprocessingCanvas" xmlns:cx="http://schemas.microsoft.com/office/drawing/2014/chartex" xmlns:cx1="http://schemas.microsoft.com/office/drawing/2015/9/8/chartex" xmlns:cx2="http://schemas.microsoft.com/office/drawing/2015/10/21/chartex" xmlns:cx3="http://schemas.microsoft.com/office/drawing/2016/5/9/chartex" xmlns:cx4="http://schemas.microsoft.com/office/drawing/2016/5/10/chartex" xmlns:cx5="http://schemas.microsoft.com/office/drawing/2016/5/11/chartex" xmlns:cx6="http://schemas.microsoft.com/office/drawing/2016/5/12/chartex" xmlns:cx7="http://schemas.microsoft.com/office/drawing/2016/5/13/chartex" xmlns:cx8="http://schemas.microsoft.com/office/drawing/2016/5/14/chartex" xmlns:mc="http://schemas.openxmlformats.org/markup-compatibility/2006" xmlns:aink="http://schemas.microsoft.com/office/drawing/2016/ink" xmlns:am3d="http://schemas.microsoft.com/office/drawing/2017/model3d" xmlns:o="urn:schemas-microsoft-com:office:office" xmlns:oel="http://schemas.microsoft.com/office/2019/extlst" xmlns:r="http://schemas.openxmlformats.org/officeDocument/2006/relationships" xmlns:m="http://schemas.openxmlformats.org/officeDocument/2006/math" xmlns:v="urn:schemas-microsoft-com:vml" xmlns:wp14="http://schemas.microsoft.com/office/word/2010/wordprocessingDrawing" xmlns:wp="http://schemas.openxmlformats.org/drawingml/2006/wordprocessingDrawing" xmlns:w10="urn:schemas-microsoft-com:office:word" xmlns:w="http://schemas.openxmlformats.org/wordprocessingml/2006/main" xmlns:w14="http://schemas.microsoft.com/office/word/2010/wordml" xmlns:w15="http://schemas.microsoft.com/office/word/2012/wordml" xmlns:w16cex="http://schemas.microsoft.com/office/word/2018/wordml/cex" xmlns:w16cid="http://schemas.microsoft.com/office/word/2016/wordml/cid" xmlns:w16="http://schemas.microsoft.com/office/word/2018/wordml" xmlns:w16du="http://schemas.microsoft.com/office/word/2023/wordml/word16du" xmlns:w16sdtdh="http://schemas.microsoft.com/office/word/2020/wordml/sdtdatahash" xmlns:w16se="http://schemas.microsoft.com/office/word/2015/wordml/symex" xmlns:wpg="http://schemas.microsoft.com/office/word/2010/wordprocessingGroup" xmlns:wpi="http://schemas.microsoft.com/office/word/2010/wordprocessingInk" xmlns:wne="http://schemas.microsoft.com/office/word/2006/wordml" xmlns:wps="http://schemas.microsoft.com/office/word/2010/wordprocessingShape" mc:Ignorable="w14 w15 w16se w16cid w16 w16cex w16sdtdh wp14">
-  <w:docParts>
-    <w:docPart>
-      <w:docPartPr>
-        <w:name w:val="97CA76C193A241DB8ADAC8CECCEA7550"/>
-        <w:category>
-          <w:name w:val="General"/>
-          <w:gallery w:val="placeholder"/>
-        </w:category>
-        <w:types>
-          <w:type w:val="bbPlcHdr"/>
-        </w:types>
-        <w:behaviors>
-          <w:behavior w:val="content"/>
-        </w:behaviors>
-        <w:guid w:val="{36B6F9D2-C9C6-43EF-9A7A-E2EE467A1077}"/>
-      </w:docPartPr>
-      <w:docPartBody>
-        <w:p>
-          <w:pPr>
-            <w:pStyle w:val="97CA76C193A241DB8ADAC8CECCEA7550"/>
-          </w:pPr>
-          <w:r>
-            <w:t>Type chapter title (level 2)</w:t>
-          </w:r>
-        </w:p>
-      </w:docPartBody>
-    </w:docPart>
-    <w:docPart>
-      <w:docPartPr>
-        <w:name w:val="F2FE4561A1E34BB8A5565220F36FFF8B"/>
-        <w:category>
-          <w:name w:val="General"/>
-          <w:gallery w:val="placeholder"/>
-        </w:category>
-        <w:types>
-          <w:type w:val="bbPlcHdr"/>
-        </w:types>
-        <w:behaviors>
-          <w:behavior w:val="content"/>
-        </w:behaviors>
-        <w:guid w:val="{F4EECCE7-C3DF-43C9-85A5-7BC33A1AA8F6}"/>
-      </w:docPartPr>
-      <w:docPartBody>
-        <w:p>
-          <w:pPr>
-            <w:pStyle w:val="F2FE4561A1E34BB8A5565220F36FFF8B"/>
-          </w:pPr>
-          <w:r>
-            <w:t>Type chapter title (level 3)</w:t>
-          </w:r>
-        </w:p>
-      </w:docPartBody>
-    </w:docPart>
-  </w:docParts>
-</w:glossaryDocument>
-</file>
-
-<file path=word/glossary/fontTable.xml><?xml version="1.0" encoding="utf-8"?>
-<w:fonts xmlns:mc="http://schemas.openxmlformats.org/markup-compatibility/2006" xmlns:r="http://schemas.openxmlformats.org/officeDocument/2006/relationships" xmlns:w="http://schemas.openxmlformats.org/wordprocessingml/2006/main" xmlns:w14="http://schemas.microsoft.com/office/word/2010/wordml" xmlns:w15="http://schemas.microsoft.com/office/word/2012/wordml" xmlns:w16cex="http://schemas.microsoft.com/office/word/2018/wordml/cex" xmlns:w16cid="http://schemas.microsoft.com/office/word/2016/wordml/cid" xmlns:w16="http://schemas.microsoft.com/office/word/2018/wordml" xmlns:w16sdtdh="http://schemas.microsoft.com/office/word/2020/wordml/sdtdatahash" xmlns:w16se="http://schemas.microsoft.com/office/word/2015/wordml/symex" mc:Ignorable="w14 w15 w16se w16cid w16 w16cex w16sdtdh">
-  <w:font w:name="Symbol">
-    <w:panose1 w:val="05050102010706020507"/>
-    <w:charset w:val="02"/>
-    <w:family w:val="roman"/>
-    <w:pitch w:val="variable"/>
-    <w:sig w:usb0="00000000" w:usb1="10000000" w:usb2="00000000" w:usb3="00000000" w:csb0="80000000" w:csb1="00000000"/>
-  </w:font>
-  <w:font w:name="Calibri">
-    <w:panose1 w:val="020F0502020204030204"/>
-    <w:charset w:val="00"/>
-    <w:family w:val="swiss"/>
-    <w:pitch w:val="variable"/>
-    <w:sig w:usb0="E4002EFF" w:usb1="C200247B" w:usb2="00000009" w:usb3="00000000" w:csb0="000001FF" w:csb1="00000000"/>
-  </w:font>
-  <w:font w:name="Times New Roman">
-    <w:panose1 w:val="02020603050405020304"/>
-    <w:charset w:val="00"/>
-    <w:family w:val="roman"/>
-    <w:pitch w:val="variable"/>
-    <w:sig w:usb0="E0002EFF" w:usb1="C000785B" w:usb2="00000009" w:usb3="00000000" w:csb0="000001FF" w:csb1="00000000"/>
-  </w:font>
-  <w:font w:name="Courier New">
-    <w:panose1 w:val="02070309020205020404"/>
-    <w:charset w:val="00"/>
-    <w:family w:val="modern"/>
-    <w:pitch w:val="fixed"/>
-    <w:sig w:usb0="E0002EFF" w:usb1="C0007843" w:usb2="00000009" w:usb3="00000000" w:csb0="000001FF" w:csb1="00000000"/>
-  </w:font>
-  <w:font w:name="Wingdings">
-    <w:panose1 w:val="05000000000000000000"/>
-    <w:charset w:val="02"/>
-    <w:family w:val="auto"/>
-    <w:pitch w:val="variable"/>
-    <w:sig w:usb0="00000000" w:usb1="10000000" w:usb2="00000000" w:usb3="00000000" w:csb0="80000000" w:csb1="00000000"/>
-  </w:font>
-  <w:font w:name="Calibri Light">
-    <w:panose1 w:val="020F0302020204030204"/>
-    <w:charset w:val="00"/>
-    <w:family w:val="swiss"/>
-    <w:pitch w:val="variable"/>
-    <w:sig w:usb0="E4002EFF" w:usb1="C200247B" w:usb2="00000009" w:usb3="00000000" w:csb0="000001FF" w:csb1="00000000"/>
-  </w:font>
-  <w:font w:name="Cambria Math">
-    <w:panose1 w:val="02040503050406030204"/>
-    <w:charset w:val="00"/>
-    <w:family w:val="roman"/>
-    <w:pitch w:val="variable"/>
-    <w:sig w:usb0="E00006FF" w:usb1="420024FF" w:usb2="02000000" w:usb3="00000000" w:csb0="0000019F" w:csb1="00000000"/>
-  </w:font>
-</w:fonts>
-</file>
-
-<file path=word/glossary/settings.xml><?xml version="1.0" encoding="utf-8"?>
-<w:settings xmlns:mc="http://schemas.openxmlformats.org/markup-compatibility/2006" xmlns:o="urn:schemas-microsoft-com:office:office" xmlns:r="http://schemas.openxmlformats.org/officeDocument/2006/relationships" xmlns:m="http://schemas.openxmlformats.org/officeDocument/2006/math" xmlns:v="urn:schemas-microsoft-com:vml" xmlns:w10="urn:schemas-microsoft-com:office:word" xmlns:w="http://schemas.openxmlformats.org/wordprocessingml/2006/main" xmlns:w14="http://schemas.microsoft.com/office/word/2010/wordml" xmlns:w15="http://schemas.microsoft.com/office/word/2012/wordml" xmlns:w16cex="http://schemas.microsoft.com/office/word/2018/wordml/cex" xmlns:w16cid="http://schemas.microsoft.com/office/word/2016/wordml/cid" xmlns:w16="http://schemas.microsoft.com/office/word/2018/wordml" xmlns:w16sdtdh="http://schemas.microsoft.com/office/word/2020/wordml/sdtdatahash" xmlns:w16se="http://schemas.microsoft.com/office/word/2015/wordml/symex" xmlns:sl="http://schemas.openxmlformats.org/schemaLibrary/2006/main" mc:Ignorable="w14 w15 w16se w16cid w16 w16cex w16sdtdh">
-  <w:view w:val="normal"/>
-  <w:defaultTabStop w:val="720"/>
-  <w:characterSpacingControl w:val="doNotCompress"/>
-  <w:compat>
-    <w:useFELayout/>
-    <w:compatSetting w:name="compatibilityMode" w:uri="http://schemas.microsoft.com/office/word" w:val="15"/>
-    <w:compatSetting w:name="overrideTableStyleFontSizeAndJustification" w:uri="http://schemas.microsoft.com/office/word" w:val="1"/>
-    <w:compatSetting w:name="enableOpenTypeFeatures" w:uri="http://schemas.microsoft.com/office/word" w:val="1"/>
-    <w:compatSetting w:name="doNotFlipMirrorIndents" w:uri="http://schemas.microsoft.com/office/word" w:val="1"/>
-    <w:compatSetting w:name="differentiateMultirowTableHeaders" w:uri="http://schemas.microsoft.com/office/word" w:val="1"/>
-    <w:compatSetting w:name="useWord2013TrackBottomHyphenation" w:uri="http://schemas.microsoft.com/office/word" w:val="0"/>
-  </w:compat>
-  <w:rsids>
-    <w:rsidRoot w:val="00F2263B"/>
-    <w:rsid w:val="00492954"/>
-    <w:rsid w:val="006A526D"/>
-    <w:rsid w:val="006E0B58"/>
-    <w:rsid w:val="00A87A03"/>
-    <w:rsid w:val="00F2263B"/>
-    <w:rsid w:val="00F72275"/>
-  </w:rsids>
-  <m:mathPr>
-    <m:mathFont m:val="Cambria Math"/>
-    <m:brkBin m:val="before"/>
-    <m:brkBinSub m:val="--"/>
-    <m:smallFrac m:val="0"/>
-    <m:dispDef/>
-    <m:lMargin m:val="0"/>
-    <m:rMargin m:val="0"/>
-    <m:defJc m:val="centerGroup"/>
-    <m:wrapIndent m:val="1440"/>
-    <m:intLim m:val="subSup"/>
-    <m:naryLim m:val="undOvr"/>
-  </m:mathPr>
-  <w:themeFontLang w:val="en-PK"/>
-  <w:clrSchemeMapping w:bg1="light1" w:t1="dark1" w:bg2="light2" w:t2="dark2" w:accent1="accent1" w:accent2="accent2" w:accent3="accent3" w:accent4="accent4" w:accent5="accent5" w:accent6="accent6" w:hyperlink="hyperlink" w:followedHyperlink="followedHyperlink"/>
-  <w:decimalSymbol w:val="."/>
-  <w:listSeparator w:val=","/>
-  <w15:chartTrackingRefBased/>
-</w:settings>
-</file>
-
-<file path=word/glossary/styles.xml><?xml version="1.0" encoding="utf-8"?>
-<w:styles xmlns:mc="http://schemas.openxmlformats.org/markup-compatibility/2006" xmlns:r="http://schemas.openxmlformats.org/officeDocument/2006/relationships" xmlns:w="http://schemas.openxmlformats.org/wordprocessingml/2006/main" xmlns:w14="http://schemas.microsoft.com/office/word/2010/wordml" xmlns:w15="http://schemas.microsoft.com/office/word/2012/wordml" xmlns:w16cex="http://schemas.microsoft.com/office/word/2018/wordml/cex" xmlns:w16cid="http://schemas.microsoft.com/office/word/2016/wordml/cid" xmlns:w16="http://schemas.microsoft.com/office/word/2018/wordml" xmlns:w16sdtdh="http://schemas.microsoft.com/office/word/2020/wordml/sdtdatahash" xmlns:w16se="http://schemas.microsoft.com/office/word/2015/wordml/symex" mc:Ignorable="w14 w15 w16se w16cid w16 w16cex w16sdtdh">
-  <w:docDefaults>
-    <w:rPrDefault>
-      <w:rPr>
-        <w:rFonts w:asciiTheme="minorHAnsi" w:eastAsiaTheme="minorEastAsia" w:hAnsiTheme="minorHAnsi" w:cstheme="minorBidi"/>
-        <w:kern w:val="2"/>
-        <w:sz w:val="22"/>
-        <w:szCs w:val="22"/>
-        <w:lang w:val="en-PK" w:eastAsia="en-PK" w:bidi="ar-SA"/>
-        <w14:ligatures w14:val="standardContextual"/>
-      </w:rPr>
-    </w:rPrDefault>
-    <w:pPrDefault>
-      <w:pPr>
-        <w:spacing w:after="160" w:line="259" w:lineRule="auto"/>
-      </w:pPr>
-    </w:pPrDefault>
-  </w:docDefaults>
-  <w:latentStyles w:defLockedState="0" w:defUIPriority="99" w:defSemiHidden="0" w:defUnhideWhenUsed="0" w:defQFormat="0" w:count="376">
-    <w:lsdException w:name="Normal" w:uiPriority="0" w:qFormat="1"/>
-    <w:lsdException w:name="heading 1" w:uiPriority="9" w:qFormat="1"/>
-    <w:lsdException w:name="heading 2" w:semiHidden="1" w:uiPriority="9" w:unhideWhenUsed="1" w:qFormat="1"/>
-    <w:lsdException w:name="heading 3" w:semiHidden="1" w:uiPriority="9" w:unhideWhenUsed="1" w:qFormat="1"/>
-    <w:lsdException w:name="heading 4" w:semiHidden="1" w:uiPriority="9" w:unhideWhenUsed="1" w:qFormat="1"/>
-    <w:lsdException w:name="heading 5" w:semiHidden="1" w:uiPriority="9" w:unhideWhenUsed="1" w:qFormat="1"/>
-    <w:lsdException w:name="heading 6" w:semiHidden="1" w:uiPriority="9" w:unhideWhenUsed="1" w:qFormat="1"/>
-    <w:lsdException w:name="heading 7" w:semiHidden="1" w:uiPriority="9" w:unhideWhenUsed="1" w:qFormat="1"/>
-    <w:lsdException w:name="heading 8" w:semiHidden="1" w:uiPriority="9" w:unhideWhenUsed="1" w:qFormat="1"/>
-    <w:lsdException w:name="heading 9" w:semiHidden="1" w:uiPriority="9" w:unhideWhenUsed="1" w:qFormat="1"/>
-    <w:lsdException w:name="index 1" w:semiHidden="1" w:unhideWhenUsed="1"/>
-    <w:lsdException w:name="index 2" w:semiHidden="1" w:unhideWhenUsed="1"/>
-    <w:lsdException w:name="index 3" w:semiHidden="1" w:unhideWhenUsed="1"/>
-    <w:lsdException w:name="index 4" w:semiHidden="1" w:unhideWhenUsed="1"/>
-    <w:lsdException w:name="index 5" w:semiHidden="1" w:unhideWhenUsed="1"/>
-    <w:lsdException w:name="index 6" w:semiHidden="1" w:unhideWhenUsed="1"/>
-    <w:lsdException w:name="index 7" w:semiHidden="1" w:unhideWhenUsed="1"/>
-    <w:lsdException w:name="index 8" w:semiHidden="1" w:unhideWhenUsed="1"/>
-    <w:lsdException w:name="index 9" w:semiHidden="1" w:unhideWhenUsed="1"/>
-    <w:lsdException w:name="toc 1" w:semiHidden="1" w:uiPriority="39" w:unhideWhenUsed="1"/>
-    <w:lsdException w:name="toc 2" w:semiHidden="1" w:uiPriority="39" w:unhideWhenUsed="1"/>
-    <w:lsdException w:name="toc 3" w:semiHidden="1" w:uiPriority="39" w:unhideWhenUsed="1"/>
-    <w:lsdException w:name="toc 4" w:semiHidden="1" w:uiPriority="39" w:unhideWhenUsed="1"/>
-    <w:lsdException w:name="toc 5" w:semiHidden="1" w:uiPriority="39" w:unhideWhenUsed="1"/>
-    <w:lsdException w:name="toc 6" w:semiHidden="1" w:uiPriority="39" w:unhideWhenUsed="1"/>
-    <w:lsdException w:name="toc 7" w:semiHidden="1" w:uiPriority="39" w:unhideWhenUsed="1"/>
-    <w:lsdException w:name="toc 8" w:semiHidden="1" w:uiPriority="39" w:unhideWhenUsed="1"/>
-    <w:lsdException w:name="toc 9" w:semiHidden="1" w:uiPriority="39" w:unhideWhenUsed="1"/>
-    <w:lsdException w:name="Normal Indent" w:semiHidden="1" w:unhideWhenUsed="1"/>
-    <w:lsdException w:name="footnote text" w:semiHidden="1" w:unhideWhenUsed="1"/>
-    <w:lsdException w:name="annotation text" w:semiHidden="1" w:unhideWhenUsed="1"/>
-    <w:lsdException w:name="header" w:semiHidden="1" w:unhideWhenUsed="1"/>
-    <w:lsdException w:name="footer" w:semiHidden="1" w:unhideWhenUsed="1"/>
-    <w:lsdException w:name="index heading" w:semiHidden="1" w:unhideWhenUsed="1"/>
-    <w:lsdException w:name="caption" w:semiHidden="1" w:uiPriority="35" w:unhideWhenUsed="1" w:qFormat="1"/>
-    <w:lsdException w:name="table of figures" w:semiHidden="1" w:unhideWhenUsed="1"/>
-    <w:lsdException w:name="envelope address" w:semiHidden="1" w:unhideWhenUsed="1"/>
-    <w:lsdException w:name="envelope return" w:semiHidden="1" w:unhideWhenUsed="1"/>
-    <w:lsdException w:name="footnote reference" w:semiHidden="1" w:unhideWhenUsed="1"/>
-    <w:lsdException w:name="annotation reference" w:semiHidden="1" w:unhideWhenUsed="1"/>
-    <w:lsdException w:name="line number" w:semiHidden="1" w:unhideWhenUsed="1"/>
-    <w:lsdException w:name="page number" w:semiHidden="1" w:unhideWhenUsed="1"/>
-    <w:lsdException w:name="endnote reference" w:semiHidden="1" w:unhideWhenUsed="1"/>
-    <w:lsdException w:name="endnote text" w:semiHidden="1" w:unhideWhenUsed="1"/>
-    <w:lsdException w:name="table of authorities" w:semiHidden="1" w:unhideWhenUsed="1"/>
-    <w:lsdException w:name="macro" w:semiHidden="1" w:unhideWhenUsed="1"/>
-    <w:lsdException w:name="toa heading" w:semiHidden="1" w:unhideWhenUsed="1"/>
-    <w:lsdException w:name="List" w:semiHidden="1" w:unhideWhenUsed="1"/>
-    <w:lsdException w:name="List Bullet" w:semiHidden="1" w:unhideWhenUsed="1"/>
-    <w:lsdException w:name="List Number" w:semiHidden="1" w:unhideWhenUsed="1"/>
-    <w:lsdException w:name="List 2" w:semiHidden="1" w:unhideWhenUsed="1"/>
-    <w:lsdException w:name="List 3" w:semiHidden="1" w:unhideWhenUsed="1"/>
-    <w:lsdException w:name="List 4" w:semiHidden="1" w:unhideWhenUsed="1"/>
-    <w:lsdException w:name="List 5" w:semiHidden="1" w:unhideWhenUsed="1"/>
-    <w:lsdException w:name="List Bullet 2" w:semiHidden="1" w:unhideWhenUsed="1"/>
-    <w:lsdException w:name="List Bullet 3" w:semiHidden="1" w:unhideWhenUsed="1"/>
-    <w:lsdException w:name="List Bullet 4" w:semiHidden="1" w:unhideWhenUsed="1"/>
-    <w:lsdException w:name="List Bullet 5" w:semiHidden="1" w:unhideWhenUsed="1"/>
-    <w:lsdException w:name="List Number 2" w:semiHidden="1" w:unhideWhenUsed="1"/>
-    <w:lsdException w:name="List Number 3" w:semiHidden="1" w:unhideWhenUsed="1"/>
-    <w:lsdException w:name="List Number 4" w:semiHidden="1" w:unhideWhenUsed="1"/>
-    <w:lsdException w:name="List Number 5" w:semiHidden="1" w:unhideWhenUsed="1"/>
-    <w:lsdException w:name="Title" w:uiPriority="10" w:qFormat="1"/>
-    <w:lsdException w:name="Closing" w:semiHidden="1" w:unhideWhenUsed="1"/>
-    <w:lsdException w:name="Signature" w:semiHidden="1" w:unhideWhenUsed="1"/>
-    <w:lsdException w:name="Default Paragraph Font" w:semiHidden="1" w:uiPriority="1" w:unhideWhenUsed="1"/>
-    <w:lsdException w:name="Body Text" w:semiHidden="1" w:unhideWhenUsed="1"/>
-    <w:lsdException w:name="Body Text Indent" w:semiHidden="1" w:unhideWhenUsed="1"/>
-    <w:lsdException w:name="List Continue" w:semiHidden="1" w:unhideWhenUsed="1"/>
-    <w:lsdException w:name="List Continue 2" w:semiHidden="1" w:unhideWhenUsed="1"/>
-    <w:lsdException w:name="List Continue 3" w:semiHidden="1" w:unhideWhenUsed="1"/>
-    <w:lsdException w:name="List Continue 4" w:semiHidden="1" w:unhideWhenUsed="1"/>
-    <w:lsdException w:name="List Continue 5" w:semiHidden="1" w:unhideWhenUsed="1"/>
-    <w:lsdException w:name="Message Header" w:semiHidden="1" w:unhideWhenUsed="1"/>
-    <w:lsdException w:name="Subtitle" w:uiPriority="11" w:qFormat="1"/>
-    <w:lsdException w:name="Salutation" w:semiHidden="1" w:unhideWhenUsed="1"/>
-    <w:lsdException w:name="Date" w:semiHidden="1" w:unhideWhenUsed="1"/>
-    <w:lsdException w:name="Body Text First Indent" w:semiHidden="1" w:unhideWhenUsed="1"/>
-    <w:lsdException w:name="Body Text First Indent 2" w:semiHidden="1" w:unhideWhenUsed="1"/>
-    <w:lsdException w:name="Note Heading" w:semiHidden="1" w:unhideWhenUsed="1"/>
-    <w:lsdException w:name="Body Text 2" w:semiHidden="1" w:unhideWhenUsed="1"/>
-    <w:lsdException w:name="Body Text 3" w:semiHidden="1" w:unhideWhenUsed="1"/>
-    <w:lsdException w:name="Body Text Indent 2" w:semiHidden="1" w:unhideWhenUsed="1"/>
-    <w:lsdException w:name="Body Text Indent 3" w:semiHidden="1" w:unhideWhenUsed="1"/>
-    <w:lsdException w:name="Block Text" w:semiHidden="1" w:unhideWhenUsed="1"/>
-    <w:lsdException w:name="Hyperlink" w:semiHidden="1" w:unhideWhenUsed="1"/>
-    <w:lsdException w:name="FollowedHyperlink" w:semiHidden="1" w:unhideWhenUsed="1"/>
-    <w:lsdException w:name="Strong" w:uiPriority="22" w:qFormat="1"/>
-    <w:lsdException w:name="Emphasis" w:uiPriority="20" w:qFormat="1"/>
-    <w:lsdException w:name="Document Map" w:semiHidden="1" w:unhideWhenUsed="1"/>
-    <w:lsdException w:name="Plain Text" w:semiHidden="1" w:unhideWhenUsed="1"/>
-    <w:lsdException w:name="E-mail Signature" w:semiHidden="1" w:unhideWhenUsed="1"/>
-    <w:lsdException w:name="HTML Top of Form" w:semiHidden="1" w:unhideWhenUsed="1"/>
-    <w:lsdException w:name="HTML Bottom of Form" w:semiHidden="1" w:unhideWhenUsed="1"/>
-    <w:lsdException w:name="Normal (Web)" w:semiHidden="1" w:unhideWhenUsed="1"/>
-    <w:lsdException w:name="HTML Acronym" w:semiHidden="1" w:unhideWhenUsed="1"/>
-    <w:lsdException w:name="HTML Address" w:semiHidden="1" w:unhideWhenUsed="1"/>
-    <w:lsdException w:name="HTML Cite" w:semiHidden="1" w:unhideWhenUsed="1"/>
-    <w:lsdException w:name="HTML Code" w:semiHidden="1" w:unhideWhenUsed="1"/>
-    <w:lsdException w:name="HTML Definition" w:semiHidden="1" w:unhideWhenUsed="1"/>
-    <w:lsdException w:name="HTML Keyboard" w:semiHidden="1" w:unhideWhenUsed="1"/>
-    <w:lsdException w:name="HTML Preformatted" w:semiHidden="1" w:unhideWhenUsed="1"/>
-    <w:lsdException w:name="HTML Sample" w:semiHidden="1" w:unhideWhenUsed="1"/>
-    <w:lsdException w:name="HTML Typewriter" w:semiHidden="1" w:unhideWhenUsed="1"/>
-    <w:lsdException w:name="HTML Variable" w:semiHidden="1" w:unhideWhenUsed="1"/>
-    <w:lsdException w:name="Normal Table" w:semiHidden="1" w:unhideWhenUsed="1"/>
-    <w:lsdException w:name="annotation subject" w:semiHidden="1" w:unhideWhenUsed="1"/>
-    <w:lsdException w:name="No List" w:semiHidden="1" w:unhideWhenUsed="1"/>
-    <w:lsdException w:name="Outline List 1" w:semiHidden="1" w:unhideWhenUsed="1"/>
-    <w:lsdException w:name="Outline List 2" w:semiHidden="1" w:unhideWhenUsed="1"/>
-    <w:lsdException w:name="Outline List 3" w:semiHidden="1" w:unhideWhenUsed="1"/>
-    <w:lsdException w:name="Table Simple 1" w:semiHidden="1" w:unhideWhenUsed="1"/>
-    <w:lsdException w:name="Table Simple 2" w:semiHidden="1" w:unhideWhenUsed="1"/>
-    <w:lsdException w:name="Table Simple 3" w:semiHidden="1" w:unhideWhenUsed="1"/>
-    <w:lsdException w:name="Table Classic 1" w:semiHidden="1" w:unhideWhenUsed="1"/>
-    <w:lsdException w:name="Table Classic 2" w:semiHidden="1" w:unhideWhenUsed="1"/>
-    <w:lsdException w:name="Table Classic 3" w:semiHidden="1" w:unhideWhenUsed="1"/>
-    <w:lsdException w:name="Table Classic 4" w:semiHidden="1" w:unhideWhenUsed="1"/>
-    <w:lsdException w:name="Table Colorful 1" w:semiHidden="1" w:unhideWhenUsed="1"/>
-    <w:lsdException w:name="Table Colorful 2" w:semiHidden="1" w:unhideWhenUsed="1"/>
-    <w:lsdException w:name="Table Colorful 3" w:semiHidden="1" w:unhideWhenUsed="1"/>
-    <w:lsdException w:name="Table Columns 1" w:semiHidden="1" w:unhideWhenUsed="1"/>
-    <w:lsdException w:name="Table Columns 2" w:semiHidden="1" w:unhideWhenUsed="1"/>
-    <w:lsdException w:name="Table Columns 3" w:semiHidden="1" w:unhideWhenUsed="1"/>
-    <w:lsdException w:name="Table Columns 4" w:semiHidden="1" w:unhideWhenUsed="1"/>
-    <w:lsdException w:name="Table Columns 5" w:semiHidden="1" w:unhideWhenUsed="1"/>
-    <w:lsdException w:name="Table Grid 1" w:semiHidden="1" w:unhideWhenUsed="1"/>
-    <w:lsdException w:name="Table Grid 2" w:semiHidden="1" w:unhideWhenUsed="1"/>
-    <w:lsdException w:name="Table Grid 3" w:semiHidden="1" w:unhideWhenUsed="1"/>
-    <w:lsdException w:name="Table Grid 4" w:semiHidden="1" w:unhideWhenUsed="1"/>
-    <w:lsdException w:name="Table Grid 5" w:semiHidden="1" w:unhideWhenUsed="1"/>
-    <w:lsdException w:name="Table Grid 6" w:semiHidden="1" w:unhideWhenUsed="1"/>
-    <w:lsdException w:name="Table Grid 7" w:semiHidden="1" w:unhideWhenUsed="1"/>
-    <w:lsdException w:name="Table Grid 8" w:semiHidden="1" w:unhideWhenUsed="1"/>
-    <w:lsdException w:name="Table List 1" w:semiHidden="1" w:unhideWhenUsed="1"/>
-    <w:lsdException w:name="Table List 2" w:semiHidden="1" w:unhideWhenUsed="1"/>
-    <w:lsdException w:name="Table List 3" w:semiHidden="1" w:unhideWhenUsed="1"/>
-    <w:lsdException w:name="Table List 4" w:semiHidden="1" w:unhideWhenUsed="1"/>
-    <w:lsdException w:name="Table List 5" w:semiHidden="1" w:unhideWhenUsed="1"/>
-    <w:lsdException w:name="Table List 6" w:semiHidden="1" w:unhideWhenUsed="1"/>
-    <w:lsdException w:name="Table List 7" w:semiHidden="1" w:unhideWhenUsed="1"/>
-    <w:lsdException w:name="Table List 8" w:semiHidden="1" w:unhideWhenUsed="1"/>
-    <w:lsdException w:name="Table 3D effects 1" w:semiHidden="1" w:unhideWhenUsed="1"/>
-    <w:lsdException w:name="Table 3D effects 2" w:semiHidden="1" w:unhideWhenUsed="1"/>
-    <w:lsdException w:name="Table 3D effects 3" w:semiHidden="1" w:unhideWhenUsed="1"/>
-    <w:lsdException w:name="Table Contemporary" w:semiHidden="1" w:unhideWhenUsed="1"/>
-    <w:lsdException w:name="Table Elegant" w:semiHidden="1" w:unhideWhenUsed="1"/>
-    <w:lsdException w:name="Table Professional" w:semiHidden="1" w:unhideWhenUsed="1"/>
-    <w:lsdException w:name="Table Subtle 1" w:semiHidden="1" w:unhideWhenUsed="1"/>
-    <w:lsdException w:name="Table Subtle 2" w:semiHidden="1" w:unhideWhenUsed="1"/>
-    <w:lsdException w:name="Table Web 1" w:semiHidden="1" w:unhideWhenUsed="1"/>
-    <w:lsdException w:name="Table Web 2" w:semiHidden="1" w:unhideWhenUsed="1"/>
-    <w:lsdException w:name="Table Web 3" w:semiHidden="1" w:unhideWhenUsed="1"/>
-    <w:lsdException w:name="Balloon Text" w:semiHidden="1" w:unhideWhenUsed="1"/>
-    <w:lsdException w:name="Table Grid" w:uiPriority="39"/>
-    <w:lsdException w:name="Table Theme" w:semiHidden="1" w:unhideWhenUsed="1"/>
-    <w:lsdException w:name="Placeholder Text" w:semiHidden="1"/>
-    <w:lsdException w:name="No Spacing" w:uiPriority="1" w:qFormat="1"/>
-    <w:lsdException w:name="Light Shading" w:uiPriority="60"/>
-    <w:lsdException w:name="Light List" w:uiPriority="61"/>
-    <w:lsdException w:name="Light Grid" w:uiPriority="62"/>
-    <w:lsdException w:name="Medium Shading 1" w:uiPriority="63"/>
-    <w:lsdException w:name="Medium Shading 2" w:uiPriority="64"/>
-    <w:lsdException w:name="Medium List 1" w:uiPriority="65"/>
-    <w:lsdException w:name="Medium List 2" w:uiPriority="66"/>
-    <w:lsdException w:name="Medium Grid 1" w:uiPriority="67"/>
-    <w:lsdException w:name="Medium Grid 2" w:uiPriority="68"/>
-    <w:lsdException w:name="Medium Grid 3" w:uiPriority="69"/>
-    <w:lsdException w:name="Dark List" w:uiPriority="70"/>
-    <w:lsdException w:name="Colorful Shading" w:uiPriority="71"/>
-    <w:lsdException w:name="Colorful List" w:uiPriority="72"/>
-    <w:lsdException w:name="Colorful Grid" w:uiPriority="73"/>
-    <w:lsdException w:name="Light Shading Accent 1" w:uiPriority="60"/>
-    <w:lsdException w:name="Light List Accent 1" w:uiPriority="61"/>
-    <w:lsdException w:name="Light Grid Accent 1" w:uiPriority="62"/>
-    <w:lsdException w:name="Medium Shading 1 Accent 1" w:uiPriority="63"/>
-    <w:lsdException w:name="Medium Shading 2 Accent 1" w:uiPriority="64"/>
-    <w:lsdException w:name="Medium List 1 Accent 1" w:uiPriority="65"/>
-    <w:lsdException w:name="Revision" w:semiHidden="1"/>
-    <w:lsdException w:name="List Paragraph" w:uiPriority="34" w:qFormat="1"/>
-    <w:lsdException w:name="Quote" w:uiPriority="29" w:qFormat="1"/>
-    <w:lsdException w:name="Intense Quote" w:uiPriority="30" w:qFormat="1"/>
-    <w:lsdException w:name="Medium List 2 Accent 1" w:uiPriority="66"/>
-    <w:lsdException w:name="Medium Grid 1 Accent 1" w:uiPriority="67"/>
-    <w:lsdException w:name="Medium Grid 2 Accent 1" w:uiPriority="68"/>
-    <w:lsdException w:name="Medium Grid 3 Accent 1" w:uiPriority="69"/>
-    <w:lsdException w:name="Dark List Accent 1" w:uiPriority="70"/>
-    <w:lsdException w:name="Colorful Shading Accent 1" w:uiPriority="71"/>
-    <w:lsdException w:name="Colorful List Accent 1" w:uiPriority="72"/>
-    <w:lsdException w:name="Colorful Grid Accent 1" w:uiPriority="73"/>
-    <w:lsdException w:name="Light Shading Accent 2" w:uiPriority="60"/>
-    <w:lsdException w:name="Light List Accent 2" w:uiPriority="61"/>
-    <w:lsdException w:name="Light Grid Accent 2" w:uiPriority="62"/>
-    <w:lsdException w:name="Medium Shading 1 Accent 2" w:uiPriority="63"/>
-    <w:lsdException w:name="Medium Shading 2 Accent 2" w:uiPriority="64"/>
-    <w:lsdException w:name="Medium List 1 Accent 2" w:uiPriority="65"/>
-    <w:lsdException w:name="Medium List 2 Accent 2" w:uiPriority="66"/>
-    <w:lsdException w:name="Medium Grid 1 Accent 2" w:uiPriority="67"/>
-    <w:lsdException w:name="Medium Grid 2 Accent 2" w:uiPriority="68"/>
-    <w:lsdException w:name="Medium Grid 3 Accent 2" w:uiPriority="69"/>
-    <w:lsdException w:name="Dark List Accent 2" w:uiPriority="70"/>
-    <w:lsdException w:name="Colorful Shading Accent 2" w:uiPriority="71"/>
-    <w:lsdException w:name="Colorful List Accent 2" w:uiPriority="72"/>
-    <w:lsdException w:name="Colorful Grid Accent 2" w:uiPriority="73"/>
-    <w:lsdException w:name="Light Shading Accent 3" w:uiPriority="60"/>
-    <w:lsdException w:name="Light List Accent 3" w:uiPriority="61"/>
-    <w:lsdException w:name="Light Grid Accent 3" w:uiPriority="62"/>
-    <w:lsdException w:name="Medium Shading 1 Accent 3" w:uiPriority="63"/>
-    <w:lsdException w:name="Medium Shading 2 Accent 3" w:uiPriority="64"/>
-    <w:lsdException w:name="Medium List 1 Accent 3" w:uiPriority="65"/>
-    <w:lsdException w:name="Medium List 2 Accent 3" w:uiPriority="66"/>
-    <w:lsdException w:name="Medium Grid 1 Accent 3" w:uiPriority="67"/>
-    <w:lsdException w:name="Medium Grid 2 Accent 3" w:uiPriority="68"/>
-    <w:lsdException w:name="Medium Grid 3 Accent 3" w:uiPriority="69"/>
-    <w:lsdException w:name="Dark List Accent 3" w:uiPriority="70"/>
-    <w:lsdException w:name="Colorful Shading Accent 3" w:uiPriority="71"/>
-    <w:lsdException w:name="Colorful List Accent 3" w:uiPriority="72"/>
-    <w:lsdException w:name="Colorful Grid Accent 3" w:uiPriority="73"/>
-    <w:lsdException w:name="Light Shading Accent 4" w:uiPriority="60"/>
-    <w:lsdException w:name="Light List Accent 4" w:uiPriority="61"/>
-    <w:lsdException w:name="Light Grid Accent 4" w:uiPriority="62"/>
-    <w:lsdException w:name="Medium Shading 1 Accent 4" w:uiPriority="63"/>
-    <w:lsdException w:name="Medium Shading 2 Accent 4" w:uiPriority="64"/>
-    <w:lsdException w:name="Medium List 1 Accent 4" w:uiPriority="65"/>
-    <w:lsdException w:name="Medium List 2 Accent 4" w:uiPriority="66"/>
-    <w:lsdException w:name="Medium Grid 1 Accent 4" w:uiPriority="67"/>
-    <w:lsdException w:name="Medium Grid 2 Accent 4" w:uiPriority="68"/>
-    <w:lsdException w:name="Medium Grid 3 Accent 4" w:uiPriority="69"/>
-    <w:lsdException w:name="Dark List Accent 4" w:uiPriority="70"/>
-    <w:lsdException w:name="Colorful Shading Accent 4" w:uiPriority="71"/>
-    <w:lsdException w:name="Colorful List Accent 4" w:uiPriority="72"/>
-    <w:lsdException w:name="Colorful Grid Accent 4" w:uiPriority="73"/>
-    <w:lsdException w:name="Light Shading Accent 5" w:uiPriority="60"/>
-    <w:lsdException w:name="Light List Accent 5" w:uiPriority="61"/>
-    <w:lsdException w:name="Light Grid Accent 5" w:uiPriority="62"/>
-    <w:lsdException w:name="Medium Shading 1 Accent 5" w:uiPriority="63"/>
-    <w:lsdException w:name="Medium Shading 2 Accent 5" w:uiPriority="64"/>
-    <w:lsdException w:name="Medium List 1 Accent 5" w:uiPriority="65"/>
-    <w:lsdException w:name="Medium List 2 Accent 5" w:uiPriority="66"/>
-    <w:lsdException w:name="Medium Grid 1 Accent 5" w:uiPriority="67"/>
-    <w:lsdException w:name="Medium Grid 2 Accent 5" w:uiPriority="68"/>
-    <w:lsdException w:name="Medium Grid 3 Accent 5" w:uiPriority="69"/>
-    <w:lsdException w:name="Dark List Accent 5" w:uiPriority="70"/>
-    <w:lsdException w:name="Colorful Shading Accent 5" w:uiPriority="71"/>
-    <w:lsdException w:name="Colorful List Accent 5" w:uiPriority="72"/>
-    <w:lsdException w:name="Colorful Grid Accent 5" w:uiPriority="73"/>
-    <w:lsdException w:name="Light Shading Accent 6" w:uiPriority="60"/>
-    <w:lsdException w:name="Light List Accent 6" w:uiPriority="61"/>
-    <w:lsdException w:name="Light Grid Accent 6" w:uiPriority="62"/>
-    <w:lsdException w:name="Medium Shading 1 Accent 6" w:uiPriority="63"/>
-    <w:lsdException w:name="Medium Shading 2 Accent 6" w:uiPriority="64"/>
-    <w:lsdException w:name="Medium List 1 Accent 6" w:uiPriority="65"/>
-    <w:lsdException w:name="Medium List 2 Accent 6" w:uiPriority="66"/>
-    <w:lsdException w:name="Medium Grid 1 Accent 6" w:uiPriority="67"/>
-    <w:lsdException w:name="Medium Grid 2 Accent 6" w:uiPriority="68"/>
-    <w:lsdException w:name="Medium Grid 3 Accent 6" w:uiPriority="69"/>
-    <w:lsdException w:name="Dark List Accent 6" w:uiPriority="70"/>
-    <w:lsdException w:name="Colorful Shading Accent 6" w:uiPriority="71"/>
-    <w:lsdException w:name="Colorful List Accent 6" w:uiPriority="72"/>
-    <w:lsdException w:name="Colorful Grid Accent 6" w:uiPriority="73"/>
-    <w:lsdException w:name="Subtle Emphasis" w:uiPriority="19" w:qFormat="1"/>
-    <w:lsdException w:name="Intense Emphasis" w:uiPriority="21" w:qFormat="1"/>
-    <w:lsdException w:name="Subtle Reference" w:uiPriority="31" w:qFormat="1"/>
-    <w:lsdException w:name="Intense Reference" w:uiPriority="32" w:qFormat="1"/>
-    <w:lsdException w:name="Book Title" w:uiPriority="33" w:qFormat="1"/>
-    <w:lsdException w:name="Bibliography" w:semiHidden="1" w:uiPriority="37" w:unhideWhenUsed="1"/>
-    <w:lsdException w:name="TOC Heading" w:semiHidden="1" w:uiPriority="39" w:unhideWhenUsed="1" w:qFormat="1"/>
-    <w:lsdException w:name="Plain Table 1" w:uiPriority="41"/>
-    <w:lsdException w:name="Plain Table 2" w:uiPriority="42"/>
-    <w:lsdException w:name="Plain Table 3" w:uiPriority="43"/>
-    <w:lsdException w:name="Plain Table 4" w:uiPriority="44"/>
-    <w:lsdException w:name="Plain Table 5" w:uiPriority="45"/>
-    <w:lsdException w:name="Grid Table Light" w:uiPriority="40"/>
-    <w:lsdException w:name="Grid Table 1 Light" w:uiPriority="46"/>
-    <w:lsdException w:name="Grid Table 2" w:uiPriority="47"/>
-    <w:lsdException w:name="Grid Table 3" w:uiPriority="48"/>
-    <w:lsdException w:name="Grid Table 4" w:uiPriority="49"/>
-    <w:lsdException w:name="Grid Table 5 Dark" w:uiPriority="50"/>
-    <w:lsdException w:name="Grid Table 6 Colorful" w:uiPriority="51"/>
-    <w:lsdException w:name="Grid Table 7 Colorful" w:uiPriority="52"/>
-    <w:lsdException w:name="Grid Table 1 Light Accent 1" w:uiPriority="46"/>
-    <w:lsdException w:name="Grid Table 2 Accent 1" w:uiPriority="47"/>
-    <w:lsdException w:name="Grid Table 3 Accent 1" w:uiPriority="48"/>
-    <w:lsdException w:name="Grid Table 4 Accent 1" w:uiPriority="49"/>
-    <w:lsdException w:name="Grid Table 5 Dark Accent 1" w:uiPriority="50"/>
-    <w:lsdException w:name="Grid Table 6 Colorful Accent 1" w:uiPriority="51"/>
-    <w:lsdException w:name="Grid Table 7 Colorful Accent 1" w:uiPriority="52"/>
-    <w:lsdException w:name="Grid Table 1 Light Accent 2" w:uiPriority="46"/>
-    <w:lsdException w:name="Grid Table 2 Accent 2" w:uiPriority="47"/>
-    <w:lsdException w:name="Grid Table 3 Accent 2" w:uiPriority="48"/>
-    <w:lsdException w:name="Grid Table 4 Accent 2" w:uiPriority="49"/>
-    <w:lsdException w:name="Grid Table 5 Dark Accent 2" w:uiPriority="50"/>
-    <w:lsdException w:name="Grid Table 6 Colorful Accent 2" w:uiPriority="51"/>
-    <w:lsdException w:name="Grid Table 7 Colorful Accent 2" w:uiPriority="52"/>
-    <w:lsdException w:name="Grid Table 1 Light Accent 3" w:uiPriority="46"/>
-    <w:lsdException w:name="Grid Table 2 Accent 3" w:uiPriority="47"/>
-    <w:lsdException w:name="Grid Table 3 Accent 3" w:uiPriority="48"/>
-    <w:lsdException w:name="Grid Table 4 Accent 3" w:uiPriority="49"/>
-    <w:lsdException w:name="Grid Table 5 Dark Accent 3" w:uiPriority="50"/>
-    <w:lsdException w:name="Grid Table 6 Colorful Accent 3" w:uiPriority="51"/>
-    <w:lsdException w:name="Grid Table 7 Colorful Accent 3" w:uiPriority="52"/>
-    <w:lsdException w:name="Grid Table 1 Light Accent 4" w:uiPriority="46"/>
-    <w:lsdException w:name="Grid Table 2 Accent 4" w:uiPriority="47"/>
-    <w:lsdException w:name="Grid Table 3 Accent 4" w:uiPriority="48"/>
-    <w:lsdException w:name="Grid Table 4 Accent 4" w:uiPriority="49"/>
-    <w:lsdException w:name="Grid Table 5 Dark Accent 4" w:uiPriority="50"/>
-    <w:lsdException w:name="Grid Table 6 Colorful Accent 4" w:uiPriority="51"/>
-    <w:lsdException w:name="Grid Table 7 Colorful Accent 4" w:uiPriority="52"/>
-    <w:lsdException w:name="Grid Table 1 Light Accent 5" w:uiPriority="46"/>
-    <w:lsdException w:name="Grid Table 2 Accent 5" w:uiPriority="47"/>
-    <w:lsdException w:name="Grid Table 3 Accent 5" w:uiPriority="48"/>
-    <w:lsdException w:name="Grid Table 4 Accent 5" w:uiPriority="49"/>
-    <w:lsdException w:name="Grid Table 5 Dark Accent 5" w:uiPriority="50"/>
-    <w:lsdException w:name="Grid Table 6 Colorful Accent 5" w:uiPriority="51"/>
-    <w:lsdException w:name="Grid Table 7 Colorful Accent 5" w:uiPriority="52"/>
-    <w:lsdException w:name="Grid Table 1 Light Accent 6" w:uiPriority="46"/>
-    <w:lsdException w:name="Grid Table 2 Accent 6" w:uiPriority="47"/>
-    <w:lsdException w:name="Grid Table 3 Accent 6" w:uiPriority="48"/>
-    <w:lsdException w:name="Grid Table 4 Accent 6" w:uiPriority="49"/>
-    <w:lsdException w:name="Grid Table 5 Dark Accent 6" w:uiPriority="50"/>
-    <w:lsdException w:name="Grid Table 6 Colorful Accent 6" w:uiPriority="51"/>
-    <w:lsdException w:name="Grid Table 7 Colorful Accent 6" w:uiPriority="52"/>
-    <w:lsdException w:name="List Table 1 Light" w:uiPriority="46"/>
-    <w:lsdException w:name="List Table 2" w:uiPriority="47"/>
-    <w:lsdException w:name="List Table 3" w:uiPriority="48"/>
-    <w:lsdException w:name="List Table 4" w:uiPriority="49"/>
-    <w:lsdException w:name="List Table 5 Dark" w:uiPriority="50"/>
-    <w:lsdException w:name="List Table 6 Colorful" w:uiPriority="51"/>
-    <w:lsdException w:name="List Table 7 Colorful" w:uiPriority="52"/>
-    <w:lsdException w:name="List Table 1 Light Accent 1" w:uiPriority="46"/>
-    <w:lsdException w:name="List Table 2 Accent 1" w:uiPriority="47"/>
-    <w:lsdException w:name="List Table 3 Accent 1" w:uiPriority="48"/>
-    <w:lsdException w:name="List Table 4 Accent 1" w:uiPriority="49"/>
-    <w:lsdException w:name="List Table 5 Dark Accent 1" w:uiPriority="50"/>
-    <w:lsdException w:name="List Table 6 Colorful Accent 1" w:uiPriority="51"/>
-    <w:lsdException w:name="List Table 7 Colorful Accent 1" w:uiPriority="52"/>
-    <w:lsdException w:name="List Table 1 Light Accent 2" w:uiPriority="46"/>
-    <w:lsdException w:name="List Table 2 Accent 2" w:uiPriority="47"/>
-    <w:lsdException w:name="List Table 3 Accent 2" w:uiPriority="48"/>
-    <w:lsdException w:name="List Table 4 Accent 2" w:uiPriority="49"/>
-    <w:lsdException w:name="List Table 5 Dark Accent 2" w:uiPriority="50"/>
-    <w:lsdException w:name="List Table 6 Colorful Accent 2" w:uiPriority="51"/>
-    <w:lsdException w:name="List Table 7 Colorful Accent 2" w:uiPriority="52"/>
-    <w:lsdException w:name="List Table 1 Light Accent 3" w:uiPriority="46"/>
-    <w:lsdException w:name="List Table 2 Accent 3" w:uiPriority="47"/>
-    <w:lsdException w:name="List Table 3 Accent 3" w:uiPriority="48"/>
-    <w:lsdException w:name="List Table 4 Accent 3" w:uiPriority="49"/>
-    <w:lsdException w:name="List Table 5 Dark Accent 3" w:uiPriority="50"/>
-    <w:lsdException w:name="List Table 6 Colorful Accent 3" w:uiPriority="51"/>
-    <w:lsdException w:name="List Table 7 Colorful Accent 3" w:uiPriority="52"/>
-    <w:lsdException w:name="List Table 1 Light Accent 4" w:uiPriority="46"/>
-    <w:lsdException w:name="List Table 2 Accent 4" w:uiPriority="47"/>
-    <w:lsdException w:name="List Table 3 Accent 4" w:uiPriority="48"/>
-    <w:lsdException w:name="List Table 4 Accent 4" w:uiPriority="49"/>
-    <w:lsdException w:name="List Table 5 Dark Accent 4" w:uiPriority="50"/>
-    <w:lsdException w:name="List Table 6 Colorful Accent 4" w:uiPriority="51"/>
-    <w:lsdException w:name="List Table 7 Colorful Accent 4" w:uiPriority="52"/>
-    <w:lsdException w:name="List Table 1 Light Accent 5" w:uiPriority="46"/>
-    <w:lsdException w:name="List Table 2 Accent 5" w:uiPriority="47"/>
-    <w:lsdException w:name="List Table 3 Accent 5" w:uiPriority="48"/>
-    <w:lsdException w:name="List Table 4 Accent 5" w:uiPriority="49"/>
-    <w:lsdException w:name="List Table 5 Dark Accent 5" w:uiPriority="50"/>
-    <w:lsdException w:name="List Table 6 Colorful Accent 5" w:uiPriority="51"/>
-    <w:lsdException w:name="List Table 7 Colorful Accent 5" w:uiPriority="52"/>
-    <w:lsdException w:name="List Table 1 Light Accent 6" w:uiPriority="46"/>
-    <w:lsdException w:name="List Table 2 Accent 6" w:uiPriority="47"/>
-    <w:lsdException w:name="List Table 3 Accent 6" w:uiPriority="48"/>
-    <w:lsdException w:name="List Table 4 Accent 6" w:uiPriority="49"/>
-    <w:lsdException w:name="List Table 5 Dark Accent 6" w:uiPriority="50"/>
-    <w:lsdException w:name="List Table 6 Colorful Accent 6" w:uiPriority="51"/>
-    <w:lsdException w:name="List Table 7 Colorful Accent 6" w:uiPriority="52"/>
-    <w:lsdException w:name="Mention" w:semiHidden="1" w:unhideWhenUsed="1"/>
-    <w:lsdException w:name="Smart Hyperlink" w:semiHidden="1" w:unhideWhenUsed="1"/>
-    <w:lsdException w:name="Hashtag" w:semiHidden="1" w:unhideWhenUsed="1"/>
-    <w:lsdException w:name="Unresolved Mention" w:semiHidden="1" w:unhideWhenUsed="1"/>
-    <w:lsdException w:name="Smart Link" w:semiHidden="1" w:unhideWhenUsed="1"/>
-  </w:latentStyles>
-  <w:style w:type="paragraph" w:default="1" w:styleId="Normal">
-    <w:name w:val="Normal"/>
-    <w:qFormat/>
-  </w:style>
-  <w:style w:type="character" w:default="1" w:styleId="DefaultParagraphFont">
-    <w:name w:val="Default Paragraph Font"/>
-    <w:uiPriority w:val="1"/>
-    <w:semiHidden/>
-    <w:unhideWhenUsed/>
-  </w:style>
-  <w:style w:type="table" w:default="1" w:styleId="TableNormal">
-    <w:name w:val="Normal Table"/>
-    <w:uiPriority w:val="99"/>
-    <w:semiHidden/>
-    <w:unhideWhenUsed/>
-    <w:tblPr>
-      <w:tblInd w:w="0" w:type="dxa"/>
-      <w:tblCellMar>
-        <w:top w:w="0" w:type="dxa"/>
-        <w:left w:w="108" w:type="dxa"/>
-        <w:bottom w:w="0" w:type="dxa"/>
-        <w:right w:w="108" w:type="dxa"/>
-      </w:tblCellMar>
-    </w:tblPr>
-  </w:style>
-  <w:style w:type="numbering" w:default="1" w:styleId="NoList">
-    <w:name w:val="No List"/>
-    <w:uiPriority w:val="99"/>
-    <w:semiHidden/>
-    <w:unhideWhenUsed/>
-  </w:style>
-  <w:style w:type="paragraph" w:customStyle="1" w:styleId="97CA76C193A241DB8ADAC8CECCEA7550">
-    <w:name w:val="97CA76C193A241DB8ADAC8CECCEA7550"/>
-    <w:rsid w:val="006A526D"/>
-  </w:style>
-  <w:style w:type="paragraph" w:customStyle="1" w:styleId="F2FE4561A1E34BB8A5565220F36FFF8B">
-    <w:name w:val="F2FE4561A1E34BB8A5565220F36FFF8B"/>
-    <w:rsid w:val="006A526D"/>
-  </w:style>
-  <w:style w:type="character" w:styleId="PlaceholderText">
-    <w:name w:val="Placeholder Text"/>
-    <w:basedOn w:val="DefaultParagraphFont"/>
-    <w:uiPriority w:val="99"/>
-    <w:semiHidden/>
-    <w:rsid w:val="006A526D"/>
-    <w:rPr>
-      <w:color w:val="808080"/>
-    </w:rPr>
-  </w:style>
-</w:styles>
-</file>
-
-<file path=word/glossary/webSettings.xml><?xml version="1.0" encoding="utf-8"?>
-<w:webSettings xmlns:mc="http://schemas.openxmlformats.org/markup-compatibility/2006" xmlns:r="http://schemas.openxmlformats.org/officeDocument/2006/relationships" xmlns:w="http://schemas.openxmlformats.org/wordprocessingml/2006/main" xmlns:w14="http://schemas.microsoft.com/office/word/2010/wordml" xmlns:w15="http://schemas.microsoft.com/office/word/2012/wordml" xmlns:w16cex="http://schemas.microsoft.com/office/word/2018/wordml/cex" xmlns:w16cid="http://schemas.microsoft.com/office/word/2016/wordml/cid" xmlns:w16="http://schemas.microsoft.com/office/word/2018/wordml" xmlns:w16sdtdh="http://schemas.microsoft.com/office/word/2020/wordml/sdtdatahash" xmlns:w16se="http://schemas.microsoft.com/office/word/2015/wordml/symex" mc:Ignorable="w14 w15 w16se w16cid w16 w16cex w16sdtdh">
-  <w:optimizeForBrowser/>
-  <w:allowPNG/>
-</w:webSettings>
-</file>
-
 <file path=word/theme/theme1.xml><?xml version="1.0" encoding="utf-8"?>
 <a:theme xmlns:a="http://schemas.openxmlformats.org/drawingml/2006/main" name="Office Theme">
   <a:themeElements>

</xml_diff>